<commit_message>
Entry populating with different content based on comp determination.
</commit_message>
<xml_diff>
--- a/resources/Templates/Competency_Evaluation_Template.docx
+++ b/resources/Templates/Competency_Evaluation_Template.docx
@@ -92,11 +92,33 @@
         </w:rPr>
         <w:t xml:space="preserve">Case No. </w:t>
       </w:r>
-      <w:r>
-        <w:rPr>
-          <w:rFonts w:ascii="Palatino Linotype" w:hAnsi="Palatino Linotype"/>
-        </w:rPr>
-        <w:t>{{ case_number }}</w:t>
+      <w:proofErr w:type="gramStart"/>
+      <w:r>
+        <w:rPr>
+          <w:rFonts w:ascii="Palatino Linotype" w:hAnsi="Palatino Linotype"/>
+        </w:rPr>
+        <w:t xml:space="preserve">{{ </w:t>
+      </w:r>
+      <w:proofErr w:type="spellStart"/>
+      <w:r>
+        <w:rPr>
+          <w:rFonts w:ascii="Palatino Linotype" w:hAnsi="Palatino Linotype"/>
+        </w:rPr>
+        <w:t>case</w:t>
+      </w:r>
+      <w:proofErr w:type="gramEnd"/>
+      <w:r>
+        <w:rPr>
+          <w:rFonts w:ascii="Palatino Linotype" w:hAnsi="Palatino Linotype"/>
+        </w:rPr>
+        <w:t>_number</w:t>
+      </w:r>
+      <w:proofErr w:type="spellEnd"/>
+      <w:r>
+        <w:rPr>
+          <w:rFonts w:ascii="Palatino Linotype" w:hAnsi="Palatino Linotype"/>
+        </w:rPr>
+        <w:t xml:space="preserve"> }}</w:t>
       </w:r>
     </w:p>
     <w:p>
@@ -137,11 +159,47 @@
           <w:rFonts w:ascii="Palatino Linotype" w:hAnsi="Palatino Linotype"/>
         </w:rPr>
       </w:pPr>
-      <w:r>
-        <w:rPr>
-          <w:rFonts w:ascii="Palatino Linotype" w:hAnsi="Palatino Linotype"/>
-        </w:rPr>
-        <w:t>{{ defendant.first_name }} {{ defendant.last_name }}</w:t>
+      <w:proofErr w:type="gramStart"/>
+      <w:r>
+        <w:rPr>
+          <w:rFonts w:ascii="Palatino Linotype" w:hAnsi="Palatino Linotype"/>
+        </w:rPr>
+        <w:t xml:space="preserve">{{ </w:t>
+      </w:r>
+      <w:proofErr w:type="spellStart"/>
+      <w:r>
+        <w:rPr>
+          <w:rFonts w:ascii="Palatino Linotype" w:hAnsi="Palatino Linotype"/>
+        </w:rPr>
+        <w:t>defendant</w:t>
+      </w:r>
+      <w:proofErr w:type="gramEnd"/>
+      <w:r>
+        <w:rPr>
+          <w:rFonts w:ascii="Palatino Linotype" w:hAnsi="Palatino Linotype"/>
+        </w:rPr>
+        <w:t>.first_name</w:t>
+      </w:r>
+      <w:proofErr w:type="spellEnd"/>
+      <w:r>
+        <w:rPr>
+          <w:rFonts w:ascii="Palatino Linotype" w:hAnsi="Palatino Linotype"/>
+        </w:rPr>
+        <w:t xml:space="preserve"> }} {{ </w:t>
+      </w:r>
+      <w:proofErr w:type="spellStart"/>
+      <w:r>
+        <w:rPr>
+          <w:rFonts w:ascii="Palatino Linotype" w:hAnsi="Palatino Linotype"/>
+        </w:rPr>
+        <w:t>defendant.last_name</w:t>
+      </w:r>
+      <w:proofErr w:type="spellEnd"/>
+      <w:r>
+        <w:rPr>
+          <w:rFonts w:ascii="Palatino Linotype" w:hAnsi="Palatino Linotype"/>
+        </w:rPr>
+        <w:t xml:space="preserve"> }}</w:t>
       </w:r>
     </w:p>
     <w:p>
@@ -183,7 +241,43 @@
           <w:b/>
           <w:bCs/>
         </w:rPr>
-        <w:t xml:space="preserve"> {{ judicial_officer.last_name }}</w:t>
+        <w:t xml:space="preserve"> </w:t>
+      </w:r>
+      <w:proofErr w:type="gramStart"/>
+      <w:r>
+        <w:rPr>
+          <w:rFonts w:ascii="Palatino Linotype" w:hAnsi="Palatino Linotype"/>
+          <w:b/>
+          <w:bCs/>
+        </w:rPr>
+        <w:t xml:space="preserve">{{ </w:t>
+      </w:r>
+      <w:proofErr w:type="spellStart"/>
+      <w:r>
+        <w:rPr>
+          <w:rFonts w:ascii="Palatino Linotype" w:hAnsi="Palatino Linotype"/>
+          <w:b/>
+          <w:bCs/>
+        </w:rPr>
+        <w:t>judicial</w:t>
+      </w:r>
+      <w:proofErr w:type="gramEnd"/>
+      <w:r>
+        <w:rPr>
+          <w:rFonts w:ascii="Palatino Linotype" w:hAnsi="Palatino Linotype"/>
+          <w:b/>
+          <w:bCs/>
+        </w:rPr>
+        <w:t>_officer.last_name</w:t>
+      </w:r>
+      <w:proofErr w:type="spellEnd"/>
+      <w:r>
+        <w:rPr>
+          <w:rFonts w:ascii="Palatino Linotype" w:hAnsi="Palatino Linotype"/>
+          <w:b/>
+          <w:bCs/>
+        </w:rPr>
+        <w:t xml:space="preserve"> }}</w:t>
       </w:r>
     </w:p>
     <w:p>
@@ -331,7 +425,41 @@
         <w:rPr>
           <w:rFonts w:ascii="Palatino Linotype" w:hAnsi="Palatino Linotype"/>
         </w:rPr>
-        <w:t>Pursuant to R.C. 2945.38, the Court finds that</w:t>
+        <w:t xml:space="preserve">{% if </w:t>
+      </w:r>
+      <w:proofErr w:type="spellStart"/>
+      <w:r>
+        <w:rPr>
+          <w:rFonts w:ascii="Palatino Linotype" w:hAnsi="Palatino Linotype"/>
+        </w:rPr>
+        <w:t>competency_decision</w:t>
+      </w:r>
+      <w:proofErr w:type="spellEnd"/>
+      <w:r>
+        <w:rPr>
+          <w:rFonts w:ascii="Palatino Linotype" w:hAnsi="Palatino Linotype"/>
+        </w:rPr>
+        <w:t xml:space="preserve"> == ‘Found Competent’ </w:t>
+      </w:r>
+      <w:proofErr w:type="gramStart"/>
+      <w:r>
+        <w:rPr>
+          <w:rFonts w:ascii="Palatino Linotype" w:hAnsi="Palatino Linotype"/>
+        </w:rPr>
+        <w:t>%}</w:t>
+      </w:r>
+      <w:r>
+        <w:rPr>
+          <w:rFonts w:ascii="Palatino Linotype" w:hAnsi="Palatino Linotype"/>
+        </w:rPr>
+        <w:t>Pursuant</w:t>
+      </w:r>
+      <w:proofErr w:type="gramEnd"/>
+      <w:r>
+        <w:rPr>
+          <w:rFonts w:ascii="Palatino Linotype" w:hAnsi="Palatino Linotype"/>
+        </w:rPr>
+        <w:t xml:space="preserve"> to R.C. 2945.38, the Court finds that</w:t>
       </w:r>
       <w:r>
         <w:rPr>
@@ -386,6 +514,128 @@
           <w:rFonts w:ascii="Palatino Linotype" w:hAnsi="Palatino Linotype"/>
         </w:rPr>
         <w:t>. The parties have stipulated to the contents of the report, stipulated the report be admitted into evidence, and stipulated that Defendant is competent to stand trial.</w:t>
+      </w:r>
+      <w:r>
+        <w:rPr>
+          <w:rFonts w:ascii="Palatino Linotype" w:hAnsi="Palatino Linotype"/>
+        </w:rPr>
+        <w:t xml:space="preserve">{% </w:t>
+      </w:r>
+      <w:proofErr w:type="spellStart"/>
+      <w:r>
+        <w:rPr>
+          <w:rFonts w:ascii="Palatino Linotype" w:hAnsi="Palatino Linotype"/>
+        </w:rPr>
+        <w:t>elif</w:t>
+      </w:r>
+      <w:proofErr w:type="spellEnd"/>
+      <w:r>
+        <w:rPr>
+          <w:rFonts w:ascii="Palatino Linotype" w:hAnsi="Palatino Linotype"/>
+        </w:rPr>
+        <w:t xml:space="preserve"> </w:t>
+      </w:r>
+      <w:proofErr w:type="spellStart"/>
+      <w:r>
+        <w:rPr>
+          <w:rFonts w:ascii="Palatino Linotype" w:hAnsi="Palatino Linotype"/>
+        </w:rPr>
+        <w:t>competency_decision</w:t>
+      </w:r>
+      <w:proofErr w:type="spellEnd"/>
+      <w:r>
+        <w:rPr>
+          <w:rFonts w:ascii="Palatino Linotype" w:hAnsi="Palatino Linotype"/>
+        </w:rPr>
+        <w:t xml:space="preserve"> == ‘Found Competent - Not Insane’ %}</w:t>
+      </w:r>
+      <w:r>
+        <w:rPr>
+          <w:rFonts w:ascii="Palatino Linotype" w:hAnsi="Palatino Linotype"/>
+        </w:rPr>
+        <w:t xml:space="preserve"> </w:t>
+      </w:r>
+      <w:r>
+        <w:rPr>
+          <w:rFonts w:ascii="Palatino Linotype" w:hAnsi="Palatino Linotype"/>
+        </w:rPr>
+        <w:t>Pursuant to R.C. 2945.3</w:t>
+      </w:r>
+      <w:r>
+        <w:rPr>
+          <w:rFonts w:ascii="Palatino Linotype" w:hAnsi="Palatino Linotype"/>
+        </w:rPr>
+        <w:t>71(H)(4)</w:t>
+      </w:r>
+      <w:r>
+        <w:rPr>
+          <w:rFonts w:ascii="Palatino Linotype" w:hAnsi="Palatino Linotype"/>
+        </w:rPr>
+        <w:t xml:space="preserve">, the Court finds that </w:t>
+      </w:r>
+      <w:r>
+        <w:rPr>
+          <w:rFonts w:ascii="Palatino Linotype" w:hAnsi="Palatino Linotype"/>
+        </w:rPr>
+        <w:t xml:space="preserve">the </w:t>
+      </w:r>
+      <w:r>
+        <w:rPr>
+          <w:rFonts w:ascii="Palatino Linotype" w:hAnsi="Palatino Linotype"/>
+        </w:rPr>
+        <w:t xml:space="preserve">Defendant in the above-styled case </w:t>
+      </w:r>
+      <w:r>
+        <w:rPr>
+          <w:rFonts w:ascii="Palatino Linotype" w:hAnsi="Palatino Linotype"/>
+        </w:rPr>
+        <w:t xml:space="preserve">did understand the wrongfulness of their actions at the time of the offense and can stand trial. This finding is based upon the written report prepared and </w:t>
+      </w:r>
+      <w:proofErr w:type="gramStart"/>
+      <w:r>
+        <w:rPr>
+          <w:rFonts w:ascii="Palatino Linotype" w:hAnsi="Palatino Linotype"/>
+        </w:rPr>
+        <w:t>file</w:t>
+      </w:r>
+      <w:proofErr w:type="gramEnd"/>
+      <w:r>
+        <w:rPr>
+          <w:rFonts w:ascii="Palatino Linotype" w:hAnsi="Palatino Linotype"/>
+        </w:rPr>
+        <w:t xml:space="preserve"> under seal by the examiner in accordance with R.C. 2945.371(H)(4). The parties have stipulated to the contents of the report, stipulated the report be admitted into evidence, and stipulated that Defendant understood the wrongfulness of their actions at the time </w:t>
+      </w:r>
+      <w:r>
+        <w:rPr>
+          <w:rFonts w:ascii="Palatino Linotype" w:hAnsi="Palatino Linotype"/>
+        </w:rPr>
+        <w:t>o</w:t>
+      </w:r>
+      <w:r>
+        <w:rPr>
+          <w:rFonts w:ascii="Palatino Linotype" w:hAnsi="Palatino Linotype"/>
+        </w:rPr>
+        <w:t xml:space="preserve">f the offense and can stand </w:t>
+      </w:r>
+      <w:proofErr w:type="gramStart"/>
+      <w:r>
+        <w:rPr>
+          <w:rFonts w:ascii="Palatino Linotype" w:hAnsi="Palatino Linotype"/>
+        </w:rPr>
+        <w:t>trial.</w:t>
+      </w:r>
+      <w:r>
+        <w:rPr>
+          <w:rFonts w:ascii="Palatino Linotype" w:hAnsi="Palatino Linotype"/>
+        </w:rPr>
+        <w:t>{</w:t>
+      </w:r>
+      <w:proofErr w:type="gramEnd"/>
+      <w:r>
+        <w:rPr>
+          <w:rFonts w:ascii="Palatino Linotype" w:hAnsi="Palatino Linotype"/>
+        </w:rPr>
+        <w:t>% endif %}</w:t>
       </w:r>
     </w:p>
     <w:p>
@@ -404,6 +654,7 @@
         <w:rPr>
           <w:rFonts w:ascii="Palatino Linotype" w:hAnsi="Palatino Linotype"/>
         </w:rPr>
+        <w:lastRenderedPageBreak/>
         <w:tab/>
       </w:r>
       <w:r>
@@ -411,7 +662,21 @@
           <w:rFonts w:ascii="Palatino Linotype" w:hAnsi="Palatino Linotype"/>
         </w:rPr>
         <w:tab/>
-        <w:t>It is therefore ordered that Defendant shall be proceeded against as provided by law.</w:t>
+        <w:t xml:space="preserve">It is therefore ordered that </w:t>
+      </w:r>
+      <w:proofErr w:type="gramStart"/>
+      <w:r>
+        <w:rPr>
+          <w:rFonts w:ascii="Palatino Linotype" w:hAnsi="Palatino Linotype"/>
+        </w:rPr>
+        <w:t>Defendant</w:t>
+      </w:r>
+      <w:proofErr w:type="gramEnd"/>
+      <w:r>
+        <w:rPr>
+          <w:rFonts w:ascii="Palatino Linotype" w:hAnsi="Palatino Linotype"/>
+        </w:rPr>
+        <w:t xml:space="preserve"> shall be proceeded against as provided by law.</w:t>
       </w:r>
     </w:p>
     <w:p>
@@ -741,29 +1006,32 @@
         </w:rPr>
         <w:tab/>
       </w:r>
+      <w:proofErr w:type="gramStart"/>
       <w:r>
         <w:rPr>
           <w:rFonts w:ascii="Palatino Linotype" w:hAnsi="Palatino Linotype"/>
           <w:sz w:val="20"/>
           <w:szCs w:val="20"/>
         </w:rPr>
-        <w:t>{{ judicial_officer.officer_</w:t>
-      </w:r>
+        <w:t xml:space="preserve">{{ </w:t>
+      </w:r>
+      <w:proofErr w:type="spellStart"/>
       <w:r>
         <w:rPr>
           <w:rFonts w:ascii="Palatino Linotype" w:hAnsi="Palatino Linotype"/>
           <w:sz w:val="20"/>
           <w:szCs w:val="20"/>
         </w:rPr>
-        <w:t>type }}</w:t>
-      </w:r>
+        <w:t>judicial</w:t>
+      </w:r>
+      <w:proofErr w:type="gramEnd"/>
       <w:r>
         <w:rPr>
           <w:rFonts w:ascii="Palatino Linotype" w:hAnsi="Palatino Linotype"/>
           <w:sz w:val="20"/>
           <w:szCs w:val="20"/>
         </w:rPr>
-        <w:t xml:space="preserve"> </w:t>
+        <w:t>_officer.officer_</w:t>
       </w:r>
       <w:r>
         <w:rPr>
@@ -771,15 +1039,16 @@
           <w:sz w:val="20"/>
           <w:szCs w:val="20"/>
         </w:rPr>
-        <w:t>{{ judicial_officer</w:t>
-      </w:r>
+        <w:t>type</w:t>
+      </w:r>
+      <w:proofErr w:type="spellEnd"/>
       <w:r>
         <w:rPr>
           <w:rFonts w:ascii="Palatino Linotype" w:hAnsi="Palatino Linotype"/>
           <w:sz w:val="20"/>
           <w:szCs w:val="20"/>
         </w:rPr>
-        <w:t>.first_name</w:t>
+        <w:t xml:space="preserve"> }}</w:t>
       </w:r>
       <w:r>
         <w:rPr>
@@ -787,7 +1056,7 @@
           <w:sz w:val="20"/>
           <w:szCs w:val="20"/>
         </w:rPr>
-        <w:t xml:space="preserve"> }}</w:t>
+        <w:t xml:space="preserve"> </w:t>
       </w:r>
       <w:r>
         <w:rPr>
@@ -795,15 +1064,16 @@
           <w:sz w:val="20"/>
           <w:szCs w:val="20"/>
         </w:rPr>
-        <w:t xml:space="preserve"> </w:t>
-      </w:r>
+        <w:t xml:space="preserve">{{ </w:t>
+      </w:r>
+      <w:proofErr w:type="spellStart"/>
       <w:r>
         <w:rPr>
           <w:rFonts w:ascii="Palatino Linotype" w:hAnsi="Palatino Linotype"/>
           <w:sz w:val="20"/>
           <w:szCs w:val="20"/>
         </w:rPr>
-        <w:t>{{ judicial_officer</w:t>
+        <w:t>judicial_officer</w:t>
       </w:r>
       <w:r>
         <w:rPr>
@@ -811,8 +1081,51 @@
           <w:sz w:val="20"/>
           <w:szCs w:val="20"/>
         </w:rPr>
+        <w:t>.first_name</w:t>
+      </w:r>
+      <w:proofErr w:type="spellEnd"/>
+      <w:r>
+        <w:rPr>
+          <w:rFonts w:ascii="Palatino Linotype" w:hAnsi="Palatino Linotype"/>
+          <w:sz w:val="20"/>
+          <w:szCs w:val="20"/>
+        </w:rPr>
+        <w:t xml:space="preserve"> }}</w:t>
+      </w:r>
+      <w:r>
+        <w:rPr>
+          <w:rFonts w:ascii="Palatino Linotype" w:hAnsi="Palatino Linotype"/>
+          <w:sz w:val="20"/>
+          <w:szCs w:val="20"/>
+        </w:rPr>
+        <w:t xml:space="preserve"> </w:t>
+      </w:r>
+      <w:r>
+        <w:rPr>
+          <w:rFonts w:ascii="Palatino Linotype" w:hAnsi="Palatino Linotype"/>
+          <w:sz w:val="20"/>
+          <w:szCs w:val="20"/>
+        </w:rPr>
+        <w:t xml:space="preserve">{{ </w:t>
+      </w:r>
+      <w:proofErr w:type="spellStart"/>
+      <w:r>
+        <w:rPr>
+          <w:rFonts w:ascii="Palatino Linotype" w:hAnsi="Palatino Linotype"/>
+          <w:sz w:val="20"/>
+          <w:szCs w:val="20"/>
+        </w:rPr>
+        <w:t>judicial_officer</w:t>
+      </w:r>
+      <w:r>
+        <w:rPr>
+          <w:rFonts w:ascii="Palatino Linotype" w:hAnsi="Palatino Linotype"/>
+          <w:sz w:val="20"/>
+          <w:szCs w:val="20"/>
+        </w:rPr>
         <w:t>.last_name</w:t>
       </w:r>
+      <w:proofErr w:type="spellEnd"/>
       <w:r>
         <w:rPr>
           <w:rFonts w:ascii="Palatino Linotype" w:hAnsi="Palatino Linotype"/>
@@ -934,8 +1247,18 @@
         <w:sz w:val="16"/>
         <w:szCs w:val="16"/>
       </w:rPr>
-      <w:t>Prosecutor’s Office: PS    OM     EM; Defendant’s Attorney: PS     OM     EM; Defendant: PS     OM     EM;</w:t>
+      <w:t xml:space="preserve">Prosecutor’s Office: PS    OM     EM; Defendant’s Attorney: PS     OM     EM; Defendant: PS     OM     </w:t>
     </w:r>
+    <w:proofErr w:type="gramStart"/>
+    <w:r>
+      <w:rPr>
+        <w:rFonts w:ascii="Palatino Linotype" w:hAnsi="Palatino Linotype"/>
+        <w:sz w:val="16"/>
+        <w:szCs w:val="16"/>
+      </w:rPr>
+      <w:t>EM;</w:t>
+    </w:r>
+    <w:proofErr w:type="gramEnd"/>
   </w:p>
   <w:p>
     <w:pPr>

</xml_diff>

<commit_message>
Hearing dates for found competent are populating in entry.
</commit_message>
<xml_diff>
--- a/resources/Templates/Competency_Evaluation_Template.docx
+++ b/resources/Templates/Competency_Evaluation_Template.docx
@@ -403,7 +403,6 @@
           <w:tab w:val="center" w:pos="720"/>
           <w:tab w:val="center" w:pos="4680"/>
         </w:tabs>
-        <w:spacing w:line="480" w:lineRule="auto"/>
         <w:jc w:val="both"/>
         <w:rPr>
           <w:rFonts w:ascii="Palatino Linotype" w:hAnsi="Palatino Linotype"/>
@@ -419,12 +418,6 @@
         <w:rPr>
           <w:rFonts w:ascii="Palatino Linotype" w:hAnsi="Palatino Linotype"/>
         </w:rPr>
-        <w:tab/>
-      </w:r>
-      <w:r>
-        <w:rPr>
-          <w:rFonts w:ascii="Palatino Linotype" w:hAnsi="Palatino Linotype"/>
-        </w:rPr>
         <w:t xml:space="preserve">{% if </w:t>
       </w:r>
       <w:proofErr w:type="spellStart"/>
@@ -514,128 +507,6 @@
           <w:rFonts w:ascii="Palatino Linotype" w:hAnsi="Palatino Linotype"/>
         </w:rPr>
         <w:t>. The parties have stipulated to the contents of the report, stipulated the report be admitted into evidence, and stipulated that Defendant is competent to stand trial.</w:t>
-      </w:r>
-      <w:r>
-        <w:rPr>
-          <w:rFonts w:ascii="Palatino Linotype" w:hAnsi="Palatino Linotype"/>
-        </w:rPr>
-        <w:t xml:space="preserve">{% </w:t>
-      </w:r>
-      <w:proofErr w:type="spellStart"/>
-      <w:r>
-        <w:rPr>
-          <w:rFonts w:ascii="Palatino Linotype" w:hAnsi="Palatino Linotype"/>
-        </w:rPr>
-        <w:t>elif</w:t>
-      </w:r>
-      <w:proofErr w:type="spellEnd"/>
-      <w:r>
-        <w:rPr>
-          <w:rFonts w:ascii="Palatino Linotype" w:hAnsi="Palatino Linotype"/>
-        </w:rPr>
-        <w:t xml:space="preserve"> </w:t>
-      </w:r>
-      <w:proofErr w:type="spellStart"/>
-      <w:r>
-        <w:rPr>
-          <w:rFonts w:ascii="Palatino Linotype" w:hAnsi="Palatino Linotype"/>
-        </w:rPr>
-        <w:t>competency_decision</w:t>
-      </w:r>
-      <w:proofErr w:type="spellEnd"/>
-      <w:r>
-        <w:rPr>
-          <w:rFonts w:ascii="Palatino Linotype" w:hAnsi="Palatino Linotype"/>
-        </w:rPr>
-        <w:t xml:space="preserve"> == ‘Found Competent - Not Insane’ %}</w:t>
-      </w:r>
-      <w:r>
-        <w:rPr>
-          <w:rFonts w:ascii="Palatino Linotype" w:hAnsi="Palatino Linotype"/>
-        </w:rPr>
-        <w:t xml:space="preserve"> </w:t>
-      </w:r>
-      <w:r>
-        <w:rPr>
-          <w:rFonts w:ascii="Palatino Linotype" w:hAnsi="Palatino Linotype"/>
-        </w:rPr>
-        <w:t>Pursuant to R.C. 2945.3</w:t>
-      </w:r>
-      <w:r>
-        <w:rPr>
-          <w:rFonts w:ascii="Palatino Linotype" w:hAnsi="Palatino Linotype"/>
-        </w:rPr>
-        <w:t>71(H)(4)</w:t>
-      </w:r>
-      <w:r>
-        <w:rPr>
-          <w:rFonts w:ascii="Palatino Linotype" w:hAnsi="Palatino Linotype"/>
-        </w:rPr>
-        <w:t xml:space="preserve">, the Court finds that </w:t>
-      </w:r>
-      <w:r>
-        <w:rPr>
-          <w:rFonts w:ascii="Palatino Linotype" w:hAnsi="Palatino Linotype"/>
-        </w:rPr>
-        <w:t xml:space="preserve">the </w:t>
-      </w:r>
-      <w:r>
-        <w:rPr>
-          <w:rFonts w:ascii="Palatino Linotype" w:hAnsi="Palatino Linotype"/>
-        </w:rPr>
-        <w:t xml:space="preserve">Defendant in the above-styled case </w:t>
-      </w:r>
-      <w:r>
-        <w:rPr>
-          <w:rFonts w:ascii="Palatino Linotype" w:hAnsi="Palatino Linotype"/>
-        </w:rPr>
-        <w:t xml:space="preserve">did understand the wrongfulness of their actions at the time of the offense and can stand trial. This finding is based upon the written report prepared and </w:t>
-      </w:r>
-      <w:proofErr w:type="gramStart"/>
-      <w:r>
-        <w:rPr>
-          <w:rFonts w:ascii="Palatino Linotype" w:hAnsi="Palatino Linotype"/>
-        </w:rPr>
-        <w:t>file</w:t>
-      </w:r>
-      <w:proofErr w:type="gramEnd"/>
-      <w:r>
-        <w:rPr>
-          <w:rFonts w:ascii="Palatino Linotype" w:hAnsi="Palatino Linotype"/>
-        </w:rPr>
-        <w:t xml:space="preserve"> under seal by the examiner in accordance with R.C. 2945.371(H)(4). The parties have stipulated to the contents of the report, stipulated the report be admitted into evidence, and stipulated that Defendant understood the wrongfulness of their actions at the time </w:t>
-      </w:r>
-      <w:r>
-        <w:rPr>
-          <w:rFonts w:ascii="Palatino Linotype" w:hAnsi="Palatino Linotype"/>
-        </w:rPr>
-        <w:t>o</w:t>
-      </w:r>
-      <w:r>
-        <w:rPr>
-          <w:rFonts w:ascii="Palatino Linotype" w:hAnsi="Palatino Linotype"/>
-        </w:rPr>
-        <w:t xml:space="preserve">f the offense and can stand </w:t>
-      </w:r>
-      <w:proofErr w:type="gramStart"/>
-      <w:r>
-        <w:rPr>
-          <w:rFonts w:ascii="Palatino Linotype" w:hAnsi="Palatino Linotype"/>
-        </w:rPr>
-        <w:t>trial.</w:t>
-      </w:r>
-      <w:r>
-        <w:rPr>
-          <w:rFonts w:ascii="Palatino Linotype" w:hAnsi="Palatino Linotype"/>
-        </w:rPr>
-        <w:t>{</w:t>
-      </w:r>
-      <w:proofErr w:type="gramEnd"/>
-      <w:r>
-        <w:rPr>
-          <w:rFonts w:ascii="Palatino Linotype" w:hAnsi="Palatino Linotype"/>
-        </w:rPr>
-        <w:t>% endif %}</w:t>
       </w:r>
     </w:p>
     <w:p>
@@ -644,19 +515,11 @@
           <w:tab w:val="center" w:pos="720"/>
           <w:tab w:val="center" w:pos="4680"/>
         </w:tabs>
-        <w:spacing w:line="480" w:lineRule="auto"/>
         <w:jc w:val="both"/>
         <w:rPr>
           <w:rFonts w:ascii="Palatino Linotype" w:hAnsi="Palatino Linotype"/>
         </w:rPr>
       </w:pPr>
-      <w:r>
-        <w:rPr>
-          <w:rFonts w:ascii="Palatino Linotype" w:hAnsi="Palatino Linotype"/>
-        </w:rPr>
-        <w:lastRenderedPageBreak/>
-        <w:tab/>
-      </w:r>
       <w:r>
         <w:rPr>
           <w:rFonts w:ascii="Palatino Linotype" w:hAnsi="Palatino Linotype"/>
@@ -685,7 +548,6 @@
           <w:tab w:val="center" w:pos="720"/>
           <w:tab w:val="center" w:pos="4680"/>
         </w:tabs>
-        <w:spacing w:line="480" w:lineRule="auto"/>
         <w:jc w:val="both"/>
         <w:rPr>
           <w:rFonts w:ascii="Palatino Linotype" w:hAnsi="Palatino Linotype"/>
@@ -702,24 +564,7 @@
           <w:rFonts w:ascii="Palatino Linotype" w:hAnsi="Palatino Linotype"/>
         </w:rPr>
         <w:tab/>
-      </w:r>
-      <w:r>
-        <w:rPr>
-          <w:rFonts w:ascii="Palatino Linotype" w:hAnsi="Palatino Linotype"/>
-        </w:rPr>
-        <w:t xml:space="preserve">This case is </w:t>
-      </w:r>
-      <w:r>
-        <w:rPr>
-          <w:rFonts w:ascii="Palatino Linotype" w:hAnsi="Palatino Linotype"/>
-        </w:rPr>
-        <w:t xml:space="preserve">hereby </w:t>
-      </w:r>
-      <w:r>
-        <w:rPr>
-          <w:rFonts w:ascii="Palatino Linotype" w:hAnsi="Palatino Linotype"/>
-        </w:rPr>
-        <w:t xml:space="preserve">scheduled for a </w:t>
+        <w:t xml:space="preserve">This case is hereby scheduled for a </w:t>
       </w:r>
       <w:r>
         <w:rPr>
@@ -734,9 +579,26 @@
           <w:rFonts w:ascii="Palatino Linotype" w:hAnsi="Palatino Linotype"/>
           <w:b/>
           <w:bCs/>
-          <w:color w:val="FF0000"/>
-        </w:rPr>
-        <w:t>[Date]</w:t>
+        </w:rPr>
+        <w:t xml:space="preserve">{{ </w:t>
+      </w:r>
+      <w:proofErr w:type="spellStart"/>
+      <w:r>
+        <w:rPr>
+          <w:rFonts w:ascii="Palatino Linotype" w:hAnsi="Palatino Linotype"/>
+          <w:b/>
+          <w:bCs/>
+        </w:rPr>
+        <w:t>final_pretrial.date</w:t>
+      </w:r>
+      <w:proofErr w:type="spellEnd"/>
+      <w:r>
+        <w:rPr>
+          <w:rFonts w:ascii="Palatino Linotype" w:hAnsi="Palatino Linotype"/>
+          <w:b/>
+          <w:bCs/>
+        </w:rPr>
+        <w:t xml:space="preserve"> }}</w:t>
       </w:r>
       <w:r>
         <w:rPr>
@@ -757,9 +619,26 @@
           <w:rFonts w:ascii="Palatino Linotype" w:hAnsi="Palatino Linotype"/>
           <w:b/>
           <w:bCs/>
-          <w:color w:val="FF0000"/>
-        </w:rPr>
-        <w:t>[Time]</w:t>
+        </w:rPr>
+        <w:t xml:space="preserve">{{ </w:t>
+      </w:r>
+      <w:proofErr w:type="spellStart"/>
+      <w:r>
+        <w:rPr>
+          <w:rFonts w:ascii="Palatino Linotype" w:hAnsi="Palatino Linotype"/>
+          <w:b/>
+          <w:bCs/>
+        </w:rPr>
+        <w:t>final_pretrial.time</w:t>
+      </w:r>
+      <w:proofErr w:type="spellEnd"/>
+      <w:r>
+        <w:rPr>
+          <w:rFonts w:ascii="Palatino Linotype" w:hAnsi="Palatino Linotype"/>
+          <w:b/>
+          <w:bCs/>
+        </w:rPr>
+        <w:t xml:space="preserve"> }}</w:t>
       </w:r>
       <w:r>
         <w:rPr>
@@ -802,34 +681,32 @@
           <w:rFonts w:ascii="Palatino Linotype" w:hAnsi="Palatino Linotype"/>
           <w:b/>
           <w:bCs/>
-          <w:color w:val="FF0000"/>
-        </w:rPr>
-        <w:t>[2</w:t>
-      </w:r>
-      <w:r>
-        <w:rPr>
-          <w:rFonts w:ascii="Palatino Linotype" w:hAnsi="Palatino Linotype"/>
-          <w:b/>
-          <w:bCs/>
-          <w:color w:val="FF0000"/>
-          <w:vertAlign w:val="superscript"/>
-        </w:rPr>
-        <w:t>nd</w:t>
-      </w:r>
-      <w:r>
-        <w:rPr>
-          <w:rFonts w:ascii="Palatino Linotype" w:hAnsi="Palatino Linotype"/>
-          <w:b/>
-          <w:bCs/>
-          <w:color w:val="FF0000"/>
-        </w:rPr>
-        <w:t xml:space="preserve"> Date]</w:t>
-      </w:r>
-      <w:r>
-        <w:rPr>
-          <w:rFonts w:ascii="Palatino Linotype" w:hAnsi="Palatino Linotype"/>
-        </w:rPr>
-        <w:t xml:space="preserve">, at </w:t>
+        </w:rPr>
+        <w:t xml:space="preserve">{{ </w:t>
+      </w:r>
+      <w:proofErr w:type="spellStart"/>
+      <w:r>
+        <w:rPr>
+          <w:rFonts w:ascii="Palatino Linotype" w:hAnsi="Palatino Linotype"/>
+          <w:b/>
+          <w:bCs/>
+        </w:rPr>
+        <w:t>jury_trial.date</w:t>
+      </w:r>
+      <w:proofErr w:type="spellEnd"/>
+      <w:r>
+        <w:rPr>
+          <w:rFonts w:ascii="Palatino Linotype" w:hAnsi="Palatino Linotype"/>
+          <w:b/>
+          <w:bCs/>
+        </w:rPr>
+        <w:t xml:space="preserve"> }}</w:t>
+      </w:r>
+      <w:r>
+        <w:rPr>
+          <w:rFonts w:ascii="Palatino Linotype" w:hAnsi="Palatino Linotype"/>
+        </w:rPr>
+        <w:t xml:space="preserve"> at </w:t>
       </w:r>
       <w:r>
         <w:rPr>
@@ -843,16 +720,343 @@
         <w:rPr>
           <w:rFonts w:ascii="Palatino Linotype" w:hAnsi="Palatino Linotype"/>
         </w:rPr>
-        <w:t xml:space="preserve">, in Courtroom </w:t>
-      </w:r>
-      <w:r>
-        <w:rPr>
-          <w:rFonts w:ascii="Palatino Linotype" w:hAnsi="Palatino Linotype"/>
-          <w:b/>
-          <w:bCs/>
-          <w:color w:val="FF0000"/>
-        </w:rPr>
-        <w:t>[A/B]</w:t>
+        <w:t>, in</w:t>
+      </w:r>
+      <w:r>
+        <w:rPr>
+          <w:rFonts w:ascii="Palatino Linotype" w:hAnsi="Palatino Linotype"/>
+          <w:b/>
+          <w:bCs/>
+        </w:rPr>
+        <w:t xml:space="preserve"> {{ </w:t>
+      </w:r>
+      <w:proofErr w:type="spellStart"/>
+      <w:r>
+        <w:rPr>
+          <w:rFonts w:ascii="Palatino Linotype" w:hAnsi="Palatino Linotype"/>
+          <w:b/>
+          <w:bCs/>
+        </w:rPr>
+        <w:t>jury_trial.location</w:t>
+      </w:r>
+      <w:proofErr w:type="spellEnd"/>
+      <w:r>
+        <w:rPr>
+          <w:rFonts w:ascii="Palatino Linotype" w:hAnsi="Palatino Linotype"/>
+          <w:b/>
+          <w:bCs/>
+        </w:rPr>
+        <w:t xml:space="preserve"> }}</w:t>
+      </w:r>
+      <w:r>
+        <w:rPr>
+          <w:rFonts w:ascii="Palatino Linotype" w:hAnsi="Palatino Linotype"/>
+        </w:rPr>
+        <w:tab/>
+      </w:r>
+      <w:r>
+        <w:rPr>
+          <w:rFonts w:ascii="Palatino Linotype" w:hAnsi="Palatino Linotype"/>
+        </w:rPr>
+        <w:t xml:space="preserve">{% </w:t>
+      </w:r>
+      <w:proofErr w:type="spellStart"/>
+      <w:r>
+        <w:rPr>
+          <w:rFonts w:ascii="Palatino Linotype" w:hAnsi="Palatino Linotype"/>
+        </w:rPr>
+        <w:t>elif</w:t>
+      </w:r>
+      <w:proofErr w:type="spellEnd"/>
+      <w:r>
+        <w:rPr>
+          <w:rFonts w:ascii="Palatino Linotype" w:hAnsi="Palatino Linotype"/>
+        </w:rPr>
+        <w:t xml:space="preserve"> </w:t>
+      </w:r>
+      <w:proofErr w:type="spellStart"/>
+      <w:r>
+        <w:rPr>
+          <w:rFonts w:ascii="Palatino Linotype" w:hAnsi="Palatino Linotype"/>
+        </w:rPr>
+        <w:t>competency_decision</w:t>
+      </w:r>
+      <w:proofErr w:type="spellEnd"/>
+      <w:r>
+        <w:rPr>
+          <w:rFonts w:ascii="Palatino Linotype" w:hAnsi="Palatino Linotype"/>
+        </w:rPr>
+        <w:t xml:space="preserve"> == ‘Found Competent - Not Insane’ %}</w:t>
+      </w:r>
+      <w:r>
+        <w:rPr>
+          <w:rFonts w:ascii="Palatino Linotype" w:hAnsi="Palatino Linotype"/>
+        </w:rPr>
+        <w:t xml:space="preserve"> Pursuant to R.C. 2945.371(H)(4), the Court finds that the Defendant in the above-styled case did understand the wrongfulness of their actions at the time of the offense and can stand trial. This finding is based upon the written report prepared and </w:t>
+      </w:r>
+      <w:proofErr w:type="gramStart"/>
+      <w:r>
+        <w:rPr>
+          <w:rFonts w:ascii="Palatino Linotype" w:hAnsi="Palatino Linotype"/>
+        </w:rPr>
+        <w:t>file</w:t>
+      </w:r>
+      <w:proofErr w:type="gramEnd"/>
+      <w:r>
+        <w:rPr>
+          <w:rFonts w:ascii="Palatino Linotype" w:hAnsi="Palatino Linotype"/>
+        </w:rPr>
+        <w:t xml:space="preserve"> under seal by the examiner in accordance with R.C. 2945.371(H)(4). The parties have stipulated to the contents of the report, stipulated the report be admitted into evidence, and stipulated that Defendant understood the wrongfulness of their actions at the time </w:t>
+      </w:r>
+      <w:r>
+        <w:rPr>
+          <w:rFonts w:ascii="Palatino Linotype" w:hAnsi="Palatino Linotype"/>
+        </w:rPr>
+        <w:t>o</w:t>
+      </w:r>
+      <w:r>
+        <w:rPr>
+          <w:rFonts w:ascii="Palatino Linotype" w:hAnsi="Palatino Linotype"/>
+        </w:rPr>
+        <w:t>f the offense and can stand trial.</w:t>
+      </w:r>
+      <w:r>
+        <w:rPr>
+          <w:rFonts w:ascii="Palatino Linotype" w:hAnsi="Palatino Linotype"/>
+        </w:rPr>
+        <w:t xml:space="preserve"> </w:t>
+      </w:r>
+      <w:r>
+        <w:rPr>
+          <w:rFonts w:ascii="Palatino Linotype" w:hAnsi="Palatino Linotype"/>
+        </w:rPr>
+        <w:tab/>
+      </w:r>
+    </w:p>
+    <w:p>
+      <w:pPr>
+        <w:tabs>
+          <w:tab w:val="center" w:pos="720"/>
+          <w:tab w:val="center" w:pos="4680"/>
+        </w:tabs>
+        <w:jc w:val="both"/>
+        <w:rPr>
+          <w:rFonts w:ascii="Palatino Linotype" w:hAnsi="Palatino Linotype"/>
+        </w:rPr>
+      </w:pPr>
+      <w:r>
+        <w:rPr>
+          <w:rFonts w:ascii="Palatino Linotype" w:hAnsi="Palatino Linotype"/>
+        </w:rPr>
+        <w:tab/>
+        <w:t xml:space="preserve">It is therefore ordered that </w:t>
+      </w:r>
+      <w:proofErr w:type="gramStart"/>
+      <w:r>
+        <w:rPr>
+          <w:rFonts w:ascii="Palatino Linotype" w:hAnsi="Palatino Linotype"/>
+        </w:rPr>
+        <w:t>Defendant</w:t>
+      </w:r>
+      <w:proofErr w:type="gramEnd"/>
+      <w:r>
+        <w:rPr>
+          <w:rFonts w:ascii="Palatino Linotype" w:hAnsi="Palatino Linotype"/>
+        </w:rPr>
+        <w:t xml:space="preserve"> shall be proceeded against as provided by law.</w:t>
+      </w:r>
+    </w:p>
+    <w:p>
+      <w:pPr>
+        <w:tabs>
+          <w:tab w:val="center" w:pos="720"/>
+          <w:tab w:val="center" w:pos="4680"/>
+        </w:tabs>
+        <w:jc w:val="both"/>
+        <w:rPr>
+          <w:rFonts w:ascii="Palatino Linotype" w:hAnsi="Palatino Linotype"/>
+        </w:rPr>
+      </w:pPr>
+      <w:r>
+        <w:rPr>
+          <w:rFonts w:ascii="Palatino Linotype" w:hAnsi="Palatino Linotype"/>
+        </w:rPr>
+        <w:tab/>
+      </w:r>
+      <w:r>
+        <w:rPr>
+          <w:rFonts w:ascii="Palatino Linotype" w:hAnsi="Palatino Linotype"/>
+        </w:rPr>
+        <w:tab/>
+        <w:t xml:space="preserve">This case is hereby scheduled for a </w:t>
+      </w:r>
+      <w:r>
+        <w:rPr>
+          <w:rFonts w:ascii="Palatino Linotype" w:hAnsi="Palatino Linotype"/>
+          <w:b/>
+          <w:bCs/>
+        </w:rPr>
+        <w:t xml:space="preserve">Final Pretrial on </w:t>
+      </w:r>
+      <w:proofErr w:type="gramStart"/>
+      <w:r>
+        <w:rPr>
+          <w:rFonts w:ascii="Palatino Linotype" w:hAnsi="Palatino Linotype"/>
+          <w:b/>
+          <w:bCs/>
+        </w:rPr>
+        <w:t xml:space="preserve">{{ </w:t>
+      </w:r>
+      <w:proofErr w:type="spellStart"/>
+      <w:r>
+        <w:rPr>
+          <w:rFonts w:ascii="Palatino Linotype" w:hAnsi="Palatino Linotype"/>
+          <w:b/>
+          <w:bCs/>
+        </w:rPr>
+        <w:t>final</w:t>
+      </w:r>
+      <w:proofErr w:type="gramEnd"/>
+      <w:r>
+        <w:rPr>
+          <w:rFonts w:ascii="Palatino Linotype" w:hAnsi="Palatino Linotype"/>
+          <w:b/>
+          <w:bCs/>
+        </w:rPr>
+        <w:t>_pretrial.date</w:t>
+      </w:r>
+      <w:proofErr w:type="spellEnd"/>
+      <w:r>
+        <w:rPr>
+          <w:rFonts w:ascii="Palatino Linotype" w:hAnsi="Palatino Linotype"/>
+          <w:b/>
+          <w:bCs/>
+        </w:rPr>
+        <w:t xml:space="preserve"> }},</w:t>
+      </w:r>
+      <w:r>
+        <w:rPr>
+          <w:rFonts w:ascii="Palatino Linotype" w:hAnsi="Palatino Linotype"/>
+        </w:rPr>
+        <w:t xml:space="preserve"> at </w:t>
+      </w:r>
+      <w:r>
+        <w:rPr>
+          <w:rFonts w:ascii="Palatino Linotype" w:hAnsi="Palatino Linotype"/>
+          <w:b/>
+          <w:bCs/>
+        </w:rPr>
+        <w:t xml:space="preserve">{{ </w:t>
+      </w:r>
+      <w:proofErr w:type="spellStart"/>
+      <w:r>
+        <w:rPr>
+          <w:rFonts w:ascii="Palatino Linotype" w:hAnsi="Palatino Linotype"/>
+          <w:b/>
+          <w:bCs/>
+        </w:rPr>
+        <w:t>final_pretrial.time</w:t>
+      </w:r>
+      <w:proofErr w:type="spellEnd"/>
+      <w:r>
+        <w:rPr>
+          <w:rFonts w:ascii="Palatino Linotype" w:hAnsi="Palatino Linotype"/>
+          <w:b/>
+          <w:bCs/>
+        </w:rPr>
+        <w:t xml:space="preserve"> }}, </w:t>
+      </w:r>
+      <w:r>
+        <w:rPr>
+          <w:rFonts w:ascii="Palatino Linotype" w:hAnsi="Palatino Linotype"/>
+        </w:rPr>
+        <w:t xml:space="preserve">and a </w:t>
+      </w:r>
+      <w:r>
+        <w:rPr>
+          <w:rFonts w:ascii="Palatino Linotype" w:hAnsi="Palatino Linotype"/>
+          <w:b/>
+          <w:bCs/>
+        </w:rPr>
+        <w:t>Jury</w:t>
+      </w:r>
+      <w:r>
+        <w:rPr>
+          <w:rFonts w:ascii="Palatino Linotype" w:hAnsi="Palatino Linotype"/>
+        </w:rPr>
+        <w:t xml:space="preserve"> </w:t>
+      </w:r>
+      <w:r>
+        <w:rPr>
+          <w:rFonts w:ascii="Palatino Linotype" w:hAnsi="Palatino Linotype"/>
+          <w:b/>
+          <w:bCs/>
+        </w:rPr>
+        <w:t xml:space="preserve">Trial on {{ </w:t>
+      </w:r>
+      <w:proofErr w:type="spellStart"/>
+      <w:r>
+        <w:rPr>
+          <w:rFonts w:ascii="Palatino Linotype" w:hAnsi="Palatino Linotype"/>
+          <w:b/>
+          <w:bCs/>
+        </w:rPr>
+        <w:t>jury_trial.date</w:t>
+      </w:r>
+      <w:proofErr w:type="spellEnd"/>
+      <w:r>
+        <w:rPr>
+          <w:rFonts w:ascii="Palatino Linotype" w:hAnsi="Palatino Linotype"/>
+          <w:b/>
+          <w:bCs/>
+        </w:rPr>
+        <w:t xml:space="preserve"> }}</w:t>
+      </w:r>
+      <w:r>
+        <w:rPr>
+          <w:rFonts w:ascii="Palatino Linotype" w:hAnsi="Palatino Linotype"/>
+        </w:rPr>
+        <w:t xml:space="preserve"> at </w:t>
+      </w:r>
+      <w:r>
+        <w:rPr>
+          <w:rFonts w:ascii="Palatino Linotype" w:hAnsi="Palatino Linotype"/>
+          <w:b/>
+          <w:bCs/>
+        </w:rPr>
+        <w:t>8:15 AM</w:t>
+      </w:r>
+      <w:r>
+        <w:rPr>
+          <w:rFonts w:ascii="Palatino Linotype" w:hAnsi="Palatino Linotype"/>
+        </w:rPr>
+        <w:t xml:space="preserve">, in </w:t>
+      </w:r>
+      <w:r>
+        <w:rPr>
+          <w:rFonts w:ascii="Palatino Linotype" w:hAnsi="Palatino Linotype"/>
+          <w:b/>
+          <w:bCs/>
+        </w:rPr>
+        <w:t xml:space="preserve">{{ </w:t>
+      </w:r>
+      <w:proofErr w:type="spellStart"/>
+      <w:r>
+        <w:rPr>
+          <w:rFonts w:ascii="Palatino Linotype" w:hAnsi="Palatino Linotype"/>
+          <w:b/>
+          <w:bCs/>
+        </w:rPr>
+        <w:t>jury_trial.location</w:t>
+      </w:r>
+      <w:proofErr w:type="spellEnd"/>
+      <w:r>
+        <w:rPr>
+          <w:rFonts w:ascii="Palatino Linotype" w:hAnsi="Palatino Linotype"/>
+          <w:b/>
+          <w:bCs/>
+        </w:rPr>
+        <w:t xml:space="preserve"> }}</w:t>
       </w:r>
       <w:r>
         <w:rPr>
@@ -866,14 +1070,20 @@
         <w:rPr>
           <w:rFonts w:ascii="Palatino Linotype" w:hAnsi="Palatino Linotype"/>
         </w:rPr>
-        <w:tab/>
-      </w:r>
-      <w:r>
-        <w:rPr>
-          <w:rFonts w:ascii="Palatino Linotype" w:hAnsi="Palatino Linotype"/>
-        </w:rPr>
-        <w:tab/>
-      </w:r>
+        <w:t>{% endif %}</w:t>
+      </w:r>
+    </w:p>
+    <w:p>
+      <w:pPr>
+        <w:tabs>
+          <w:tab w:val="center" w:pos="720"/>
+          <w:tab w:val="center" w:pos="4680"/>
+        </w:tabs>
+        <w:jc w:val="both"/>
+        <w:rPr>
+          <w:rFonts w:ascii="Palatino Linotype" w:hAnsi="Palatino Linotype"/>
+        </w:rPr>
+      </w:pPr>
       <w:r>
         <w:rPr>
           <w:rFonts w:ascii="Palatino Linotype" w:hAnsi="Palatino Linotype"/>
@@ -996,8 +1206,6 @@
           <w:rFonts w:ascii="Palatino Linotype" w:hAnsi="Palatino Linotype"/>
           <w:bCs/>
           <w:color w:val="FF0000"/>
-          <w:sz w:val="20"/>
-          <w:szCs w:val="20"/>
         </w:rPr>
       </w:pPr>
       <w:r>
@@ -1010,8 +1218,6 @@
       <w:r>
         <w:rPr>
           <w:rFonts w:ascii="Palatino Linotype" w:hAnsi="Palatino Linotype"/>
-          <w:sz w:val="20"/>
-          <w:szCs w:val="20"/>
         </w:rPr>
         <w:t xml:space="preserve">{{ </w:t>
       </w:r>
@@ -1019,8 +1225,6 @@
       <w:r>
         <w:rPr>
           <w:rFonts w:ascii="Palatino Linotype" w:hAnsi="Palatino Linotype"/>
-          <w:sz w:val="20"/>
-          <w:szCs w:val="20"/>
         </w:rPr>
         <w:t>judicial</w:t>
       </w:r>
@@ -1028,109 +1232,41 @@
       <w:r>
         <w:rPr>
           <w:rFonts w:ascii="Palatino Linotype" w:hAnsi="Palatino Linotype"/>
-          <w:sz w:val="20"/>
-          <w:szCs w:val="20"/>
-        </w:rPr>
-        <w:t>_officer.officer_</w:t>
-      </w:r>
-      <w:r>
-        <w:rPr>
-          <w:rFonts w:ascii="Palatino Linotype" w:hAnsi="Palatino Linotype"/>
-          <w:sz w:val="20"/>
-          <w:szCs w:val="20"/>
-        </w:rPr>
-        <w:t>type</w:t>
+        </w:rPr>
+        <w:t>_officer.officer_type</w:t>
       </w:r>
       <w:proofErr w:type="spellEnd"/>
       <w:r>
         <w:rPr>
           <w:rFonts w:ascii="Palatino Linotype" w:hAnsi="Palatino Linotype"/>
-          <w:sz w:val="20"/>
-          <w:szCs w:val="20"/>
-        </w:rPr>
-        <w:t xml:space="preserve"> }}</w:t>
-      </w:r>
-      <w:r>
-        <w:rPr>
-          <w:rFonts w:ascii="Palatino Linotype" w:hAnsi="Palatino Linotype"/>
-          <w:sz w:val="20"/>
-          <w:szCs w:val="20"/>
-        </w:rPr>
-        <w:t xml:space="preserve"> </w:t>
-      </w:r>
-      <w:r>
-        <w:rPr>
-          <w:rFonts w:ascii="Palatino Linotype" w:hAnsi="Palatino Linotype"/>
-          <w:sz w:val="20"/>
-          <w:szCs w:val="20"/>
-        </w:rPr>
-        <w:t xml:space="preserve">{{ </w:t>
+        </w:rPr>
+        <w:t xml:space="preserve"> }} {{ </w:t>
       </w:r>
       <w:proofErr w:type="spellStart"/>
       <w:r>
         <w:rPr>
           <w:rFonts w:ascii="Palatino Linotype" w:hAnsi="Palatino Linotype"/>
-          <w:sz w:val="20"/>
-          <w:szCs w:val="20"/>
-        </w:rPr>
-        <w:t>judicial_officer</w:t>
-      </w:r>
-      <w:r>
-        <w:rPr>
-          <w:rFonts w:ascii="Palatino Linotype" w:hAnsi="Palatino Linotype"/>
-          <w:sz w:val="20"/>
-          <w:szCs w:val="20"/>
-        </w:rPr>
-        <w:t>.first_name</w:t>
+        </w:rPr>
+        <w:t>judicial_officer.first_name</w:t>
       </w:r>
       <w:proofErr w:type="spellEnd"/>
       <w:r>
         <w:rPr>
           <w:rFonts w:ascii="Palatino Linotype" w:hAnsi="Palatino Linotype"/>
-          <w:sz w:val="20"/>
-          <w:szCs w:val="20"/>
-        </w:rPr>
-        <w:t xml:space="preserve"> }}</w:t>
-      </w:r>
-      <w:r>
-        <w:rPr>
-          <w:rFonts w:ascii="Palatino Linotype" w:hAnsi="Palatino Linotype"/>
-          <w:sz w:val="20"/>
-          <w:szCs w:val="20"/>
-        </w:rPr>
-        <w:t xml:space="preserve"> </w:t>
-      </w:r>
-      <w:r>
-        <w:rPr>
-          <w:rFonts w:ascii="Palatino Linotype" w:hAnsi="Palatino Linotype"/>
-          <w:sz w:val="20"/>
-          <w:szCs w:val="20"/>
-        </w:rPr>
-        <w:t xml:space="preserve">{{ </w:t>
+        </w:rPr>
+        <w:t xml:space="preserve"> }} {{ </w:t>
       </w:r>
       <w:proofErr w:type="spellStart"/>
       <w:r>
         <w:rPr>
           <w:rFonts w:ascii="Palatino Linotype" w:hAnsi="Palatino Linotype"/>
-          <w:sz w:val="20"/>
-          <w:szCs w:val="20"/>
-        </w:rPr>
-        <w:t>judicial_officer</w:t>
-      </w:r>
-      <w:r>
-        <w:rPr>
-          <w:rFonts w:ascii="Palatino Linotype" w:hAnsi="Palatino Linotype"/>
-          <w:sz w:val="20"/>
-          <w:szCs w:val="20"/>
-        </w:rPr>
-        <w:t>.last_name</w:t>
+        </w:rPr>
+        <w:t>judicial_officer.last_name</w:t>
       </w:r>
       <w:proofErr w:type="spellEnd"/>
       <w:r>
         <w:rPr>
           <w:rFonts w:ascii="Palatino Linotype" w:hAnsi="Palatino Linotype"/>
-          <w:sz w:val="20"/>
-          <w:szCs w:val="20"/>
         </w:rPr>
         <w:t xml:space="preserve"> }}</w:t>
       </w:r>

</xml_diff>

<commit_message>
All 5 competency types populating.
</commit_message>
<xml_diff>
--- a/resources/Templates/Competency_Evaluation_Template.docx
+++ b/resources/Templates/Competency_Evaluation_Template.docx
@@ -869,7 +869,315 @@
     <w:p>
       <w:pPr>
         <w:tabs>
-          <w:tab w:val="center" w:pos="720"/>
+          <w:tab w:val="left" w:pos="720"/>
+          <w:tab w:val="center" w:pos="4680"/>
+        </w:tabs>
+        <w:contextualSpacing/>
+        <w:jc w:val="both"/>
+        <w:rPr>
+          <w:rFonts w:ascii="Palatino Linotype" w:hAnsi="Palatino Linotype"/>
+        </w:rPr>
+      </w:pPr>
+      <w:r>
+        <w:rPr>
+          <w:rFonts w:ascii="Palatino Linotype" w:hAnsi="Palatino Linotype"/>
+        </w:rPr>
+        <w:tab/>
+      </w:r>
+      <w:r>
+        <w:rPr>
+          <w:rFonts w:ascii="Palatino Linotype" w:hAnsi="Palatino Linotype"/>
+        </w:rPr>
+        <w:tab/>
+        <w:t xml:space="preserve">This case is hereby scheduled for a </w:t>
+      </w:r>
+      <w:r>
+        <w:rPr>
+          <w:rFonts w:ascii="Palatino Linotype" w:hAnsi="Palatino Linotype"/>
+          <w:b/>
+          <w:bCs/>
+        </w:rPr>
+        <w:t xml:space="preserve">Final Pretrial on {{ </w:t>
+      </w:r>
+      <w:proofErr w:type="spellStart"/>
+      <w:r>
+        <w:rPr>
+          <w:rFonts w:ascii="Palatino Linotype" w:hAnsi="Palatino Linotype"/>
+          <w:b/>
+          <w:bCs/>
+        </w:rPr>
+        <w:t>final_pretrial.date</w:t>
+      </w:r>
+      <w:proofErr w:type="spellEnd"/>
+      <w:r>
+        <w:rPr>
+          <w:rFonts w:ascii="Palatino Linotype" w:hAnsi="Palatino Linotype"/>
+          <w:b/>
+          <w:bCs/>
+        </w:rPr>
+        <w:t xml:space="preserve"> }},</w:t>
+      </w:r>
+      <w:r>
+        <w:rPr>
+          <w:rFonts w:ascii="Palatino Linotype" w:hAnsi="Palatino Linotype"/>
+        </w:rPr>
+        <w:t xml:space="preserve"> at </w:t>
+      </w:r>
+      <w:r>
+        <w:rPr>
+          <w:rFonts w:ascii="Palatino Linotype" w:hAnsi="Palatino Linotype"/>
+          <w:b/>
+          <w:bCs/>
+        </w:rPr>
+        <w:t xml:space="preserve">{{ </w:t>
+      </w:r>
+      <w:proofErr w:type="spellStart"/>
+      <w:r>
+        <w:rPr>
+          <w:rFonts w:ascii="Palatino Linotype" w:hAnsi="Palatino Linotype"/>
+          <w:b/>
+          <w:bCs/>
+        </w:rPr>
+        <w:t>final_pretrial.time</w:t>
+      </w:r>
+      <w:proofErr w:type="spellEnd"/>
+      <w:r>
+        <w:rPr>
+          <w:rFonts w:ascii="Palatino Linotype" w:hAnsi="Palatino Linotype"/>
+          <w:b/>
+          <w:bCs/>
+        </w:rPr>
+        <w:t xml:space="preserve"> }}, </w:t>
+      </w:r>
+      <w:r>
+        <w:rPr>
+          <w:rFonts w:ascii="Palatino Linotype" w:hAnsi="Palatino Linotype"/>
+        </w:rPr>
+        <w:t xml:space="preserve">and a </w:t>
+      </w:r>
+      <w:r>
+        <w:rPr>
+          <w:rFonts w:ascii="Palatino Linotype" w:hAnsi="Palatino Linotype"/>
+          <w:b/>
+          <w:bCs/>
+        </w:rPr>
+        <w:t>Jury</w:t>
+      </w:r>
+      <w:r>
+        <w:rPr>
+          <w:rFonts w:ascii="Palatino Linotype" w:hAnsi="Palatino Linotype"/>
+        </w:rPr>
+        <w:t xml:space="preserve"> </w:t>
+      </w:r>
+      <w:r>
+        <w:rPr>
+          <w:rFonts w:ascii="Palatino Linotype" w:hAnsi="Palatino Linotype"/>
+          <w:b/>
+          <w:bCs/>
+        </w:rPr>
+        <w:t xml:space="preserve">Trial on {{ </w:t>
+      </w:r>
+      <w:proofErr w:type="spellStart"/>
+      <w:r>
+        <w:rPr>
+          <w:rFonts w:ascii="Palatino Linotype" w:hAnsi="Palatino Linotype"/>
+          <w:b/>
+          <w:bCs/>
+        </w:rPr>
+        <w:t>jury_trial.date</w:t>
+      </w:r>
+      <w:proofErr w:type="spellEnd"/>
+      <w:r>
+        <w:rPr>
+          <w:rFonts w:ascii="Palatino Linotype" w:hAnsi="Palatino Linotype"/>
+          <w:b/>
+          <w:bCs/>
+        </w:rPr>
+        <w:t xml:space="preserve"> }}</w:t>
+      </w:r>
+      <w:r>
+        <w:rPr>
+          <w:rFonts w:ascii="Palatino Linotype" w:hAnsi="Palatino Linotype"/>
+        </w:rPr>
+        <w:t xml:space="preserve"> at </w:t>
+      </w:r>
+      <w:r>
+        <w:rPr>
+          <w:rFonts w:ascii="Palatino Linotype" w:hAnsi="Palatino Linotype"/>
+          <w:b/>
+          <w:bCs/>
+        </w:rPr>
+        <w:t>8:15 AM</w:t>
+      </w:r>
+      <w:r>
+        <w:rPr>
+          <w:rFonts w:ascii="Palatino Linotype" w:hAnsi="Palatino Linotype"/>
+        </w:rPr>
+        <w:t xml:space="preserve">, in </w:t>
+      </w:r>
+      <w:r>
+        <w:rPr>
+          <w:rFonts w:ascii="Palatino Linotype" w:hAnsi="Palatino Linotype"/>
+          <w:b/>
+          <w:bCs/>
+        </w:rPr>
+        <w:t xml:space="preserve">{{ </w:t>
+      </w:r>
+      <w:proofErr w:type="spellStart"/>
+      <w:r>
+        <w:rPr>
+          <w:rFonts w:ascii="Palatino Linotype" w:hAnsi="Palatino Linotype"/>
+          <w:b/>
+          <w:bCs/>
+        </w:rPr>
+        <w:t>jury_trial.location</w:t>
+      </w:r>
+      <w:proofErr w:type="spellEnd"/>
+      <w:r>
+        <w:rPr>
+          <w:rFonts w:ascii="Palatino Linotype" w:hAnsi="Palatino Linotype"/>
+          <w:b/>
+          <w:bCs/>
+        </w:rPr>
+        <w:t xml:space="preserve"> }}</w:t>
+      </w:r>
+      <w:r>
+        <w:rPr>
+          <w:rFonts w:ascii="Palatino Linotype" w:hAnsi="Palatino Linotype"/>
+          <w:b/>
+          <w:bCs/>
+        </w:rPr>
+        <w:t>.</w:t>
+      </w:r>
+      <w:r>
+        <w:rPr>
+          <w:rFonts w:ascii="Palatino Linotype" w:hAnsi="Palatino Linotype"/>
+        </w:rPr>
+        <w:t xml:space="preserve">{% </w:t>
+      </w:r>
+      <w:proofErr w:type="spellStart"/>
+      <w:r>
+        <w:rPr>
+          <w:rFonts w:ascii="Palatino Linotype" w:hAnsi="Palatino Linotype"/>
+        </w:rPr>
+        <w:t>elif</w:t>
+      </w:r>
+      <w:proofErr w:type="spellEnd"/>
+      <w:r>
+        <w:rPr>
+          <w:rFonts w:ascii="Palatino Linotype" w:hAnsi="Palatino Linotype"/>
+        </w:rPr>
+        <w:t xml:space="preserve"> </w:t>
+      </w:r>
+      <w:proofErr w:type="spellStart"/>
+      <w:r>
+        <w:rPr>
+          <w:rFonts w:ascii="Palatino Linotype" w:hAnsi="Palatino Linotype"/>
+        </w:rPr>
+        <w:t>competency_decision</w:t>
+      </w:r>
+      <w:proofErr w:type="spellEnd"/>
+      <w:r>
+        <w:rPr>
+          <w:rFonts w:ascii="Palatino Linotype" w:hAnsi="Palatino Linotype"/>
+        </w:rPr>
+        <w:t xml:space="preserve"> == ‘Not Competent - Restorable’ %}</w:t>
+      </w:r>
+      <w:r>
+        <w:rPr>
+          <w:rFonts w:ascii="Palatino Linotype" w:hAnsi="Palatino Linotype"/>
+        </w:rPr>
+        <w:t xml:space="preserve">Pursuant to R.C. 2945.38, the Court finds that the Defendant in the above-styled case is presently incompetent to stand trial. Defendant’s present mental condition renders them incapable of understanding the nature and objective of the proceedings against them or of presently assisting in their defense. </w:t>
+      </w:r>
+    </w:p>
+    <w:p>
+      <w:pPr>
+        <w:tabs>
+          <w:tab w:val="left" w:pos="720"/>
+          <w:tab w:val="center" w:pos="4680"/>
+        </w:tabs>
+        <w:contextualSpacing/>
+        <w:jc w:val="both"/>
+        <w:rPr>
+          <w:rFonts w:ascii="Palatino Linotype" w:hAnsi="Palatino Linotype"/>
+        </w:rPr>
+      </w:pPr>
+      <w:r>
+        <w:rPr>
+          <w:rFonts w:ascii="Palatino Linotype" w:hAnsi="Palatino Linotype"/>
+        </w:rPr>
+        <w:tab/>
+        <w:t xml:space="preserve">In determining the place of commitment, the Court considered the extent to which Defendant is a danger to themselves and to others, the need for security, the availability of housing and supportive services, including outpatient mental health services in the community, </w:t>
+      </w:r>
+      <w:r>
+        <w:rPr>
+          <w:rFonts w:ascii="Palatino Linotype" w:hAnsi="Palatino Linotype"/>
+        </w:rPr>
+        <w:lastRenderedPageBreak/>
+        <w:t xml:space="preserve">and the type of crime involved. The Court also considered the recommendation made in the report from Forum Ohio, which indicated that </w:t>
+      </w:r>
+      <w:r>
+        <w:rPr>
+          <w:rFonts w:ascii="Palatino Linotype" w:hAnsi="Palatino Linotype"/>
+          <w:color w:val="FF0000"/>
+        </w:rPr>
+        <w:t xml:space="preserve">[inpatient/outpatient] </w:t>
+      </w:r>
+      <w:r>
+        <w:rPr>
+          <w:rFonts w:ascii="Palatino Linotype" w:hAnsi="Palatino Linotype"/>
+        </w:rPr>
+        <w:t xml:space="preserve">treatment was the least restrictive option </w:t>
+      </w:r>
+      <w:r>
+        <w:rPr>
+          <w:rFonts w:ascii="Palatino Linotype" w:hAnsi="Palatino Linotype"/>
+        </w:rPr>
+        <w:t>that is consistent with treatment goals. As applicable, Twin Valley Behavioral Healthcare shall administer, in accordance with accepted medical standards, all treatment and medication necessary. Pursuant to R.C. 2945.38(C), Defendant shall not be required to undergo treatment under this order for longer than 60 days.</w:t>
+      </w:r>
+    </w:p>
+    <w:p>
+      <w:pPr>
+        <w:tabs>
+          <w:tab w:val="left" w:pos="720"/>
+          <w:tab w:val="center" w:pos="4680"/>
+        </w:tabs>
+        <w:contextualSpacing/>
+        <w:jc w:val="both"/>
+        <w:rPr>
+          <w:rFonts w:ascii="Palatino Linotype" w:hAnsi="Palatino Linotype"/>
+        </w:rPr>
+      </w:pPr>
+      <w:r>
+        <w:rPr>
+          <w:rFonts w:ascii="Palatino Linotype" w:hAnsi="Palatino Linotype"/>
+        </w:rPr>
+        <w:tab/>
+        <w:t xml:space="preserve">The Court further finds that there is a substantial possibility that Defendant will become competent to stand trial within the time allotted if provided a course of treatment. It is, therefore, ordered that Defendant undergo </w:t>
+      </w:r>
+      <w:r>
+        <w:rPr>
+          <w:rFonts w:ascii="Palatino Linotype" w:hAnsi="Palatino Linotype"/>
+          <w:color w:val="FF0000"/>
+        </w:rPr>
+        <w:t>[inpatient/outpatient]</w:t>
+      </w:r>
+      <w:r>
+        <w:rPr>
+          <w:rFonts w:ascii="Palatino Linotype" w:hAnsi="Palatino Linotype"/>
+        </w:rPr>
+        <w:t xml:space="preserve"> treatment through the Twin Valley Behavioral Healthcare Outpatient Competency Restoration Program pursuant to R.C. 2945.38(B)(1)(a)(v)(II) because Defendant has been charged with a misdemeanor that is not an offense of violence. It is further ordered that Twin Valley Behavioral Healthcare file a written report with this Court pursuant to R.C. 2945.38(F) at one of the filing times, whichever is sooner:</w:t>
+      </w:r>
+    </w:p>
+    <w:p>
+      <w:pPr>
+        <w:pStyle w:val="ListParagraph"/>
+        <w:numPr>
+          <w:ilvl w:val="0"/>
+          <w:numId w:val="9"/>
+        </w:numPr>
+        <w:tabs>
+          <w:tab w:val="left" w:pos="720"/>
           <w:tab w:val="center" w:pos="4680"/>
         </w:tabs>
         <w:jc w:val="both"/>
@@ -881,191 +1189,338 @@
         <w:rPr>
           <w:rFonts w:ascii="Palatino Linotype" w:hAnsi="Palatino Linotype"/>
         </w:rPr>
+        <w:t xml:space="preserve">Whenever it is believed that </w:t>
+      </w:r>
+      <w:proofErr w:type="gramStart"/>
+      <w:r>
+        <w:rPr>
+          <w:rFonts w:ascii="Palatino Linotype" w:hAnsi="Palatino Linotype"/>
+        </w:rPr>
+        <w:t>Defendant</w:t>
+      </w:r>
+      <w:proofErr w:type="gramEnd"/>
+      <w:r>
+        <w:rPr>
+          <w:rFonts w:ascii="Palatino Linotype" w:hAnsi="Palatino Linotype"/>
+        </w:rPr>
+        <w:t xml:space="preserve"> is competent to stand trial.</w:t>
+      </w:r>
+    </w:p>
+    <w:p>
+      <w:pPr>
+        <w:pStyle w:val="ListParagraph"/>
+        <w:numPr>
+          <w:ilvl w:val="0"/>
+          <w:numId w:val="9"/>
+        </w:numPr>
+        <w:tabs>
+          <w:tab w:val="left" w:pos="720"/>
+          <w:tab w:val="center" w:pos="4680"/>
+        </w:tabs>
+        <w:jc w:val="both"/>
+        <w:rPr>
+          <w:rFonts w:ascii="Palatino Linotype" w:hAnsi="Palatino Linotype"/>
+        </w:rPr>
+      </w:pPr>
+      <w:r>
+        <w:rPr>
+          <w:rFonts w:ascii="Palatino Linotype" w:hAnsi="Palatino Linotype"/>
+        </w:rPr>
+        <w:t>Whenever it is believed that there is not a substantial probability that Defendant will become competent to stand trial, or</w:t>
+      </w:r>
+    </w:p>
+    <w:p>
+      <w:pPr>
+        <w:pStyle w:val="ListParagraph"/>
+        <w:numPr>
+          <w:ilvl w:val="0"/>
+          <w:numId w:val="9"/>
+        </w:numPr>
+        <w:tabs>
+          <w:tab w:val="left" w:pos="720"/>
+          <w:tab w:val="center" w:pos="4680"/>
+        </w:tabs>
+        <w:jc w:val="both"/>
+        <w:rPr>
+          <w:rFonts w:ascii="Palatino Linotype" w:hAnsi="Palatino Linotype"/>
+        </w:rPr>
+      </w:pPr>
+      <w:r>
+        <w:rPr>
+          <w:rFonts w:ascii="Palatino Linotype" w:hAnsi="Palatino Linotype"/>
+        </w:rPr>
+        <w:t>Ten days before expiration of the maximum time during which this order may be in effect.</w:t>
+      </w:r>
+      <w:r>
+        <w:rPr>
+          <w:rFonts w:ascii="Palatino Linotype" w:hAnsi="Palatino Linotype"/>
+        </w:rPr>
+        <w:t xml:space="preserve"> </w:t>
+      </w:r>
+      <w:r>
+        <w:rPr>
+          <w:rFonts w:ascii="Palatino Linotype" w:hAnsi="Palatino Linotype"/>
+        </w:rPr>
+        <w:t xml:space="preserve">{% </w:t>
+      </w:r>
+      <w:proofErr w:type="spellStart"/>
+      <w:r>
+        <w:rPr>
+          <w:rFonts w:ascii="Palatino Linotype" w:hAnsi="Palatino Linotype"/>
+        </w:rPr>
+        <w:t>elif</w:t>
+      </w:r>
+      <w:proofErr w:type="spellEnd"/>
+      <w:r>
+        <w:rPr>
+          <w:rFonts w:ascii="Palatino Linotype" w:hAnsi="Palatino Linotype"/>
+        </w:rPr>
+        <w:t xml:space="preserve"> </w:t>
+      </w:r>
+      <w:proofErr w:type="spellStart"/>
+      <w:r>
+        <w:rPr>
+          <w:rFonts w:ascii="Palatino Linotype" w:hAnsi="Palatino Linotype"/>
+        </w:rPr>
+        <w:t>competency_decision</w:t>
+      </w:r>
+      <w:proofErr w:type="spellEnd"/>
+      <w:r>
+        <w:rPr>
+          <w:rFonts w:ascii="Palatino Linotype" w:hAnsi="Palatino Linotype"/>
+        </w:rPr>
+        <w:t xml:space="preserve"> == ‘Not Competent </w:t>
+      </w:r>
+      <w:r>
+        <w:rPr>
+          <w:rFonts w:ascii="Palatino Linotype" w:hAnsi="Palatino Linotype"/>
+        </w:rPr>
+        <w:t>-</w:t>
+      </w:r>
+      <w:r>
+        <w:rPr>
+          <w:rFonts w:ascii="Palatino Linotype" w:hAnsi="Palatino Linotype"/>
+        </w:rPr>
+        <w:t xml:space="preserve"> </w:t>
+      </w:r>
+      <w:r>
+        <w:rPr>
+          <w:rFonts w:ascii="Palatino Linotype" w:hAnsi="Palatino Linotype"/>
+        </w:rPr>
+        <w:t xml:space="preserve">Not </w:t>
+      </w:r>
+      <w:r>
+        <w:rPr>
+          <w:rFonts w:ascii="Palatino Linotype" w:hAnsi="Palatino Linotype"/>
+        </w:rPr>
+        <w:t>Restorable’ %}</w:t>
+      </w:r>
+    </w:p>
+    <w:p>
+      <w:pPr>
+        <w:tabs>
+          <w:tab w:val="left" w:pos="720"/>
+          <w:tab w:val="center" w:pos="4680"/>
+        </w:tabs>
+        <w:jc w:val="both"/>
+        <w:rPr>
+          <w:rFonts w:ascii="Palatino Linotype" w:hAnsi="Palatino Linotype"/>
+        </w:rPr>
+      </w:pPr>
+      <w:r>
+        <w:rPr>
+          <w:rFonts w:ascii="Palatino Linotype" w:hAnsi="Palatino Linotype"/>
+        </w:rPr>
+        <w:t>Pursuant to R.C. 2945.38, the Court finds that the Defendant in the above-styled case is presently incompetent to stand trial. Defendant’s present mental condition renders them incapable of understanding the nature and objective of the proceedings against them or of presently assisting in their defense. This finding is based upon the written report prepared and filed under seal by the examiner in accordance with R.C. 2945.37 and admitted into evidence at the hearing on the competence of Defendant conducted pursuant to R.C. 2945.37 and/or the parties’ stipulation that the Court adhere to the finding in the report.</w:t>
+      </w:r>
+    </w:p>
+    <w:p>
+      <w:pPr>
+        <w:tabs>
+          <w:tab w:val="left" w:pos="720"/>
+        </w:tabs>
+        <w:jc w:val="both"/>
+        <w:rPr>
+          <w:rFonts w:ascii="Palatino Linotype" w:hAnsi="Palatino Linotype"/>
+        </w:rPr>
+      </w:pPr>
+      <w:r>
+        <w:rPr>
+          <w:rFonts w:ascii="Palatino Linotype" w:hAnsi="Palatino Linotype"/>
+        </w:rPr>
         <w:tab/>
-      </w:r>
+        <w:t xml:space="preserve">The Court further finds that there is not a substantial probability that Defendant will become competent to stand trial within the time allotted by law, even if provided a course of treatment. </w:t>
+      </w:r>
+    </w:p>
+    <w:p>
+      <w:pPr>
+        <w:tabs>
+          <w:tab w:val="left" w:pos="720"/>
+        </w:tabs>
+        <w:jc w:val="both"/>
+        <w:rPr>
+          <w:rFonts w:ascii="Palatino Linotype" w:hAnsi="Palatino Linotype"/>
+        </w:rPr>
+      </w:pPr>
       <w:r>
         <w:rPr>
           <w:rFonts w:ascii="Palatino Linotype" w:hAnsi="Palatino Linotype"/>
         </w:rPr>
         <w:tab/>
-        <w:t xml:space="preserve">This case is hereby scheduled for a </w:t>
-      </w:r>
-      <w:r>
-        <w:rPr>
-          <w:rFonts w:ascii="Palatino Linotype" w:hAnsi="Palatino Linotype"/>
-          <w:b/>
-          <w:bCs/>
-        </w:rPr>
-        <w:t xml:space="preserve">Final Pretrial on </w:t>
+        <w:t xml:space="preserve">This case is hereby dismissed. </w:t>
+      </w:r>
+      <w:r>
+        <w:rPr>
+          <w:rFonts w:ascii="Palatino Linotype" w:hAnsi="Palatino Linotype"/>
+          <w:color w:val="FF0000"/>
+        </w:rPr>
+        <w:t>[The Delaware County Jail is hereby ordered to discharge the defendant forthwith</w:t>
       </w:r>
       <w:proofErr w:type="gramStart"/>
       <w:r>
         <w:rPr>
           <w:rFonts w:ascii="Palatino Linotype" w:hAnsi="Palatino Linotype"/>
-          <w:b/>
-          <w:bCs/>
-        </w:rPr>
+          <w:color w:val="FF0000"/>
+        </w:rPr>
+        <w:t>.]</w:t>
+      </w:r>
+      <w:r>
+        <w:rPr>
+          <w:rFonts w:ascii="Palatino Linotype" w:hAnsi="Palatino Linotype"/>
+        </w:rPr>
+        <w:t>{</w:t>
+      </w:r>
+      <w:proofErr w:type="gramEnd"/>
+      <w:r>
+        <w:rPr>
+          <w:rFonts w:ascii="Palatino Linotype" w:hAnsi="Palatino Linotype"/>
+        </w:rPr>
+        <w:t xml:space="preserve">% </w:t>
+      </w:r>
+      <w:proofErr w:type="spellStart"/>
+      <w:r>
+        <w:rPr>
+          <w:rFonts w:ascii="Palatino Linotype" w:hAnsi="Palatino Linotype"/>
+        </w:rPr>
+        <w:t>elif</w:t>
+      </w:r>
+      <w:proofErr w:type="spellEnd"/>
+      <w:r>
+        <w:rPr>
+          <w:rFonts w:ascii="Palatino Linotype" w:hAnsi="Palatino Linotype"/>
+        </w:rPr>
+        <w:t xml:space="preserve"> </w:t>
+      </w:r>
+      <w:proofErr w:type="spellStart"/>
+      <w:r>
+        <w:rPr>
+          <w:rFonts w:ascii="Palatino Linotype" w:hAnsi="Palatino Linotype"/>
+        </w:rPr>
+        <w:t>competency_decision</w:t>
+      </w:r>
+      <w:proofErr w:type="spellEnd"/>
+      <w:r>
+        <w:rPr>
+          <w:rFonts w:ascii="Palatino Linotype" w:hAnsi="Palatino Linotype"/>
+        </w:rPr>
+        <w:t xml:space="preserve"> == ‘Not Restored t</w:t>
+      </w:r>
+      <w:r>
+        <w:rPr>
+          <w:rFonts w:ascii="Palatino Linotype" w:hAnsi="Palatino Linotype"/>
+        </w:rPr>
+        <w:t>o Competency - Dismiss’ %}</w:t>
+      </w:r>
+      <w:r>
+        <w:t xml:space="preserve">This matter came on for hearing </w:t>
+      </w:r>
+      <w:r>
+        <w:t xml:space="preserve">on </w:t>
+      </w:r>
+      <w:r>
         <w:t xml:space="preserve">{{ </w:t>
       </w:r>
       <w:proofErr w:type="spellStart"/>
       <w:r>
-        <w:rPr>
-          <w:rFonts w:ascii="Palatino Linotype" w:hAnsi="Palatino Linotype"/>
-          <w:b/>
-          <w:bCs/>
-        </w:rPr>
-        <w:t>final</w:t>
+        <w:t>plea_trial_date</w:t>
+      </w:r>
+      <w:proofErr w:type="spellEnd"/>
+      <w:r>
+        <w:t xml:space="preserve"> }}</w:t>
+      </w:r>
+      <w:r>
+        <w:t xml:space="preserve">, </w:t>
+      </w:r>
+      <w:r>
+        <w:t>Defendant being present before the Court and represented by counsel and the State of Ohio being represented by the prosecuting attorney.</w:t>
+      </w:r>
+    </w:p>
+    <w:p>
+      <w:pPr>
+        <w:tabs>
+          <w:tab w:val="left" w:pos="720"/>
+          <w:tab w:val="center" w:pos="4680"/>
+        </w:tabs>
+        <w:jc w:val="both"/>
+      </w:pPr>
+      <w:r>
+        <w:tab/>
+      </w:r>
+      <w:proofErr w:type="gramStart"/>
+      <w:r>
+        <w:t>The</w:t>
       </w:r>
       <w:proofErr w:type="gramEnd"/>
       <w:r>
-        <w:rPr>
-          <w:rFonts w:ascii="Palatino Linotype" w:hAnsi="Palatino Linotype"/>
-          <w:b/>
-          <w:bCs/>
-        </w:rPr>
-        <w:t>_pretrial.date</w:t>
-      </w:r>
-      <w:proofErr w:type="spellEnd"/>
-      <w:r>
-        <w:rPr>
-          <w:rFonts w:ascii="Palatino Linotype" w:hAnsi="Palatino Linotype"/>
-          <w:b/>
-          <w:bCs/>
-        </w:rPr>
-        <w:t xml:space="preserve"> }},</w:t>
-      </w:r>
-      <w:r>
-        <w:rPr>
-          <w:rFonts w:ascii="Palatino Linotype" w:hAnsi="Palatino Linotype"/>
-        </w:rPr>
-        <w:t xml:space="preserve"> at </w:t>
-      </w:r>
-      <w:r>
-        <w:rPr>
-          <w:rFonts w:ascii="Palatino Linotype" w:hAnsi="Palatino Linotype"/>
-          <w:b/>
-          <w:bCs/>
-        </w:rPr>
-        <w:t xml:space="preserve">{{ </w:t>
-      </w:r>
-      <w:proofErr w:type="spellStart"/>
-      <w:r>
-        <w:rPr>
-          <w:rFonts w:ascii="Palatino Linotype" w:hAnsi="Palatino Linotype"/>
-          <w:b/>
-          <w:bCs/>
-        </w:rPr>
-        <w:t>final_pretrial.time</w:t>
-      </w:r>
-      <w:proofErr w:type="spellEnd"/>
-      <w:r>
-        <w:rPr>
-          <w:rFonts w:ascii="Palatino Linotype" w:hAnsi="Palatino Linotype"/>
-          <w:b/>
-          <w:bCs/>
-        </w:rPr>
-        <w:t xml:space="preserve"> }}, </w:t>
-      </w:r>
-      <w:r>
-        <w:rPr>
-          <w:rFonts w:ascii="Palatino Linotype" w:hAnsi="Palatino Linotype"/>
-        </w:rPr>
-        <w:t xml:space="preserve">and a </w:t>
-      </w:r>
-      <w:r>
-        <w:rPr>
-          <w:rFonts w:ascii="Palatino Linotype" w:hAnsi="Palatino Linotype"/>
-          <w:b/>
-          <w:bCs/>
-        </w:rPr>
-        <w:t>Jury</w:t>
-      </w:r>
-      <w:r>
-        <w:rPr>
-          <w:rFonts w:ascii="Palatino Linotype" w:hAnsi="Palatino Linotype"/>
-        </w:rPr>
-        <w:t xml:space="preserve"> </w:t>
-      </w:r>
-      <w:r>
-        <w:rPr>
-          <w:rFonts w:ascii="Palatino Linotype" w:hAnsi="Palatino Linotype"/>
-          <w:b/>
-          <w:bCs/>
-        </w:rPr>
-        <w:t xml:space="preserve">Trial on {{ </w:t>
-      </w:r>
-      <w:proofErr w:type="spellStart"/>
-      <w:r>
-        <w:rPr>
-          <w:rFonts w:ascii="Palatino Linotype" w:hAnsi="Palatino Linotype"/>
-          <w:b/>
-          <w:bCs/>
-        </w:rPr>
-        <w:t>jury_trial.date</w:t>
-      </w:r>
-      <w:proofErr w:type="spellEnd"/>
-      <w:r>
-        <w:rPr>
-          <w:rFonts w:ascii="Palatino Linotype" w:hAnsi="Palatino Linotype"/>
-          <w:b/>
-          <w:bCs/>
-        </w:rPr>
-        <w:t xml:space="preserve"> }}</w:t>
-      </w:r>
-      <w:r>
-        <w:rPr>
-          <w:rFonts w:ascii="Palatino Linotype" w:hAnsi="Palatino Linotype"/>
-        </w:rPr>
-        <w:t xml:space="preserve"> at </w:t>
-      </w:r>
-      <w:r>
-        <w:rPr>
-          <w:rFonts w:ascii="Palatino Linotype" w:hAnsi="Palatino Linotype"/>
-          <w:b/>
-          <w:bCs/>
-        </w:rPr>
-        <w:t>8:15 AM</w:t>
-      </w:r>
-      <w:r>
-        <w:rPr>
-          <w:rFonts w:ascii="Palatino Linotype" w:hAnsi="Palatino Linotype"/>
-        </w:rPr>
-        <w:t xml:space="preserve">, in </w:t>
-      </w:r>
-      <w:r>
-        <w:rPr>
-          <w:rFonts w:ascii="Palatino Linotype" w:hAnsi="Palatino Linotype"/>
-          <w:b/>
-          <w:bCs/>
-        </w:rPr>
-        <w:t xml:space="preserve">{{ </w:t>
-      </w:r>
-      <w:proofErr w:type="spellStart"/>
-      <w:r>
-        <w:rPr>
-          <w:rFonts w:ascii="Palatino Linotype" w:hAnsi="Palatino Linotype"/>
-          <w:b/>
-          <w:bCs/>
-        </w:rPr>
-        <w:t>jury_trial.location</w:t>
-      </w:r>
-      <w:proofErr w:type="spellEnd"/>
-      <w:r>
-        <w:rPr>
-          <w:rFonts w:ascii="Palatino Linotype" w:hAnsi="Palatino Linotype"/>
-          <w:b/>
-          <w:bCs/>
-        </w:rPr>
-        <w:t xml:space="preserve"> }}</w:t>
-      </w:r>
-      <w:r>
-        <w:rPr>
-          <w:rFonts w:ascii="Palatino Linotype" w:hAnsi="Palatino Linotype"/>
-          <w:b/>
-          <w:bCs/>
-        </w:rPr>
-        <w:t>.</w:t>
-      </w:r>
+        <w:t xml:space="preserve"> question of Defendant’s competence to stand trial having been previously raised, Defendant was referred to Forum Ohio for evaluation pursuant to R.C. 2945.371. The written report of this examination has been filed under seal with the Court and copies of the same provided to the prosecuting attorney and defense counsel. The </w:t>
+      </w:r>
+      <w:proofErr w:type="gramStart"/>
+      <w:r>
+        <w:t>Court</w:t>
+      </w:r>
+      <w:proofErr w:type="gramEnd"/>
+      <w:r>
+        <w:t xml:space="preserve"> having found Defendant incompetent to proceed, ordered Defendant to undergo restoration treatment through Twin Valley Behavioral Healthcare.</w:t>
+      </w:r>
+    </w:p>
+    <w:p>
+      <w:pPr>
+        <w:tabs>
+          <w:tab w:val="left" w:pos="720"/>
+          <w:tab w:val="center" w:pos="4680"/>
+        </w:tabs>
+        <w:jc w:val="both"/>
+      </w:pPr>
+      <w:r>
+        <w:tab/>
+        <w:t>A subsequent report has been received from Twin Valley Behavioral Healthcare regarding the Defendant’s competency to stand trial and filed under seal. On consideration of the report and other evidence before the Court, the Court finds that Defendant remains not capable of understanding the nature and objective of the proceedings against them and is not capable of presently assisting in their defense.</w:t>
+      </w:r>
+    </w:p>
+    <w:p>
+      <w:pPr>
+        <w:tabs>
+          <w:tab w:val="left" w:pos="720"/>
+          <w:tab w:val="center" w:pos="4680"/>
+        </w:tabs>
+        <w:jc w:val="both"/>
+      </w:pPr>
+      <w:r>
+        <w:lastRenderedPageBreak/>
+        <w:tab/>
+        <w:t>Furthermore, the Court now finds there is not a substantial probability that Defendant will become competent to stand trial within the time allotted by law. Pursuant to R.C. 2945.38, it is ordered that this case is dismissed.</w:t>
+      </w:r>
+    </w:p>
+    <w:p>
+      <w:pPr>
+        <w:tabs>
+          <w:tab w:val="left" w:pos="720"/>
+          <w:tab w:val="center" w:pos="4680"/>
+        </w:tabs>
+        <w:jc w:val="both"/>
+        <w:rPr>
+          <w:rFonts w:ascii="Palatino Linotype" w:hAnsi="Palatino Linotype"/>
+        </w:rPr>
+      </w:pPr>
       <w:r>
         <w:rPr>
           <w:rFonts w:ascii="Palatino Linotype" w:hAnsi="Palatino Linotype"/>
@@ -1580,6 +2035,119 @@
     </w:lvl>
   </w:abstractNum>
   <w:abstractNum w:abstractNumId="1" w15:restartNumberingAfterBreak="0">
+    <w:nsid w:val="11A64BD1"/>
+    <w:multiLevelType w:val="hybridMultilevel"/>
+    <w:tmpl w:val="A0FEAE8A"/>
+    <w:lvl w:ilvl="0" w:tplc="04090001">
+      <w:start w:val="1"/>
+      <w:numFmt w:val="bullet"/>
+      <w:lvlText w:val=""/>
+      <w:lvlJc w:val="left"/>
+      <w:pPr>
+        <w:ind w:left="1080" w:hanging="360"/>
+      </w:pPr>
+      <w:rPr>
+        <w:rFonts w:ascii="Symbol" w:hAnsi="Symbol" w:hint="default"/>
+      </w:rPr>
+    </w:lvl>
+    <w:lvl w:ilvl="1" w:tplc="FFFFFFFF" w:tentative="1">
+      <w:start w:val="1"/>
+      <w:numFmt w:val="bullet"/>
+      <w:lvlText w:val="o"/>
+      <w:lvlJc w:val="left"/>
+      <w:pPr>
+        <w:ind w:left="1800" w:hanging="360"/>
+      </w:pPr>
+      <w:rPr>
+        <w:rFonts w:ascii="Courier New" w:hAnsi="Courier New" w:cs="Courier New" w:hint="default"/>
+      </w:rPr>
+    </w:lvl>
+    <w:lvl w:ilvl="2" w:tplc="FFFFFFFF" w:tentative="1">
+      <w:start w:val="1"/>
+      <w:numFmt w:val="bullet"/>
+      <w:lvlText w:val=""/>
+      <w:lvlJc w:val="left"/>
+      <w:pPr>
+        <w:ind w:left="2520" w:hanging="360"/>
+      </w:pPr>
+      <w:rPr>
+        <w:rFonts w:ascii="Wingdings" w:hAnsi="Wingdings" w:hint="default"/>
+      </w:rPr>
+    </w:lvl>
+    <w:lvl w:ilvl="3" w:tplc="FFFFFFFF" w:tentative="1">
+      <w:start w:val="1"/>
+      <w:numFmt w:val="bullet"/>
+      <w:lvlText w:val=""/>
+      <w:lvlJc w:val="left"/>
+      <w:pPr>
+        <w:ind w:left="3240" w:hanging="360"/>
+      </w:pPr>
+      <w:rPr>
+        <w:rFonts w:ascii="Symbol" w:hAnsi="Symbol" w:hint="default"/>
+      </w:rPr>
+    </w:lvl>
+    <w:lvl w:ilvl="4" w:tplc="FFFFFFFF" w:tentative="1">
+      <w:start w:val="1"/>
+      <w:numFmt w:val="bullet"/>
+      <w:lvlText w:val="o"/>
+      <w:lvlJc w:val="left"/>
+      <w:pPr>
+        <w:ind w:left="3960" w:hanging="360"/>
+      </w:pPr>
+      <w:rPr>
+        <w:rFonts w:ascii="Courier New" w:hAnsi="Courier New" w:cs="Courier New" w:hint="default"/>
+      </w:rPr>
+    </w:lvl>
+    <w:lvl w:ilvl="5" w:tplc="FFFFFFFF" w:tentative="1">
+      <w:start w:val="1"/>
+      <w:numFmt w:val="bullet"/>
+      <w:lvlText w:val=""/>
+      <w:lvlJc w:val="left"/>
+      <w:pPr>
+        <w:ind w:left="4680" w:hanging="360"/>
+      </w:pPr>
+      <w:rPr>
+        <w:rFonts w:ascii="Wingdings" w:hAnsi="Wingdings" w:hint="default"/>
+      </w:rPr>
+    </w:lvl>
+    <w:lvl w:ilvl="6" w:tplc="FFFFFFFF" w:tentative="1">
+      <w:start w:val="1"/>
+      <w:numFmt w:val="bullet"/>
+      <w:lvlText w:val=""/>
+      <w:lvlJc w:val="left"/>
+      <w:pPr>
+        <w:ind w:left="5400" w:hanging="360"/>
+      </w:pPr>
+      <w:rPr>
+        <w:rFonts w:ascii="Symbol" w:hAnsi="Symbol" w:hint="default"/>
+      </w:rPr>
+    </w:lvl>
+    <w:lvl w:ilvl="7" w:tplc="FFFFFFFF" w:tentative="1">
+      <w:start w:val="1"/>
+      <w:numFmt w:val="bullet"/>
+      <w:lvlText w:val="o"/>
+      <w:lvlJc w:val="left"/>
+      <w:pPr>
+        <w:ind w:left="6120" w:hanging="360"/>
+      </w:pPr>
+      <w:rPr>
+        <w:rFonts w:ascii="Courier New" w:hAnsi="Courier New" w:cs="Courier New" w:hint="default"/>
+      </w:rPr>
+    </w:lvl>
+    <w:lvl w:ilvl="8" w:tplc="FFFFFFFF" w:tentative="1">
+      <w:start w:val="1"/>
+      <w:numFmt w:val="bullet"/>
+      <w:lvlText w:val=""/>
+      <w:lvlJc w:val="left"/>
+      <w:pPr>
+        <w:ind w:left="6840" w:hanging="360"/>
+      </w:pPr>
+      <w:rPr>
+        <w:rFonts w:ascii="Wingdings" w:hAnsi="Wingdings" w:hint="default"/>
+      </w:rPr>
+    </w:lvl>
+  </w:abstractNum>
+  <w:abstractNum w:abstractNumId="2" w15:restartNumberingAfterBreak="0">
     <w:nsid w:val="11E0619D"/>
     <w:multiLevelType w:val="hybridMultilevel"/>
     <w:tmpl w:val="4380F926"/>
@@ -1692,7 +2260,7 @@
       </w:rPr>
     </w:lvl>
   </w:abstractNum>
-  <w:abstractNum w:abstractNumId="2" w15:restartNumberingAfterBreak="0">
+  <w:abstractNum w:abstractNumId="3" w15:restartNumberingAfterBreak="0">
     <w:nsid w:val="16ED3168"/>
     <w:multiLevelType w:val="hybridMultilevel"/>
     <w:tmpl w:val="2ADE02E4"/>
@@ -1805,7 +2373,7 @@
       </w:rPr>
     </w:lvl>
   </w:abstractNum>
-  <w:abstractNum w:abstractNumId="3" w15:restartNumberingAfterBreak="0">
+  <w:abstractNum w:abstractNumId="4" w15:restartNumberingAfterBreak="0">
     <w:nsid w:val="468B7B8A"/>
     <w:multiLevelType w:val="hybridMultilevel"/>
     <w:tmpl w:val="51D4A994"/>
@@ -1918,7 +2486,7 @@
       </w:rPr>
     </w:lvl>
   </w:abstractNum>
-  <w:abstractNum w:abstractNumId="4" w15:restartNumberingAfterBreak="0">
+  <w:abstractNum w:abstractNumId="5" w15:restartNumberingAfterBreak="0">
     <w:nsid w:val="5D9F7580"/>
     <w:multiLevelType w:val="hybridMultilevel"/>
     <w:tmpl w:val="F9F252D6"/>
@@ -2031,7 +2599,119 @@
       </w:rPr>
     </w:lvl>
   </w:abstractNum>
-  <w:abstractNum w:abstractNumId="5" w15:restartNumberingAfterBreak="0">
+  <w:abstractNum w:abstractNumId="6" w15:restartNumberingAfterBreak="0">
+    <w:nsid w:val="66E060E0"/>
+    <w:multiLevelType w:val="hybridMultilevel"/>
+    <w:tmpl w:val="9DF8B4B2"/>
+    <w:lvl w:ilvl="0" w:tplc="C200276C">
+      <w:numFmt w:val="bullet"/>
+      <w:lvlText w:val="-"/>
+      <w:lvlJc w:val="left"/>
+      <w:pPr>
+        <w:ind w:left="1080" w:hanging="360"/>
+      </w:pPr>
+      <w:rPr>
+        <w:rFonts w:ascii="Palatino Linotype" w:eastAsiaTheme="minorEastAsia" w:hAnsi="Palatino Linotype" w:cs="Times New Roman" w:hint="default"/>
+      </w:rPr>
+    </w:lvl>
+    <w:lvl w:ilvl="1" w:tplc="04090003" w:tentative="1">
+      <w:start w:val="1"/>
+      <w:numFmt w:val="bullet"/>
+      <w:lvlText w:val="o"/>
+      <w:lvlJc w:val="left"/>
+      <w:pPr>
+        <w:ind w:left="1800" w:hanging="360"/>
+      </w:pPr>
+      <w:rPr>
+        <w:rFonts w:ascii="Courier New" w:hAnsi="Courier New" w:cs="Courier New" w:hint="default"/>
+      </w:rPr>
+    </w:lvl>
+    <w:lvl w:ilvl="2" w:tplc="04090005" w:tentative="1">
+      <w:start w:val="1"/>
+      <w:numFmt w:val="bullet"/>
+      <w:lvlText w:val=""/>
+      <w:lvlJc w:val="left"/>
+      <w:pPr>
+        <w:ind w:left="2520" w:hanging="360"/>
+      </w:pPr>
+      <w:rPr>
+        <w:rFonts w:ascii="Wingdings" w:hAnsi="Wingdings" w:hint="default"/>
+      </w:rPr>
+    </w:lvl>
+    <w:lvl w:ilvl="3" w:tplc="04090001" w:tentative="1">
+      <w:start w:val="1"/>
+      <w:numFmt w:val="bullet"/>
+      <w:lvlText w:val=""/>
+      <w:lvlJc w:val="left"/>
+      <w:pPr>
+        <w:ind w:left="3240" w:hanging="360"/>
+      </w:pPr>
+      <w:rPr>
+        <w:rFonts w:ascii="Symbol" w:hAnsi="Symbol" w:hint="default"/>
+      </w:rPr>
+    </w:lvl>
+    <w:lvl w:ilvl="4" w:tplc="04090003" w:tentative="1">
+      <w:start w:val="1"/>
+      <w:numFmt w:val="bullet"/>
+      <w:lvlText w:val="o"/>
+      <w:lvlJc w:val="left"/>
+      <w:pPr>
+        <w:ind w:left="3960" w:hanging="360"/>
+      </w:pPr>
+      <w:rPr>
+        <w:rFonts w:ascii="Courier New" w:hAnsi="Courier New" w:cs="Courier New" w:hint="default"/>
+      </w:rPr>
+    </w:lvl>
+    <w:lvl w:ilvl="5" w:tplc="04090005" w:tentative="1">
+      <w:start w:val="1"/>
+      <w:numFmt w:val="bullet"/>
+      <w:lvlText w:val=""/>
+      <w:lvlJc w:val="left"/>
+      <w:pPr>
+        <w:ind w:left="4680" w:hanging="360"/>
+      </w:pPr>
+      <w:rPr>
+        <w:rFonts w:ascii="Wingdings" w:hAnsi="Wingdings" w:hint="default"/>
+      </w:rPr>
+    </w:lvl>
+    <w:lvl w:ilvl="6" w:tplc="04090001" w:tentative="1">
+      <w:start w:val="1"/>
+      <w:numFmt w:val="bullet"/>
+      <w:lvlText w:val=""/>
+      <w:lvlJc w:val="left"/>
+      <w:pPr>
+        <w:ind w:left="5400" w:hanging="360"/>
+      </w:pPr>
+      <w:rPr>
+        <w:rFonts w:ascii="Symbol" w:hAnsi="Symbol" w:hint="default"/>
+      </w:rPr>
+    </w:lvl>
+    <w:lvl w:ilvl="7" w:tplc="04090003" w:tentative="1">
+      <w:start w:val="1"/>
+      <w:numFmt w:val="bullet"/>
+      <w:lvlText w:val="o"/>
+      <w:lvlJc w:val="left"/>
+      <w:pPr>
+        <w:ind w:left="6120" w:hanging="360"/>
+      </w:pPr>
+      <w:rPr>
+        <w:rFonts w:ascii="Courier New" w:hAnsi="Courier New" w:cs="Courier New" w:hint="default"/>
+      </w:rPr>
+    </w:lvl>
+    <w:lvl w:ilvl="8" w:tplc="04090005" w:tentative="1">
+      <w:start w:val="1"/>
+      <w:numFmt w:val="bullet"/>
+      <w:lvlText w:val=""/>
+      <w:lvlJc w:val="left"/>
+      <w:pPr>
+        <w:ind w:left="6840" w:hanging="360"/>
+      </w:pPr>
+      <w:rPr>
+        <w:rFonts w:ascii="Wingdings" w:hAnsi="Wingdings" w:hint="default"/>
+      </w:rPr>
+    </w:lvl>
+  </w:abstractNum>
+  <w:abstractNum w:abstractNumId="7" w15:restartNumberingAfterBreak="0">
     <w:nsid w:val="6C3A28D4"/>
     <w:multiLevelType w:val="hybridMultilevel"/>
     <w:tmpl w:val="28D0FB9E"/>
@@ -2144,7 +2824,7 @@
       </w:rPr>
     </w:lvl>
   </w:abstractNum>
-  <w:abstractNum w:abstractNumId="6" w15:restartNumberingAfterBreak="0">
+  <w:abstractNum w:abstractNumId="8" w15:restartNumberingAfterBreak="0">
     <w:nsid w:val="73222ACC"/>
     <w:multiLevelType w:val="hybridMultilevel"/>
     <w:tmpl w:val="FC0AC52A"/>
@@ -2261,21 +2941,27 @@
     <w:abstractNumId w:val="0"/>
   </w:num>
   <w:num w:numId="2" w16cid:durableId="595287134">
+    <w:abstractNumId w:val="7"/>
+  </w:num>
+  <w:num w:numId="3" w16cid:durableId="51539672">
     <w:abstractNumId w:val="5"/>
   </w:num>
-  <w:num w:numId="3" w16cid:durableId="51539672">
+  <w:num w:numId="4" w16cid:durableId="1567183784">
     <w:abstractNumId w:val="4"/>
   </w:num>
-  <w:num w:numId="4" w16cid:durableId="1567183784">
+  <w:num w:numId="5" w16cid:durableId="1153571701">
+    <w:abstractNumId w:val="8"/>
+  </w:num>
+  <w:num w:numId="6" w16cid:durableId="1033194921">
     <w:abstractNumId w:val="3"/>
   </w:num>
-  <w:num w:numId="5" w16cid:durableId="1153571701">
+  <w:num w:numId="7" w16cid:durableId="364790616">
+    <w:abstractNumId w:val="2"/>
+  </w:num>
+  <w:num w:numId="8" w16cid:durableId="573204580">
     <w:abstractNumId w:val="6"/>
   </w:num>
-  <w:num w:numId="6" w16cid:durableId="1033194921">
-    <w:abstractNumId w:val="2"/>
-  </w:num>
-  <w:num w:numId="7" w16cid:durableId="364790616">
+  <w:num w:numId="9" w16cid:durableId="1232228447">
     <w:abstractNumId w:val="1"/>
   </w:num>
 </w:numbering>

</xml_diff>

<commit_message>
Need to add hide show labels and update jail order language.
</commit_message>
<xml_diff>
--- a/resources/Templates/Competency_Evaluation_Template.docx
+++ b/resources/Templates/Competency_Evaluation_Template.docx
@@ -92,7 +92,6 @@
         </w:rPr>
         <w:t xml:space="preserve">Case No. </w:t>
       </w:r>
-      <w:proofErr w:type="gramStart"/>
       <w:r>
         <w:rPr>
           <w:rFonts w:ascii="Palatino Linotype" w:hAnsi="Palatino Linotype"/>
@@ -104,14 +103,7 @@
         <w:rPr>
           <w:rFonts w:ascii="Palatino Linotype" w:hAnsi="Palatino Linotype"/>
         </w:rPr>
-        <w:t>case</w:t>
-      </w:r>
-      <w:proofErr w:type="gramEnd"/>
-      <w:r>
-        <w:rPr>
-          <w:rFonts w:ascii="Palatino Linotype" w:hAnsi="Palatino Linotype"/>
-        </w:rPr>
-        <w:t>_number</w:t>
+        <w:t>case_number</w:t>
       </w:r>
       <w:proofErr w:type="spellEnd"/>
       <w:r>
@@ -159,7 +151,6 @@
           <w:rFonts w:ascii="Palatino Linotype" w:hAnsi="Palatino Linotype"/>
         </w:rPr>
       </w:pPr>
-      <w:proofErr w:type="gramStart"/>
       <w:r>
         <w:rPr>
           <w:rFonts w:ascii="Palatino Linotype" w:hAnsi="Palatino Linotype"/>
@@ -171,14 +162,7 @@
         <w:rPr>
           <w:rFonts w:ascii="Palatino Linotype" w:hAnsi="Palatino Linotype"/>
         </w:rPr>
-        <w:t>defendant</w:t>
-      </w:r>
-      <w:proofErr w:type="gramEnd"/>
-      <w:r>
-        <w:rPr>
-          <w:rFonts w:ascii="Palatino Linotype" w:hAnsi="Palatino Linotype"/>
-        </w:rPr>
-        <w:t>.first_name</w:t>
+        <w:t>defendant.first_name</w:t>
       </w:r>
       <w:proofErr w:type="spellEnd"/>
       <w:r>
@@ -241,16 +225,7 @@
           <w:b/>
           <w:bCs/>
         </w:rPr>
-        <w:t xml:space="preserve"> </w:t>
-      </w:r>
-      <w:proofErr w:type="gramStart"/>
-      <w:r>
-        <w:rPr>
-          <w:rFonts w:ascii="Palatino Linotype" w:hAnsi="Palatino Linotype"/>
-          <w:b/>
-          <w:bCs/>
-        </w:rPr>
-        <w:t xml:space="preserve">{{ </w:t>
+        <w:t xml:space="preserve"> {{ </w:t>
       </w:r>
       <w:proofErr w:type="spellStart"/>
       <w:r>
@@ -259,16 +234,7 @@
           <w:b/>
           <w:bCs/>
         </w:rPr>
-        <w:t>judicial</w:t>
-      </w:r>
-      <w:proofErr w:type="gramEnd"/>
-      <w:r>
-        <w:rPr>
-          <w:rFonts w:ascii="Palatino Linotype" w:hAnsi="Palatino Linotype"/>
-          <w:b/>
-          <w:bCs/>
-        </w:rPr>
-        <w:t>_officer.last_name</w:t>
+        <w:t>judicial_officer.last_name</w:t>
       </w:r>
       <w:proofErr w:type="spellEnd"/>
       <w:r>
@@ -432,27 +398,13 @@
         <w:rPr>
           <w:rFonts w:ascii="Palatino Linotype" w:hAnsi="Palatino Linotype"/>
         </w:rPr>
-        <w:t xml:space="preserve"> == ‘Found Competent’ </w:t>
-      </w:r>
-      <w:proofErr w:type="gramStart"/>
-      <w:r>
-        <w:rPr>
-          <w:rFonts w:ascii="Palatino Linotype" w:hAnsi="Palatino Linotype"/>
-        </w:rPr>
-        <w:t>%}</w:t>
-      </w:r>
-      <w:r>
-        <w:rPr>
-          <w:rFonts w:ascii="Palatino Linotype" w:hAnsi="Palatino Linotype"/>
-        </w:rPr>
-        <w:t>Pursuant</w:t>
-      </w:r>
-      <w:proofErr w:type="gramEnd"/>
-      <w:r>
-        <w:rPr>
-          <w:rFonts w:ascii="Palatino Linotype" w:hAnsi="Palatino Linotype"/>
-        </w:rPr>
-        <w:t xml:space="preserve"> to R.C. 2945.38, the Court finds that</w:t>
+        <w:t xml:space="preserve"> == ‘Found Competent’ %}</w:t>
+      </w:r>
+      <w:r>
+        <w:rPr>
+          <w:rFonts w:ascii="Palatino Linotype" w:hAnsi="Palatino Linotype"/>
+        </w:rPr>
+        <w:t>Pursuant to R.C. 2945.38, the Court finds that</w:t>
       </w:r>
       <w:r>
         <w:rPr>
@@ -488,13 +440,7 @@
         <w:rPr>
           <w:rFonts w:ascii="Palatino Linotype" w:hAnsi="Palatino Linotype"/>
         </w:rPr>
-        <w:t xml:space="preserve"> defense. This finding is based upon the written repo</w:t>
-      </w:r>
-      <w:r>
-        <w:rPr>
-          <w:rFonts w:ascii="Palatino Linotype" w:hAnsi="Palatino Linotype"/>
-        </w:rPr>
-        <w:t>rt prepared and filed under seal by the examiner in accordance with R.C. 2945.371</w:t>
+        <w:t xml:space="preserve"> defense. This finding is based upon the written report prepared and filed under seal by the examiner in accordance with R.C. 2945.371</w:t>
       </w:r>
       <w:r>
         <w:rPr>
@@ -525,21 +471,7 @@
           <w:rFonts w:ascii="Palatino Linotype" w:hAnsi="Palatino Linotype"/>
         </w:rPr>
         <w:tab/>
-        <w:t xml:space="preserve">It is therefore ordered that </w:t>
-      </w:r>
-      <w:proofErr w:type="gramStart"/>
-      <w:r>
-        <w:rPr>
-          <w:rFonts w:ascii="Palatino Linotype" w:hAnsi="Palatino Linotype"/>
-        </w:rPr>
-        <w:t>Defendant</w:t>
-      </w:r>
-      <w:proofErr w:type="gramEnd"/>
-      <w:r>
-        <w:rPr>
-          <w:rFonts w:ascii="Palatino Linotype" w:hAnsi="Palatino Linotype"/>
-        </w:rPr>
-        <w:t xml:space="preserve"> shall be proceeded against as provided by law.</w:t>
+        <w:t>It is therefore ordered that Defendant shall be proceeded against as provided by law.</w:t>
       </w:r>
     </w:p>
     <w:p>
@@ -792,21 +724,7 @@
         <w:rPr>
           <w:rFonts w:ascii="Palatino Linotype" w:hAnsi="Palatino Linotype"/>
         </w:rPr>
-        <w:t xml:space="preserve"> Pursuant to R.C. 2945.371(H)(4), the Court finds that the Defendant in the above-styled case did understand the wrongfulness of their actions at the time of the offense and can stand trial. This finding is based upon the written report prepared and </w:t>
-      </w:r>
-      <w:proofErr w:type="gramStart"/>
-      <w:r>
-        <w:rPr>
-          <w:rFonts w:ascii="Palatino Linotype" w:hAnsi="Palatino Linotype"/>
-        </w:rPr>
-        <w:t>file</w:t>
-      </w:r>
-      <w:proofErr w:type="gramEnd"/>
-      <w:r>
-        <w:rPr>
-          <w:rFonts w:ascii="Palatino Linotype" w:hAnsi="Palatino Linotype"/>
-        </w:rPr>
-        <w:t xml:space="preserve"> under seal by the examiner in accordance with R.C. 2945.371(H)(4). The parties have stipulated to the contents of the report, stipulated the report be admitted into evidence, and stipulated that Defendant understood the wrongfulness of their actions at the time </w:t>
+        <w:t xml:space="preserve"> Pursuant to R.C. 2945.371(H)(4), the Court finds that the Defendant in the above-styled case did understand the wrongfulness of their actions at the time of the offense and can stand trial. This finding is based upon the written report prepared and file under seal by the examiner in accordance with R.C. 2945.371(H)(4). The parties have stipulated to the contents of the report, stipulated the report be admitted into evidence, and stipulated that Defendant understood the wrongfulness of their actions at the time </w:t>
       </w:r>
       <w:r>
         <w:rPr>
@@ -849,21 +767,7 @@
           <w:rFonts w:ascii="Palatino Linotype" w:hAnsi="Palatino Linotype"/>
         </w:rPr>
         <w:tab/>
-        <w:t xml:space="preserve">It is therefore ordered that </w:t>
-      </w:r>
-      <w:proofErr w:type="gramStart"/>
-      <w:r>
-        <w:rPr>
-          <w:rFonts w:ascii="Palatino Linotype" w:hAnsi="Palatino Linotype"/>
-        </w:rPr>
-        <w:t>Defendant</w:t>
-      </w:r>
-      <w:proofErr w:type="gramEnd"/>
-      <w:r>
-        <w:rPr>
-          <w:rFonts w:ascii="Palatino Linotype" w:hAnsi="Palatino Linotype"/>
-        </w:rPr>
-        <w:t xml:space="preserve"> shall be proceeded against as provided by law.</w:t>
+        <w:t>It is therefore ordered that Defendant shall be proceeded against as provided by law.</w:t>
       </w:r>
     </w:p>
     <w:p>
@@ -1119,21 +1023,34 @@
       <w:r>
         <w:rPr>
           <w:rFonts w:ascii="Palatino Linotype" w:hAnsi="Palatino Linotype"/>
-          <w:color w:val="FF0000"/>
-        </w:rPr>
-        <w:t xml:space="preserve">[inpatient/outpatient] </w:t>
-      </w:r>
-      <w:r>
-        <w:rPr>
-          <w:rFonts w:ascii="Palatino Linotype" w:hAnsi="Palatino Linotype"/>
-        </w:rPr>
-        <w:t xml:space="preserve">treatment was the least restrictive option </w:t>
-      </w:r>
-      <w:r>
-        <w:rPr>
-          <w:rFonts w:ascii="Palatino Linotype" w:hAnsi="Palatino Linotype"/>
-        </w:rPr>
-        <w:t>that is consistent with treatment goals. As applicable, Twin Valley Behavioral Healthcare shall administer, in accordance with accepted medical standards, all treatment and medication necessary. Pursuant to R.C. 2945.38(C), Defendant shall not be required to undergo treatment under this order for longer than 60 days.</w:t>
+          <w:b/>
+          <w:bCs/>
+        </w:rPr>
+        <w:t xml:space="preserve">{{ </w:t>
+      </w:r>
+      <w:proofErr w:type="spellStart"/>
+      <w:r>
+        <w:rPr>
+          <w:rFonts w:ascii="Palatino Linotype" w:hAnsi="Palatino Linotype"/>
+          <w:b/>
+          <w:bCs/>
+        </w:rPr>
+        <w:t>treatment_type</w:t>
+      </w:r>
+      <w:proofErr w:type="spellEnd"/>
+      <w:r>
+        <w:rPr>
+          <w:rFonts w:ascii="Palatino Linotype" w:hAnsi="Palatino Linotype"/>
+          <w:b/>
+          <w:bCs/>
+        </w:rPr>
+        <w:t xml:space="preserve"> }}</w:t>
+      </w:r>
+      <w:r>
+        <w:rPr>
+          <w:rFonts w:ascii="Palatino Linotype" w:hAnsi="Palatino Linotype"/>
+        </w:rPr>
+        <w:t xml:space="preserve"> treatment was the least restrictive option that is consistent with treatment goals. As applicable, Twin Valley Behavioral Healthcare shall administer, in accordance with accepted medical standards, all treatment and medication necessary. Pursuant to R.C. 2945.38(C), Defendant shall not be required to undergo treatment under this order for longer than 60 days.</w:t>
       </w:r>
     </w:p>
     <w:p>
@@ -1158,15 +1075,42 @@
       <w:r>
         <w:rPr>
           <w:rFonts w:ascii="Palatino Linotype" w:hAnsi="Palatino Linotype"/>
-          <w:color w:val="FF0000"/>
-        </w:rPr>
-        <w:t>[inpatient/outpatient]</w:t>
-      </w:r>
-      <w:r>
-        <w:rPr>
-          <w:rFonts w:ascii="Palatino Linotype" w:hAnsi="Palatino Linotype"/>
-        </w:rPr>
-        <w:t xml:space="preserve"> treatment through the Twin Valley Behavioral Healthcare Outpatient Competency Restoration Program pursuant to R.C. 2945.38(B)(1)(a)(v)(II) because Defendant has been charged with a misdemeanor that is not an offense of violence. It is further ordered that Twin Valley Behavioral Healthcare file a written report with this Court pursuant to R.C. 2945.38(F) at one of the filing times, whichever is sooner:</w:t>
+          <w:b/>
+          <w:bCs/>
+        </w:rPr>
+        <w:t xml:space="preserve">{{ </w:t>
+      </w:r>
+      <w:proofErr w:type="spellStart"/>
+      <w:r>
+        <w:rPr>
+          <w:rFonts w:ascii="Palatino Linotype" w:hAnsi="Palatino Linotype"/>
+          <w:b/>
+          <w:bCs/>
+        </w:rPr>
+        <w:t>treatment_type</w:t>
+      </w:r>
+      <w:proofErr w:type="spellEnd"/>
+      <w:r>
+        <w:rPr>
+          <w:rFonts w:ascii="Palatino Linotype" w:hAnsi="Palatino Linotype"/>
+          <w:b/>
+          <w:bCs/>
+        </w:rPr>
+        <w:t xml:space="preserve"> }}</w:t>
+      </w:r>
+      <w:r>
+        <w:rPr>
+          <w:rFonts w:ascii="Palatino Linotype" w:hAnsi="Palatino Linotype"/>
+          <w:b/>
+          <w:bCs/>
+        </w:rPr>
+        <w:t xml:space="preserve"> </w:t>
+      </w:r>
+      <w:r>
+        <w:rPr>
+          <w:rFonts w:ascii="Palatino Linotype" w:hAnsi="Palatino Linotype"/>
+        </w:rPr>
+        <w:t>treatment through the Twin Valley Behavioral Healthcare Outpatient Competency Restoration Program pursuant to R.C. 2945.38(B)(1)(a)(v)(II) because Defendant has been charged with a misdemeanor that is not an offense of violence. It is further ordered that Twin Valley Behavioral Healthcare file a written report with this Court pursuant to R.C. 2945.38(F) at one of the filing times, whichever is sooner:</w:t>
       </w:r>
     </w:p>
     <w:p>
@@ -1189,21 +1133,7 @@
         <w:rPr>
           <w:rFonts w:ascii="Palatino Linotype" w:hAnsi="Palatino Linotype"/>
         </w:rPr>
-        <w:t xml:space="preserve">Whenever it is believed that </w:t>
-      </w:r>
-      <w:proofErr w:type="gramStart"/>
-      <w:r>
-        <w:rPr>
-          <w:rFonts w:ascii="Palatino Linotype" w:hAnsi="Palatino Linotype"/>
-        </w:rPr>
-        <w:t>Defendant</w:t>
-      </w:r>
-      <w:proofErr w:type="gramEnd"/>
-      <w:r>
-        <w:rPr>
-          <w:rFonts w:ascii="Palatino Linotype" w:hAnsi="Palatino Linotype"/>
-        </w:rPr>
-        <w:t xml:space="preserve"> is competent to stand trial.</w:t>
+        <w:t>Whenever it is believed that Defendant is competent to stand trial.</w:t>
       </w:r>
     </w:p>
     <w:p>
@@ -1255,13 +1185,7 @@
         <w:rPr>
           <w:rFonts w:ascii="Palatino Linotype" w:hAnsi="Palatino Linotype"/>
         </w:rPr>
-        <w:t xml:space="preserve"> </w:t>
-      </w:r>
-      <w:r>
-        <w:rPr>
-          <w:rFonts w:ascii="Palatino Linotype" w:hAnsi="Palatino Linotype"/>
-        </w:rPr>
-        <w:t xml:space="preserve">{% </w:t>
+        <w:t xml:space="preserve"> {% </w:t>
       </w:r>
       <w:proofErr w:type="spellStart"/>
       <w:r>
@@ -1374,28 +1298,20 @@
           <w:rFonts w:ascii="Palatino Linotype" w:hAnsi="Palatino Linotype"/>
           <w:color w:val="FF0000"/>
         </w:rPr>
-        <w:t>[The Delaware County Jail is hereby ordered to discharge the defendant forthwith</w:t>
-      </w:r>
-      <w:proofErr w:type="gramStart"/>
+        <w:t>The Delaware County Jail is hereby ordered to discharge the defendant forthwith.</w:t>
+      </w:r>
       <w:r>
         <w:rPr>
           <w:rFonts w:ascii="Palatino Linotype" w:hAnsi="Palatino Linotype"/>
           <w:color w:val="FF0000"/>
         </w:rPr>
-        <w:t>.]</w:t>
-      </w:r>
-      <w:r>
-        <w:rPr>
-          <w:rFonts w:ascii="Palatino Linotype" w:hAnsi="Palatino Linotype"/>
-        </w:rPr>
-        <w:t>{</w:t>
-      </w:r>
-      <w:proofErr w:type="gramEnd"/>
-      <w:r>
-        <w:rPr>
-          <w:rFonts w:ascii="Palatino Linotype" w:hAnsi="Palatino Linotype"/>
-        </w:rPr>
-        <w:t xml:space="preserve">% </w:t>
+        <w:t xml:space="preserve"> </w:t>
+      </w:r>
+      <w:r>
+        <w:rPr>
+          <w:rFonts w:ascii="Palatino Linotype" w:hAnsi="Palatino Linotype"/>
+        </w:rPr>
+        <w:t xml:space="preserve">{% </w:t>
       </w:r>
       <w:proofErr w:type="spellStart"/>
       <w:r>
@@ -1432,27 +1348,36 @@
         <w:t>o Competency - Dismiss’ %}</w:t>
       </w:r>
       <w:r>
-        <w:t xml:space="preserve">This matter came on for hearing </w:t>
-      </w:r>
-      <w:r>
-        <w:t xml:space="preserve">on </w:t>
-      </w:r>
-      <w:r>
+        <w:rPr>
+          <w:rFonts w:ascii="Palatino Linotype" w:hAnsi="Palatino Linotype"/>
+        </w:rPr>
+        <w:t xml:space="preserve">This matter came on for hearing on </w:t>
+      </w:r>
+      <w:r>
+        <w:rPr>
+          <w:rFonts w:ascii="Palatino Linotype" w:hAnsi="Palatino Linotype"/>
+        </w:rPr>
         <w:t xml:space="preserve">{{ </w:t>
       </w:r>
       <w:proofErr w:type="spellStart"/>
       <w:r>
+        <w:rPr>
+          <w:rFonts w:ascii="Palatino Linotype" w:hAnsi="Palatino Linotype"/>
+        </w:rPr>
         <w:t>plea_trial_date</w:t>
       </w:r>
       <w:proofErr w:type="spellEnd"/>
       <w:r>
+        <w:rPr>
+          <w:rFonts w:ascii="Palatino Linotype" w:hAnsi="Palatino Linotype"/>
+        </w:rPr>
         <w:t xml:space="preserve"> }}</w:t>
       </w:r>
       <w:r>
-        <w:t xml:space="preserve">, </w:t>
-      </w:r>
-      <w:r>
-        <w:t>Defendant being present before the Court and represented by counsel and the State of Ohio being represented by the prosecuting attorney.</w:t>
+        <w:rPr>
+          <w:rFonts w:ascii="Palatino Linotype" w:hAnsi="Palatino Linotype"/>
+        </w:rPr>
+        <w:t>, Defendant being present before the Court and represented by counsel and the State of Ohio being represented by the prosecuting attorney.</w:t>
       </w:r>
     </w:p>
     <w:p>
@@ -1462,25 +1387,16 @@
           <w:tab w:val="center" w:pos="4680"/>
         </w:tabs>
         <w:jc w:val="both"/>
-      </w:pPr>
-      <w:r>
+        <w:rPr>
+          <w:rFonts w:ascii="Palatino Linotype" w:hAnsi="Palatino Linotype"/>
+        </w:rPr>
+      </w:pPr>
+      <w:r>
+        <w:rPr>
+          <w:rFonts w:ascii="Palatino Linotype" w:hAnsi="Palatino Linotype"/>
+        </w:rPr>
         <w:tab/>
-      </w:r>
-      <w:proofErr w:type="gramStart"/>
-      <w:r>
-        <w:t>The</w:t>
-      </w:r>
-      <w:proofErr w:type="gramEnd"/>
-      <w:r>
-        <w:t xml:space="preserve"> question of Defendant’s competence to stand trial having been previously raised, Defendant was referred to Forum Ohio for evaluation pursuant to R.C. 2945.371. The written report of this examination has been filed under seal with the Court and copies of the same provided to the prosecuting attorney and defense counsel. The </w:t>
-      </w:r>
-      <w:proofErr w:type="gramStart"/>
-      <w:r>
-        <w:t>Court</w:t>
-      </w:r>
-      <w:proofErr w:type="gramEnd"/>
-      <w:r>
-        <w:t xml:space="preserve"> having found Defendant incompetent to proceed, ordered Defendant to undergo restoration treatment through Twin Valley Behavioral Healthcare.</w:t>
+        <w:t>The question of Defendant’s competence to stand trial having been previously raised, Defendant was referred to Forum Ohio for evaluation pursuant to R.C. 2945.371. The written report of this examination has been filed under seal with the Court and copies of the same provided to the prosecuting attorney and defense counsel. The Court having found Defendant incompetent to proceed, ordered Defendant to undergo restoration treatment through Twin Valley Behavioral Healthcare.</w:t>
       </w:r>
     </w:p>
     <w:p>
@@ -1490,10 +1406,23 @@
           <w:tab w:val="center" w:pos="4680"/>
         </w:tabs>
         <w:jc w:val="both"/>
-      </w:pPr>
-      <w:r>
+        <w:rPr>
+          <w:rFonts w:ascii="Palatino Linotype" w:hAnsi="Palatino Linotype"/>
+        </w:rPr>
+      </w:pPr>
+      <w:r>
+        <w:rPr>
+          <w:rFonts w:ascii="Palatino Linotype" w:hAnsi="Palatino Linotype"/>
+        </w:rPr>
         <w:tab/>
-        <w:t>A subsequent report has been received from Twin Valley Behavioral Healthcare regarding the Defendant’s competency to stand trial and filed under seal. On consideration of the report and other evidence before the Court, the Court finds that Defendant remains not capable of understanding the nature and objective of the proceedings against them and is not capable of presently assisting in their defense.</w:t>
+        <w:t xml:space="preserve">A subsequent report has been received from Twin Valley Behavioral Healthcare </w:t>
+      </w:r>
+      <w:r>
+        <w:rPr>
+          <w:rFonts w:ascii="Palatino Linotype" w:hAnsi="Palatino Linotype"/>
+        </w:rPr>
+        <w:lastRenderedPageBreak/>
+        <w:t>regarding the Defendant’s competency to stand trial and filed under seal. On consideration of the report and other evidence before the Court, the Court finds that Defendant remains not capable of understanding the nature and objective of the proceedings against them and is not capable of presently assisting in their defense.</w:t>
       </w:r>
     </w:p>
     <w:p>
@@ -1503,11 +1432,29 @@
           <w:tab w:val="center" w:pos="4680"/>
         </w:tabs>
         <w:jc w:val="both"/>
-      </w:pPr>
-      <w:r>
-        <w:lastRenderedPageBreak/>
+        <w:rPr>
+          <w:rFonts w:ascii="Palatino Linotype" w:hAnsi="Palatino Linotype"/>
+        </w:rPr>
+      </w:pPr>
+      <w:r>
+        <w:rPr>
+          <w:rFonts w:ascii="Palatino Linotype" w:hAnsi="Palatino Linotype"/>
+        </w:rPr>
         <w:tab/>
         <w:t>Furthermore, the Court now finds there is not a substantial probability that Defendant will become competent to stand trial within the time allotted by law. Pursuant to R.C. 2945.38, it is ordered that this case is dismissed.</w:t>
+      </w:r>
+      <w:r>
+        <w:rPr>
+          <w:rFonts w:ascii="Palatino Linotype" w:hAnsi="Palatino Linotype"/>
+        </w:rPr>
+        <w:t xml:space="preserve"> </w:t>
+      </w:r>
+      <w:r>
+        <w:rPr>
+          <w:rFonts w:ascii="Palatino Linotype" w:hAnsi="Palatino Linotype"/>
+          <w:color w:val="FF0000"/>
+        </w:rPr>
+        <w:t>The Delaware County Jail is hereby ordered to discharge the defendant forthwith.</w:t>
       </w:r>
     </w:p>
     <w:p>
@@ -1669,7 +1616,6 @@
         </w:rPr>
         <w:tab/>
       </w:r>
-      <w:proofErr w:type="gramStart"/>
       <w:r>
         <w:rPr>
           <w:rFonts w:ascii="Palatino Linotype" w:hAnsi="Palatino Linotype"/>
@@ -1681,14 +1627,7 @@
         <w:rPr>
           <w:rFonts w:ascii="Palatino Linotype" w:hAnsi="Palatino Linotype"/>
         </w:rPr>
-        <w:t>judicial</w:t>
-      </w:r>
-      <w:proofErr w:type="gramEnd"/>
-      <w:r>
-        <w:rPr>
-          <w:rFonts w:ascii="Palatino Linotype" w:hAnsi="Palatino Linotype"/>
-        </w:rPr>
-        <w:t>_officer.officer_type</w:t>
+        <w:t>judicial_officer.officer_type</w:t>
       </w:r>
       <w:proofErr w:type="spellEnd"/>
       <w:r>
@@ -1838,18 +1777,8 @@
         <w:sz w:val="16"/>
         <w:szCs w:val="16"/>
       </w:rPr>
-      <w:t xml:space="preserve">Prosecutor’s Office: PS    OM     EM; Defendant’s Attorney: PS     OM     EM; Defendant: PS     OM     </w:t>
+      <w:t>Prosecutor’s Office: PS    OM     EM; Defendant’s Attorney: PS     OM     EM; Defendant: PS     OM     EM;</w:t>
     </w:r>
-    <w:proofErr w:type="gramStart"/>
-    <w:r>
-      <w:rPr>
-        <w:rFonts w:ascii="Palatino Linotype" w:hAnsi="Palatino Linotype"/>
-        <w:sz w:val="16"/>
-        <w:szCs w:val="16"/>
-      </w:rPr>
-      <w:t>EM;</w:t>
-    </w:r>
-    <w:proofErr w:type="gramEnd"/>
   </w:p>
   <w:p>
     <w:pPr>

</xml_diff>

<commit_message>
Working in on Competency eval update.
</commit_message>
<xml_diff>
--- a/resources/Templates/Competency_Evaluation_Template.docx
+++ b/resources/Templates/Competency_Evaluation_Template.docx
@@ -1,6 +1,6 @@
 
 <file path=word/document.xml><?xml version="1.0" encoding="utf-8"?>
-<w:document xmlns:wpc="http://schemas.microsoft.com/office/word/2010/wordprocessingCanvas" xmlns:cx="http://schemas.microsoft.com/office/drawing/2014/chartex" xmlns:cx1="http://schemas.microsoft.com/office/drawing/2015/9/8/chartex" xmlns:cx2="http://schemas.microsoft.com/office/drawing/2015/10/21/chartex" xmlns:cx3="http://schemas.microsoft.com/office/drawing/2016/5/9/chartex" xmlns:cx4="http://schemas.microsoft.com/office/drawing/2016/5/10/chartex" xmlns:cx5="http://schemas.microsoft.com/office/drawing/2016/5/11/chartex" xmlns:cx6="http://schemas.microsoft.com/office/drawing/2016/5/12/chartex" xmlns:cx7="http://schemas.microsoft.com/office/drawing/2016/5/13/chartex" xmlns:cx8="http://schemas.microsoft.com/office/drawing/2016/5/14/chartex" xmlns:mc="http://schemas.openxmlformats.org/markup-compatibility/2006" xmlns:aink="http://schemas.microsoft.com/office/drawing/2016/ink" xmlns:am3d="http://schemas.microsoft.com/office/drawing/2017/model3d" xmlns:o="urn:schemas-microsoft-com:office:office" xmlns:oel="http://schemas.microsoft.com/office/2019/extlst" xmlns:r="http://schemas.openxmlformats.org/officeDocument/2006/relationships" xmlns:m="http://schemas.openxmlformats.org/officeDocument/2006/math" xmlns:v="urn:schemas-microsoft-com:vml" xmlns:wp14="http://schemas.microsoft.com/office/word/2010/wordprocessingDrawing" xmlns:wp="http://schemas.openxmlformats.org/drawingml/2006/wordprocessingDrawing" xmlns:w10="urn:schemas-microsoft-com:office:word" xmlns:w="http://schemas.openxmlformats.org/wordprocessingml/2006/main" xmlns:w14="http://schemas.microsoft.com/office/word/2010/wordml" xmlns:w15="http://schemas.microsoft.com/office/word/2012/wordml" xmlns:w16cex="http://schemas.microsoft.com/office/word/2018/wordml/cex" xmlns:w16cid="http://schemas.microsoft.com/office/word/2016/wordml/cid" xmlns:w16="http://schemas.microsoft.com/office/word/2018/wordml" xmlns:w16sdtdh="http://schemas.microsoft.com/office/word/2020/wordml/sdtdatahash" xmlns:w16se="http://schemas.microsoft.com/office/word/2015/wordml/symex" xmlns:wpg="http://schemas.microsoft.com/office/word/2010/wordprocessingGroup" xmlns:wpi="http://schemas.microsoft.com/office/word/2010/wordprocessingInk" xmlns:wne="http://schemas.microsoft.com/office/word/2006/wordml" xmlns:wps="http://schemas.microsoft.com/office/word/2010/wordprocessingShape" mc:Ignorable="w14 w15 w16se w16cid w16 w16cex w16sdtdh wp14">
+<w:document xmlns:wpc="http://schemas.microsoft.com/office/word/2010/wordprocessingCanvas" xmlns:cx="http://schemas.microsoft.com/office/drawing/2014/chartex" xmlns:cx1="http://schemas.microsoft.com/office/drawing/2015/9/8/chartex" xmlns:cx2="http://schemas.microsoft.com/office/drawing/2015/10/21/chartex" xmlns:cx3="http://schemas.microsoft.com/office/drawing/2016/5/9/chartex" xmlns:cx4="http://schemas.microsoft.com/office/drawing/2016/5/10/chartex" xmlns:cx5="http://schemas.microsoft.com/office/drawing/2016/5/11/chartex" xmlns:cx6="http://schemas.microsoft.com/office/drawing/2016/5/12/chartex" xmlns:cx7="http://schemas.microsoft.com/office/drawing/2016/5/13/chartex" xmlns:cx8="http://schemas.microsoft.com/office/drawing/2016/5/14/chartex" xmlns:mc="http://schemas.openxmlformats.org/markup-compatibility/2006" xmlns:aink="http://schemas.microsoft.com/office/drawing/2016/ink" xmlns:am3d="http://schemas.microsoft.com/office/drawing/2017/model3d" xmlns:o="urn:schemas-microsoft-com:office:office" xmlns:oel="http://schemas.microsoft.com/office/2019/extlst" xmlns:r="http://schemas.openxmlformats.org/officeDocument/2006/relationships" xmlns:m="http://schemas.openxmlformats.org/officeDocument/2006/math" xmlns:v="urn:schemas-microsoft-com:vml" xmlns:wp14="http://schemas.microsoft.com/office/word/2010/wordprocessingDrawing" xmlns:wp="http://schemas.openxmlformats.org/drawingml/2006/wordprocessingDrawing" xmlns:w10="urn:schemas-microsoft-com:office:word" xmlns:w="http://schemas.openxmlformats.org/wordprocessingml/2006/main" xmlns:w14="http://schemas.microsoft.com/office/word/2010/wordml" xmlns:w15="http://schemas.microsoft.com/office/word/2012/wordml" xmlns:w16cex="http://schemas.microsoft.com/office/word/2018/wordml/cex" xmlns:w16cid="http://schemas.microsoft.com/office/word/2016/wordml/cid" xmlns:w16="http://schemas.microsoft.com/office/word/2018/wordml" xmlns:w16du="http://schemas.microsoft.com/office/word/2023/wordml/word16du" xmlns:w16sdtdh="http://schemas.microsoft.com/office/word/2020/wordml/sdtdatahash" xmlns:w16se="http://schemas.microsoft.com/office/word/2015/wordml/symex" xmlns:wpg="http://schemas.microsoft.com/office/word/2010/wordprocessingGroup" xmlns:wpi="http://schemas.microsoft.com/office/word/2010/wordprocessingInk" xmlns:wne="http://schemas.microsoft.com/office/word/2006/wordml" xmlns:wps="http://schemas.microsoft.com/office/word/2010/wordprocessingShape" mc:Ignorable="w14 w15 w16se w16cid w16 w16cex w16sdtdh w16du wp14">
   <w:body>
     <w:p>
       <w:pPr>
@@ -84,6 +84,7 @@
         </w:rPr>
         <w:t xml:space="preserve">Case No. </w:t>
       </w:r>
+      <w:proofErr w:type="gramStart"/>
       <w:r>
         <w:rPr>
           <w:rFonts w:ascii="Palatino Linotype" w:hAnsi="Palatino Linotype"/>
@@ -95,7 +96,14 @@
         <w:rPr>
           <w:rFonts w:ascii="Palatino Linotype" w:hAnsi="Palatino Linotype"/>
         </w:rPr>
-        <w:t>case_number</w:t>
+        <w:t>case</w:t>
+      </w:r>
+      <w:proofErr w:type="gramEnd"/>
+      <w:r>
+        <w:rPr>
+          <w:rFonts w:ascii="Palatino Linotype" w:hAnsi="Palatino Linotype"/>
+        </w:rPr>
+        <w:t>_number</w:t>
       </w:r>
       <w:proofErr w:type="spellEnd"/>
       <w:r>
@@ -143,6 +151,7 @@
           <w:rFonts w:ascii="Palatino Linotype" w:hAnsi="Palatino Linotype"/>
         </w:rPr>
       </w:pPr>
+      <w:proofErr w:type="gramStart"/>
       <w:r>
         <w:rPr>
           <w:rFonts w:ascii="Palatino Linotype" w:hAnsi="Palatino Linotype"/>
@@ -154,7 +163,14 @@
         <w:rPr>
           <w:rFonts w:ascii="Palatino Linotype" w:hAnsi="Palatino Linotype"/>
         </w:rPr>
-        <w:t>defendant.first_name</w:t>
+        <w:t>defendant</w:t>
+      </w:r>
+      <w:proofErr w:type="gramEnd"/>
+      <w:r>
+        <w:rPr>
+          <w:rFonts w:ascii="Palatino Linotype" w:hAnsi="Palatino Linotype"/>
+        </w:rPr>
+        <w:t>.first_name</w:t>
       </w:r>
       <w:proofErr w:type="spellEnd"/>
       <w:r>
@@ -263,7 +279,16 @@
           <w:b/>
           <w:bCs/>
         </w:rPr>
-        <w:t xml:space="preserve"> {{ </w:t>
+        <w:t xml:space="preserve"> </w:t>
+      </w:r>
+      <w:proofErr w:type="gramStart"/>
+      <w:r>
+        <w:rPr>
+          <w:rFonts w:ascii="Palatino Linotype" w:hAnsi="Palatino Linotype"/>
+          <w:b/>
+          <w:bCs/>
+        </w:rPr>
+        <w:t xml:space="preserve">{{ </w:t>
       </w:r>
       <w:proofErr w:type="spellStart"/>
       <w:r>
@@ -272,7 +297,16 @@
           <w:b/>
           <w:bCs/>
         </w:rPr>
-        <w:t>judicial_officer.last_name</w:t>
+        <w:t>judicial</w:t>
+      </w:r>
+      <w:proofErr w:type="gramEnd"/>
+      <w:r>
+        <w:rPr>
+          <w:rFonts w:ascii="Palatino Linotype" w:hAnsi="Palatino Linotype"/>
+          <w:b/>
+          <w:bCs/>
+        </w:rPr>
+        <w:t>_officer.last_name</w:t>
       </w:r>
       <w:proofErr w:type="spellEnd"/>
       <w:r>
@@ -428,13 +462,27 @@
         <w:rPr>
           <w:rFonts w:ascii="Palatino Linotype" w:hAnsi="Palatino Linotype"/>
         </w:rPr>
-        <w:t xml:space="preserve"> == ‘Found Competent’ %}</w:t>
-      </w:r>
-      <w:r>
-        <w:rPr>
-          <w:rFonts w:ascii="Palatino Linotype" w:hAnsi="Palatino Linotype"/>
-        </w:rPr>
-        <w:t>Pursuant to R.C. 2945.38, the Court finds that</w:t>
+        <w:t xml:space="preserve"> == ‘Found Competent’ </w:t>
+      </w:r>
+      <w:proofErr w:type="gramStart"/>
+      <w:r>
+        <w:rPr>
+          <w:rFonts w:ascii="Palatino Linotype" w:hAnsi="Palatino Linotype"/>
+        </w:rPr>
+        <w:t>%}</w:t>
+      </w:r>
+      <w:r>
+        <w:rPr>
+          <w:rFonts w:ascii="Palatino Linotype" w:hAnsi="Palatino Linotype"/>
+        </w:rPr>
+        <w:t>Pursuant</w:t>
+      </w:r>
+      <w:proofErr w:type="gramEnd"/>
+      <w:r>
+        <w:rPr>
+          <w:rFonts w:ascii="Palatino Linotype" w:hAnsi="Palatino Linotype"/>
+        </w:rPr>
+        <w:t xml:space="preserve"> to R.C. 2945.38, the Court finds that</w:t>
       </w:r>
       <w:r>
         <w:rPr>
@@ -524,7 +572,21 @@
         <w:rPr>
           <w:rFonts w:ascii="Palatino Linotype" w:hAnsi="Palatino Linotype"/>
         </w:rPr>
-        <w:t>It is therefore ordered that Defendant shall be proceeded against as provided by law.</w:t>
+        <w:t xml:space="preserve">It is therefore ordered that </w:t>
+      </w:r>
+      <w:proofErr w:type="gramStart"/>
+      <w:r>
+        <w:rPr>
+          <w:rFonts w:ascii="Palatino Linotype" w:hAnsi="Palatino Linotype"/>
+        </w:rPr>
+        <w:t>Defendant</w:t>
+      </w:r>
+      <w:proofErr w:type="gramEnd"/>
+      <w:r>
+        <w:rPr>
+          <w:rFonts w:ascii="Palatino Linotype" w:hAnsi="Palatino Linotype"/>
+        </w:rPr>
+        <w:t xml:space="preserve"> shall be proceeded against as provided by law.</w:t>
       </w:r>
     </w:p>
     <w:p>
@@ -789,7 +851,21 @@
         <w:rPr>
           <w:rFonts w:ascii="Palatino Linotype" w:hAnsi="Palatino Linotype"/>
         </w:rPr>
-        <w:t xml:space="preserve"> Pursuant to R.C. 2945.371(H)(4), the Court finds that the Defendant in the above-styled case did understand the wrongfulness of their actions at the time of the offense and can stand trial. This finding is based upon the written report prepared and file under seal by the examiner in accordance with R.C. 2945.371(H)(4). The parties have stipulated to the contents of the report, stipulated the report be admitted into evidence, and stipulated that Defendant understood the wrongfulness of their actions at the time </w:t>
+        <w:t xml:space="preserve"> Pursuant to R.C. 2945.371(H)(4), the Court finds that the Defendant in the above-styled case did understand the wrongfulness of their actions at the time of the offense and can stand trial. This finding is based upon the written report prepared and </w:t>
+      </w:r>
+      <w:proofErr w:type="gramStart"/>
+      <w:r>
+        <w:rPr>
+          <w:rFonts w:ascii="Palatino Linotype" w:hAnsi="Palatino Linotype"/>
+        </w:rPr>
+        <w:t>file</w:t>
+      </w:r>
+      <w:proofErr w:type="gramEnd"/>
+      <w:r>
+        <w:rPr>
+          <w:rFonts w:ascii="Palatino Linotype" w:hAnsi="Palatino Linotype"/>
+        </w:rPr>
+        <w:t xml:space="preserve"> under seal by the examiner in accordance with R.C. 2945.371(H)(4). The parties have stipulated to the contents of the report, stipulated the report be admitted into evidence, and stipulated that Defendant understood the wrongfulness of their actions at the time </w:t>
       </w:r>
       <w:r>
         <w:rPr>
@@ -843,7 +919,21 @@
         <w:rPr>
           <w:rFonts w:ascii="Palatino Linotype" w:hAnsi="Palatino Linotype"/>
         </w:rPr>
-        <w:t>It is therefore ordered that Defendant shall be proceeded against as provided by law.</w:t>
+        <w:t xml:space="preserve">It is therefore ordered that </w:t>
+      </w:r>
+      <w:proofErr w:type="gramStart"/>
+      <w:r>
+        <w:rPr>
+          <w:rFonts w:ascii="Palatino Linotype" w:hAnsi="Palatino Linotype"/>
+        </w:rPr>
+        <w:t>Defendant</w:t>
+      </w:r>
+      <w:proofErr w:type="gramEnd"/>
+      <w:r>
+        <w:rPr>
+          <w:rFonts w:ascii="Palatino Linotype" w:hAnsi="Palatino Linotype"/>
+        </w:rPr>
+        <w:t xml:space="preserve"> shall be proceeded against as provided by law.</w:t>
       </w:r>
     </w:p>
     <w:p>
@@ -1121,6 +1211,7 @@
         <w:tab/>
         <w:t xml:space="preserve">In determining the place of commitment, the Court considered the extent to which Defendant is a danger to themselves and to others, the need for security, the availability of housing and supportive services, including outpatient mental health services in the community, and the type of crime involved. The Court also considered the recommendation made in the report from Forum Ohio, which indicated that </w:t>
       </w:r>
+      <w:proofErr w:type="gramStart"/>
       <w:r>
         <w:rPr>
           <w:rFonts w:ascii="Palatino Linotype" w:hAnsi="Palatino Linotype"/>
@@ -1136,22 +1227,83 @@
           <w:b/>
           <w:bCs/>
         </w:rPr>
+        <w:t>treatment</w:t>
+      </w:r>
+      <w:proofErr w:type="gramEnd"/>
+      <w:r>
+        <w:rPr>
+          <w:rFonts w:ascii="Palatino Linotype" w:hAnsi="Palatino Linotype"/>
+          <w:b/>
+          <w:bCs/>
+        </w:rPr>
+        <w:t>_type</w:t>
+      </w:r>
+      <w:proofErr w:type="spellEnd"/>
+      <w:r>
+        <w:rPr>
+          <w:rFonts w:ascii="Palatino Linotype" w:hAnsi="Palatino Linotype"/>
+          <w:b/>
+          <w:bCs/>
+        </w:rPr>
+        <w:t xml:space="preserve"> }}</w:t>
+      </w:r>
+      <w:r>
+        <w:rPr>
+          <w:rFonts w:ascii="Palatino Linotype" w:hAnsi="Palatino Linotype"/>
+        </w:rPr>
+        <w:t xml:space="preserve"> treatment was the least restrictive option that is consistent with treatment goals. As applicable, </w:t>
+      </w:r>
+      <w:r>
+        <w:rPr>
+          <w:rFonts w:ascii="Palatino Linotype" w:hAnsi="Palatino Linotype"/>
+        </w:rPr>
+        <w:t xml:space="preserve">{% if </w:t>
+      </w:r>
+      <w:proofErr w:type="spellStart"/>
+      <w:r>
+        <w:rPr>
+          <w:rFonts w:ascii="Palatino Linotype" w:hAnsi="Palatino Linotype"/>
+        </w:rPr>
         <w:t>treatment_type</w:t>
       </w:r>
       <w:proofErr w:type="spellEnd"/>
       <w:r>
         <w:rPr>
           <w:rFonts w:ascii="Palatino Linotype" w:hAnsi="Palatino Linotype"/>
-          <w:b/>
-          <w:bCs/>
-        </w:rPr>
-        <w:t xml:space="preserve"> }}</w:t>
-      </w:r>
-      <w:r>
-        <w:rPr>
-          <w:rFonts w:ascii="Palatino Linotype" w:hAnsi="Palatino Linotype"/>
-        </w:rPr>
-        <w:t xml:space="preserve"> treatment was the least restrictive option that is consistent with treatment goals. As applicable, Twin Valley Behavioral Healthcare shall administer, in accordance with accepted medical standards, all treatment and medication necessary. Pursuant to R.C. 2945.38(C), Defendant shall not be required to undergo treatment under this order for longer than 60 days.</w:t>
+        </w:rPr>
+        <w:t xml:space="preserve"> == ‘inpatient’ </w:t>
+      </w:r>
+      <w:proofErr w:type="gramStart"/>
+      <w:r>
+        <w:rPr>
+          <w:rFonts w:ascii="Palatino Linotype" w:hAnsi="Palatino Linotype"/>
+        </w:rPr>
+        <w:t>%}</w:t>
+      </w:r>
+      <w:r>
+        <w:rPr>
+          <w:rFonts w:ascii="Palatino Linotype" w:hAnsi="Palatino Linotype"/>
+        </w:rPr>
+        <w:t>Twin</w:t>
+      </w:r>
+      <w:proofErr w:type="gramEnd"/>
+      <w:r>
+        <w:rPr>
+          <w:rFonts w:ascii="Palatino Linotype" w:hAnsi="Palatino Linotype"/>
+        </w:rPr>
+        <w:t xml:space="preserve"> Valley Behavioral Healthcare</w:t>
+      </w:r>
+      <w:r>
+        <w:rPr>
+          <w:rFonts w:ascii="Palatino Linotype" w:hAnsi="Palatino Linotype"/>
+        </w:rPr>
+        <w:t>{% else %}Netcare Access{% endif %}</w:t>
+      </w:r>
+      <w:r>
+        <w:rPr>
+          <w:rFonts w:ascii="Palatino Linotype" w:hAnsi="Palatino Linotype"/>
+        </w:rPr>
+        <w:t xml:space="preserve"> shall administer, in accordance with accepted medical standards, all treatment and medication necessary. Pursuant to R.C. 2945.38(C), Defendant shall not be required to undergo treatment under this order for longer than 60 days.</w:t>
       </w:r>
     </w:p>
     <w:p>
@@ -1186,6 +1338,7 @@
         <w:tab/>
         <w:t xml:space="preserve">The Court further finds that there is a substantial possibility that Defendant will become competent to stand trial within the time allotted if provided a course of treatment. It is, therefore, ordered that Defendant undergo </w:t>
       </w:r>
+      <w:proofErr w:type="gramStart"/>
       <w:r>
         <w:rPr>
           <w:rFonts w:ascii="Palatino Linotype" w:hAnsi="Palatino Linotype"/>
@@ -1201,22 +1354,83 @@
           <w:b/>
           <w:bCs/>
         </w:rPr>
+        <w:t>treatment</w:t>
+      </w:r>
+      <w:proofErr w:type="gramEnd"/>
+      <w:r>
+        <w:rPr>
+          <w:rFonts w:ascii="Palatino Linotype" w:hAnsi="Palatino Linotype"/>
+          <w:b/>
+          <w:bCs/>
+        </w:rPr>
+        <w:t>_type</w:t>
+      </w:r>
+      <w:proofErr w:type="spellEnd"/>
+      <w:r>
+        <w:rPr>
+          <w:rFonts w:ascii="Palatino Linotype" w:hAnsi="Palatino Linotype"/>
+          <w:b/>
+          <w:bCs/>
+        </w:rPr>
+        <w:t xml:space="preserve"> }} </w:t>
+      </w:r>
+      <w:r>
+        <w:rPr>
+          <w:rFonts w:ascii="Palatino Linotype" w:hAnsi="Palatino Linotype"/>
+        </w:rPr>
+        <w:t xml:space="preserve">treatment through the Twin Valley Behavioral Healthcare Outpatient Competency Restoration Program pursuant to R.C. 2945.38(B)(1)(a)(v)(II) because Defendant has been charged with a misdemeanor that is not an offense of violence. It is further ordered that </w:t>
+      </w:r>
+      <w:r>
+        <w:rPr>
+          <w:rFonts w:ascii="Palatino Linotype" w:hAnsi="Palatino Linotype"/>
+        </w:rPr>
+        <w:t xml:space="preserve">{% if </w:t>
+      </w:r>
+      <w:proofErr w:type="spellStart"/>
+      <w:r>
+        <w:rPr>
+          <w:rFonts w:ascii="Palatino Linotype" w:hAnsi="Palatino Linotype"/>
+        </w:rPr>
         <w:t>treatment_type</w:t>
       </w:r>
       <w:proofErr w:type="spellEnd"/>
       <w:r>
         <w:rPr>
           <w:rFonts w:ascii="Palatino Linotype" w:hAnsi="Palatino Linotype"/>
-          <w:b/>
-          <w:bCs/>
-        </w:rPr>
-        <w:t xml:space="preserve"> }} </w:t>
-      </w:r>
-      <w:r>
-        <w:rPr>
-          <w:rFonts w:ascii="Palatino Linotype" w:hAnsi="Palatino Linotype"/>
-        </w:rPr>
-        <w:t>treatment through the Twin Valley Behavioral Healthcare Outpatient Competency Restoration Program pursuant to R.C. 2945.38(B)(1)(a)(v)(II) because Defendant has been charged with a misdemeanor that is not an offense of violence. It is further ordered that Twin Valley Behavioral Healthcare file a written report with this Court pursuant to R.C. 2945.38(F) at one of the filing times, whichever is sooner:</w:t>
+        </w:rPr>
+        <w:t xml:space="preserve"> == ‘inpatient’ </w:t>
+      </w:r>
+      <w:proofErr w:type="gramStart"/>
+      <w:r>
+        <w:rPr>
+          <w:rFonts w:ascii="Palatino Linotype" w:hAnsi="Palatino Linotype"/>
+        </w:rPr>
+        <w:t>%}</w:t>
+      </w:r>
+      <w:r>
+        <w:rPr>
+          <w:rFonts w:ascii="Palatino Linotype" w:hAnsi="Palatino Linotype"/>
+        </w:rPr>
+        <w:t>Twin</w:t>
+      </w:r>
+      <w:proofErr w:type="gramEnd"/>
+      <w:r>
+        <w:rPr>
+          <w:rFonts w:ascii="Palatino Linotype" w:hAnsi="Palatino Linotype"/>
+        </w:rPr>
+        <w:t xml:space="preserve"> Valley Behavioral Healthcare</w:t>
+      </w:r>
+      <w:r>
+        <w:rPr>
+          <w:rFonts w:ascii="Palatino Linotype" w:hAnsi="Palatino Linotype"/>
+        </w:rPr>
+        <w:t>{% else %}Netcare Access{% endif %}</w:t>
+      </w:r>
+      <w:r>
+        <w:rPr>
+          <w:rFonts w:ascii="Palatino Linotype" w:hAnsi="Palatino Linotype"/>
+        </w:rPr>
+        <w:t>file a written report with this Court pursuant to R.C. 2945.38(F) at one of the filing times, whichever is sooner:</w:t>
       </w:r>
     </w:p>
     <w:p>
@@ -1252,7 +1466,21 @@
         <w:rPr>
           <w:rFonts w:ascii="Palatino Linotype" w:hAnsi="Palatino Linotype"/>
         </w:rPr>
-        <w:t>Whenever it is believed that Defendant is competent to stand trial.</w:t>
+        <w:t xml:space="preserve">Whenever it is believed that </w:t>
+      </w:r>
+      <w:proofErr w:type="gramStart"/>
+      <w:r>
+        <w:rPr>
+          <w:rFonts w:ascii="Palatino Linotype" w:hAnsi="Palatino Linotype"/>
+        </w:rPr>
+        <w:t>Defendant</w:t>
+      </w:r>
+      <w:proofErr w:type="gramEnd"/>
+      <w:r>
+        <w:rPr>
+          <w:rFonts w:ascii="Palatino Linotype" w:hAnsi="Palatino Linotype"/>
+        </w:rPr>
+        <w:t xml:space="preserve"> is competent to stand trial.</w:t>
       </w:r>
     </w:p>
     <w:p>
@@ -1465,15 +1693,31 @@
         <w:rPr>
           <w:rFonts w:ascii="Palatino Linotype" w:hAnsi="Palatino Linotype"/>
         </w:rPr>
-        <w:t xml:space="preserve"> == ‘Yes’ %}</w:t>
-      </w:r>
-      <w:r>
-        <w:rPr>
-          <w:rFonts w:ascii="Palatino Linotype" w:hAnsi="Palatino Linotype"/>
-          <w:b/>
-          <w:bCs/>
-        </w:rPr>
-        <w:t>The Delaware County Jail is hereby ordered to discharge the defendant forthwith.</w:t>
+        <w:t xml:space="preserve"> == ‘Yes’ </w:t>
+      </w:r>
+      <w:proofErr w:type="gramStart"/>
+      <w:r>
+        <w:rPr>
+          <w:rFonts w:ascii="Palatino Linotype" w:hAnsi="Palatino Linotype"/>
+        </w:rPr>
+        <w:t>%}</w:t>
+      </w:r>
+      <w:r>
+        <w:rPr>
+          <w:rFonts w:ascii="Palatino Linotype" w:hAnsi="Palatino Linotype"/>
+          <w:b/>
+          <w:bCs/>
+        </w:rPr>
+        <w:t>The</w:t>
+      </w:r>
+      <w:proofErr w:type="gramEnd"/>
+      <w:r>
+        <w:rPr>
+          <w:rFonts w:ascii="Palatino Linotype" w:hAnsi="Palatino Linotype"/>
+          <w:b/>
+          <w:bCs/>
+        </w:rPr>
+        <w:t xml:space="preserve"> Delaware County Jail is hereby ordered to discharge the defendant forthwith.</w:t>
       </w:r>
       <w:r>
         <w:rPr>
@@ -1485,13 +1729,27 @@
         <w:rPr>
           <w:rFonts w:ascii="Palatino Linotype" w:hAnsi="Palatino Linotype"/>
         </w:rPr>
-        <w:t>{% endif %}</w:t>
-      </w:r>
-      <w:r>
-        <w:rPr>
-          <w:rFonts w:ascii="Palatino Linotype" w:hAnsi="Palatino Linotype"/>
-        </w:rPr>
-        <w:t xml:space="preserve">{% </w:t>
+        <w:t xml:space="preserve">{% endif </w:t>
+      </w:r>
+      <w:proofErr w:type="gramStart"/>
+      <w:r>
+        <w:rPr>
+          <w:rFonts w:ascii="Palatino Linotype" w:hAnsi="Palatino Linotype"/>
+        </w:rPr>
+        <w:t>%}</w:t>
+      </w:r>
+      <w:r>
+        <w:rPr>
+          <w:rFonts w:ascii="Palatino Linotype" w:hAnsi="Palatino Linotype"/>
+        </w:rPr>
+        <w:t>{</w:t>
+      </w:r>
+      <w:proofErr w:type="gramEnd"/>
+      <w:r>
+        <w:rPr>
+          <w:rFonts w:ascii="Palatino Linotype" w:hAnsi="Palatino Linotype"/>
+        </w:rPr>
+        <w:t xml:space="preserve">% </w:t>
       </w:r>
       <w:proofErr w:type="spellStart"/>
       <w:r>
@@ -1512,6 +1770,7 @@
         <w:rPr>
           <w:rFonts w:ascii="Palatino Linotype" w:hAnsi="Palatino Linotype"/>
         </w:rPr>
+        <w:lastRenderedPageBreak/>
         <w:t>competency_decision</w:t>
       </w:r>
       <w:proofErr w:type="spellEnd"/>
@@ -1557,14 +1816,7 @@
         <w:rPr>
           <w:rFonts w:ascii="Palatino Linotype" w:hAnsi="Palatino Linotype"/>
         </w:rPr>
-        <w:t xml:space="preserve">, Defendant being present before the Court and represented by </w:t>
-      </w:r>
-      <w:r>
-        <w:rPr>
-          <w:rFonts w:ascii="Palatino Linotype" w:hAnsi="Palatino Linotype"/>
-        </w:rPr>
-        <w:lastRenderedPageBreak/>
-        <w:t>counsel and the State of Ohio being represented by the prosecuting attorney.</w:t>
+        <w:t>, Defendant being present before the Court and represented by counsel and the State of Ohio being represented by the prosecuting attorney.</w:t>
       </w:r>
     </w:p>
     <w:p>
@@ -1594,7 +1846,21 @@
           <w:rFonts w:ascii="Palatino Linotype" w:hAnsi="Palatino Linotype"/>
         </w:rPr>
         <w:tab/>
-        <w:t>The question of Defendant’s competence to stand trial having been previously raised, Defendant was referred to Forum Ohio for evaluation pursuant to R.C. 2945.371. The written report of this examination has been filed under seal with the Court and copies of the same provided to the prosecuting attorney and defense counsel. The Court having found Defendant incompetent to proceed, ordered Defendant to undergo restoration treatment through Twin Valley Behavioral Healthcare.</w:t>
+        <w:t xml:space="preserve">The question of Defendant’s competence to stand trial having been previously raised, Defendant was referred to Forum Ohio for evaluation pursuant to R.C. 2945.371. The written report of this examination has been filed under seal with the Court and copies of the same provided to the prosecuting attorney and defense counsel. The </w:t>
+      </w:r>
+      <w:proofErr w:type="gramStart"/>
+      <w:r>
+        <w:rPr>
+          <w:rFonts w:ascii="Palatino Linotype" w:hAnsi="Palatino Linotype"/>
+        </w:rPr>
+        <w:t>Court</w:t>
+      </w:r>
+      <w:proofErr w:type="gramEnd"/>
+      <w:r>
+        <w:rPr>
+          <w:rFonts w:ascii="Palatino Linotype" w:hAnsi="Palatino Linotype"/>
+        </w:rPr>
+        <w:t xml:space="preserve"> having found Defendant incompetent to proceed, ordered Defendant to undergo restoration treatment through Twin Valley Behavioral Healthcare.</w:t>
       </w:r>
     </w:p>
     <w:p>
@@ -1682,15 +1948,31 @@
         <w:rPr>
           <w:rFonts w:ascii="Palatino Linotype" w:hAnsi="Palatino Linotype"/>
         </w:rPr>
-        <w:t xml:space="preserve"> == ‘Yes’ %}</w:t>
-      </w:r>
-      <w:r>
-        <w:rPr>
-          <w:rFonts w:ascii="Palatino Linotype" w:hAnsi="Palatino Linotype"/>
-          <w:b/>
-          <w:bCs/>
-        </w:rPr>
-        <w:t>The Delaware County Jail is hereby ordered to discharge the defendant forthwith.</w:t>
+        <w:t xml:space="preserve"> == ‘Yes’ </w:t>
+      </w:r>
+      <w:proofErr w:type="gramStart"/>
+      <w:r>
+        <w:rPr>
+          <w:rFonts w:ascii="Palatino Linotype" w:hAnsi="Palatino Linotype"/>
+        </w:rPr>
+        <w:t>%}</w:t>
+      </w:r>
+      <w:r>
+        <w:rPr>
+          <w:rFonts w:ascii="Palatino Linotype" w:hAnsi="Palatino Linotype"/>
+          <w:b/>
+          <w:bCs/>
+        </w:rPr>
+        <w:t>The</w:t>
+      </w:r>
+      <w:proofErr w:type="gramEnd"/>
+      <w:r>
+        <w:rPr>
+          <w:rFonts w:ascii="Palatino Linotype" w:hAnsi="Palatino Linotype"/>
+          <w:b/>
+          <w:bCs/>
+        </w:rPr>
+        <w:t xml:space="preserve"> Delaware County Jail is hereby ordered to discharge the defendant forthwith.</w:t>
       </w:r>
       <w:r>
         <w:rPr>
@@ -1702,13 +1984,27 @@
         <w:rPr>
           <w:rFonts w:ascii="Palatino Linotype" w:hAnsi="Palatino Linotype"/>
         </w:rPr>
-        <w:t>{% endif %}</w:t>
-      </w:r>
-      <w:r>
-        <w:rPr>
-          <w:rFonts w:ascii="Palatino Linotype" w:hAnsi="Palatino Linotype"/>
-        </w:rPr>
-        <w:t>{% endif %}</w:t>
+        <w:t xml:space="preserve">{% endif </w:t>
+      </w:r>
+      <w:proofErr w:type="gramStart"/>
+      <w:r>
+        <w:rPr>
+          <w:rFonts w:ascii="Palatino Linotype" w:hAnsi="Palatino Linotype"/>
+        </w:rPr>
+        <w:t>%}</w:t>
+      </w:r>
+      <w:r>
+        <w:rPr>
+          <w:rFonts w:ascii="Palatino Linotype" w:hAnsi="Palatino Linotype"/>
+        </w:rPr>
+        <w:t>{</w:t>
+      </w:r>
+      <w:proofErr w:type="gramEnd"/>
+      <w:r>
+        <w:rPr>
+          <w:rFonts w:ascii="Palatino Linotype" w:hAnsi="Palatino Linotype"/>
+        </w:rPr>
+        <w:t>% endif %}</w:t>
       </w:r>
     </w:p>
     <w:p>
@@ -1905,6 +2201,7 @@
         </w:rPr>
         <w:tab/>
       </w:r>
+      <w:proofErr w:type="gramStart"/>
       <w:r>
         <w:rPr>
           <w:rFonts w:ascii="Palatino Linotype" w:hAnsi="Palatino Linotype"/>
@@ -1916,7 +2213,14 @@
         <w:rPr>
           <w:rFonts w:ascii="Palatino Linotype" w:hAnsi="Palatino Linotype"/>
         </w:rPr>
-        <w:t>judicial_officer.officer_type</w:t>
+        <w:t>judicial</w:t>
+      </w:r>
+      <w:proofErr w:type="gramEnd"/>
+      <w:r>
+        <w:rPr>
+          <w:rFonts w:ascii="Palatino Linotype" w:hAnsi="Palatino Linotype"/>
+        </w:rPr>
+        <w:t>_officer.officer_type</w:t>
       </w:r>
       <w:proofErr w:type="spellEnd"/>
       <w:r>
@@ -2101,8 +2405,18 @@
           <w:sz w:val="16"/>
           <w:szCs w:val="16"/>
         </w:rPr>
-        <w:t>Prosecutor’s Office: PS    OM     EM; Defendant’s Attorney: PS     OM     EM; Defendant: PS     OM     EM;</w:t>
-      </w:r>
+        <w:t xml:space="preserve">Prosecutor’s Office: PS    OM     EM; Defendant’s Attorney: PS     OM     EM; Defendant: PS     OM     </w:t>
+      </w:r>
+      <w:proofErr w:type="gramStart"/>
+      <w:r>
+        <w:rPr>
+          <w:rFonts w:ascii="Palatino Linotype" w:hAnsi="Palatino Linotype"/>
+          <w:sz w:val="16"/>
+          <w:szCs w:val="16"/>
+        </w:rPr>
+        <w:t>EM;</w:t>
+      </w:r>
+      <w:proofErr w:type="gramEnd"/>
     </w:p>
     <w:p>
       <w:pPr>
@@ -2141,7 +2455,7 @@
 </file>
 
 <file path=word/endnotes.xml><?xml version="1.0" encoding="utf-8"?>
-<w:endnotes xmlns:wpc="http://schemas.microsoft.com/office/word/2010/wordprocessingCanvas" xmlns:cx="http://schemas.microsoft.com/office/drawing/2014/chartex" xmlns:cx1="http://schemas.microsoft.com/office/drawing/2015/9/8/chartex" xmlns:cx2="http://schemas.microsoft.com/office/drawing/2015/10/21/chartex" xmlns:cx3="http://schemas.microsoft.com/office/drawing/2016/5/9/chartex" xmlns:cx4="http://schemas.microsoft.com/office/drawing/2016/5/10/chartex" xmlns:cx5="http://schemas.microsoft.com/office/drawing/2016/5/11/chartex" xmlns:cx6="http://schemas.microsoft.com/office/drawing/2016/5/12/chartex" xmlns:cx7="http://schemas.microsoft.com/office/drawing/2016/5/13/chartex" xmlns:cx8="http://schemas.microsoft.com/office/drawing/2016/5/14/chartex" xmlns:mc="http://schemas.openxmlformats.org/markup-compatibility/2006" xmlns:aink="http://schemas.microsoft.com/office/drawing/2016/ink" xmlns:am3d="http://schemas.microsoft.com/office/drawing/2017/model3d" xmlns:o="urn:schemas-microsoft-com:office:office" xmlns:oel="http://schemas.microsoft.com/office/2019/extlst" xmlns:r="http://schemas.openxmlformats.org/officeDocument/2006/relationships" xmlns:m="http://schemas.openxmlformats.org/officeDocument/2006/math" xmlns:v="urn:schemas-microsoft-com:vml" xmlns:wp14="http://schemas.microsoft.com/office/word/2010/wordprocessingDrawing" xmlns:wp="http://schemas.openxmlformats.org/drawingml/2006/wordprocessingDrawing" xmlns:w10="urn:schemas-microsoft-com:office:word" xmlns:w="http://schemas.openxmlformats.org/wordprocessingml/2006/main" xmlns:w14="http://schemas.microsoft.com/office/word/2010/wordml" xmlns:w15="http://schemas.microsoft.com/office/word/2012/wordml" xmlns:w16cex="http://schemas.microsoft.com/office/word/2018/wordml/cex" xmlns:w16cid="http://schemas.microsoft.com/office/word/2016/wordml/cid" xmlns:w16="http://schemas.microsoft.com/office/word/2018/wordml" xmlns:w16sdtdh="http://schemas.microsoft.com/office/word/2020/wordml/sdtdatahash" xmlns:w16se="http://schemas.microsoft.com/office/word/2015/wordml/symex" xmlns:wpg="http://schemas.microsoft.com/office/word/2010/wordprocessingGroup" xmlns:wpi="http://schemas.microsoft.com/office/word/2010/wordprocessingInk" xmlns:wne="http://schemas.microsoft.com/office/word/2006/wordml" xmlns:wps="http://schemas.microsoft.com/office/word/2010/wordprocessingShape" mc:Ignorable="w14 w15 w16se w16cid w16 w16cex w16sdtdh wp14">
+<w:endnotes xmlns:wpc="http://schemas.microsoft.com/office/word/2010/wordprocessingCanvas" xmlns:cx="http://schemas.microsoft.com/office/drawing/2014/chartex" xmlns:cx1="http://schemas.microsoft.com/office/drawing/2015/9/8/chartex" xmlns:cx2="http://schemas.microsoft.com/office/drawing/2015/10/21/chartex" xmlns:cx3="http://schemas.microsoft.com/office/drawing/2016/5/9/chartex" xmlns:cx4="http://schemas.microsoft.com/office/drawing/2016/5/10/chartex" xmlns:cx5="http://schemas.microsoft.com/office/drawing/2016/5/11/chartex" xmlns:cx6="http://schemas.microsoft.com/office/drawing/2016/5/12/chartex" xmlns:cx7="http://schemas.microsoft.com/office/drawing/2016/5/13/chartex" xmlns:cx8="http://schemas.microsoft.com/office/drawing/2016/5/14/chartex" xmlns:mc="http://schemas.openxmlformats.org/markup-compatibility/2006" xmlns:aink="http://schemas.microsoft.com/office/drawing/2016/ink" xmlns:am3d="http://schemas.microsoft.com/office/drawing/2017/model3d" xmlns:o="urn:schemas-microsoft-com:office:office" xmlns:oel="http://schemas.microsoft.com/office/2019/extlst" xmlns:r="http://schemas.openxmlformats.org/officeDocument/2006/relationships" xmlns:m="http://schemas.openxmlformats.org/officeDocument/2006/math" xmlns:v="urn:schemas-microsoft-com:vml" xmlns:wp14="http://schemas.microsoft.com/office/word/2010/wordprocessingDrawing" xmlns:wp="http://schemas.openxmlformats.org/drawingml/2006/wordprocessingDrawing" xmlns:w10="urn:schemas-microsoft-com:office:word" xmlns:w="http://schemas.openxmlformats.org/wordprocessingml/2006/main" xmlns:w14="http://schemas.microsoft.com/office/word/2010/wordml" xmlns:w15="http://schemas.microsoft.com/office/word/2012/wordml" xmlns:w16cex="http://schemas.microsoft.com/office/word/2018/wordml/cex" xmlns:w16cid="http://schemas.microsoft.com/office/word/2016/wordml/cid" xmlns:w16="http://schemas.microsoft.com/office/word/2018/wordml" xmlns:w16du="http://schemas.microsoft.com/office/word/2023/wordml/word16du" xmlns:w16sdtdh="http://schemas.microsoft.com/office/word/2020/wordml/sdtdatahash" xmlns:w16se="http://schemas.microsoft.com/office/word/2015/wordml/symex" xmlns:wpg="http://schemas.microsoft.com/office/word/2010/wordprocessingGroup" xmlns:wpi="http://schemas.microsoft.com/office/word/2010/wordprocessingInk" xmlns:wne="http://schemas.microsoft.com/office/word/2006/wordml" xmlns:wps="http://schemas.microsoft.com/office/word/2010/wordprocessingShape" mc:Ignorable="w14 w15 w16se w16cid w16 w16cex w16sdtdh w16du wp14">
   <w:endnote w:type="separator" w:id="-1">
     <w:p>
       <w:r>
@@ -2160,7 +2474,7 @@
 </file>
 
 <file path=word/footer1.xml><?xml version="1.0" encoding="utf-8"?>
-<w:ftr xmlns:wpc="http://schemas.microsoft.com/office/word/2010/wordprocessingCanvas" xmlns:cx="http://schemas.microsoft.com/office/drawing/2014/chartex" xmlns:cx1="http://schemas.microsoft.com/office/drawing/2015/9/8/chartex" xmlns:cx2="http://schemas.microsoft.com/office/drawing/2015/10/21/chartex" xmlns:cx3="http://schemas.microsoft.com/office/drawing/2016/5/9/chartex" xmlns:cx4="http://schemas.microsoft.com/office/drawing/2016/5/10/chartex" xmlns:cx5="http://schemas.microsoft.com/office/drawing/2016/5/11/chartex" xmlns:cx6="http://schemas.microsoft.com/office/drawing/2016/5/12/chartex" xmlns:cx7="http://schemas.microsoft.com/office/drawing/2016/5/13/chartex" xmlns:cx8="http://schemas.microsoft.com/office/drawing/2016/5/14/chartex" xmlns:mc="http://schemas.openxmlformats.org/markup-compatibility/2006" xmlns:aink="http://schemas.microsoft.com/office/drawing/2016/ink" xmlns:am3d="http://schemas.microsoft.com/office/drawing/2017/model3d" xmlns:o="urn:schemas-microsoft-com:office:office" xmlns:oel="http://schemas.microsoft.com/office/2019/extlst" xmlns:r="http://schemas.openxmlformats.org/officeDocument/2006/relationships" xmlns:m="http://schemas.openxmlformats.org/officeDocument/2006/math" xmlns:v="urn:schemas-microsoft-com:vml" xmlns:wp14="http://schemas.microsoft.com/office/word/2010/wordprocessingDrawing" xmlns:wp="http://schemas.openxmlformats.org/drawingml/2006/wordprocessingDrawing" xmlns:w10="urn:schemas-microsoft-com:office:word" xmlns:w="http://schemas.openxmlformats.org/wordprocessingml/2006/main" xmlns:w14="http://schemas.microsoft.com/office/word/2010/wordml" xmlns:w15="http://schemas.microsoft.com/office/word/2012/wordml" xmlns:w16cex="http://schemas.microsoft.com/office/word/2018/wordml/cex" xmlns:w16cid="http://schemas.microsoft.com/office/word/2016/wordml/cid" xmlns:w16="http://schemas.microsoft.com/office/word/2018/wordml" xmlns:w16sdtdh="http://schemas.microsoft.com/office/word/2020/wordml/sdtdatahash" xmlns:w16se="http://schemas.microsoft.com/office/word/2015/wordml/symex" xmlns:wpg="http://schemas.microsoft.com/office/word/2010/wordprocessingGroup" xmlns:wpi="http://schemas.microsoft.com/office/word/2010/wordprocessingInk" xmlns:wne="http://schemas.microsoft.com/office/word/2006/wordml" xmlns:wps="http://schemas.microsoft.com/office/word/2010/wordprocessingShape" mc:Ignorable="w14 w15 w16se w16cid w16 w16cex w16sdtdh wp14">
+<w:ftr xmlns:wpc="http://schemas.microsoft.com/office/word/2010/wordprocessingCanvas" xmlns:cx="http://schemas.microsoft.com/office/drawing/2014/chartex" xmlns:cx1="http://schemas.microsoft.com/office/drawing/2015/9/8/chartex" xmlns:cx2="http://schemas.microsoft.com/office/drawing/2015/10/21/chartex" xmlns:cx3="http://schemas.microsoft.com/office/drawing/2016/5/9/chartex" xmlns:cx4="http://schemas.microsoft.com/office/drawing/2016/5/10/chartex" xmlns:cx5="http://schemas.microsoft.com/office/drawing/2016/5/11/chartex" xmlns:cx6="http://schemas.microsoft.com/office/drawing/2016/5/12/chartex" xmlns:cx7="http://schemas.microsoft.com/office/drawing/2016/5/13/chartex" xmlns:cx8="http://schemas.microsoft.com/office/drawing/2016/5/14/chartex" xmlns:mc="http://schemas.openxmlformats.org/markup-compatibility/2006" xmlns:aink="http://schemas.microsoft.com/office/drawing/2016/ink" xmlns:am3d="http://schemas.microsoft.com/office/drawing/2017/model3d" xmlns:o="urn:schemas-microsoft-com:office:office" xmlns:oel="http://schemas.microsoft.com/office/2019/extlst" xmlns:r="http://schemas.openxmlformats.org/officeDocument/2006/relationships" xmlns:m="http://schemas.openxmlformats.org/officeDocument/2006/math" xmlns:v="urn:schemas-microsoft-com:vml" xmlns:wp14="http://schemas.microsoft.com/office/word/2010/wordprocessingDrawing" xmlns:wp="http://schemas.openxmlformats.org/drawingml/2006/wordprocessingDrawing" xmlns:w10="urn:schemas-microsoft-com:office:word" xmlns:w="http://schemas.openxmlformats.org/wordprocessingml/2006/main" xmlns:w14="http://schemas.microsoft.com/office/word/2010/wordml" xmlns:w15="http://schemas.microsoft.com/office/word/2012/wordml" xmlns:w16cex="http://schemas.microsoft.com/office/word/2018/wordml/cex" xmlns:w16cid="http://schemas.microsoft.com/office/word/2016/wordml/cid" xmlns:w16="http://schemas.microsoft.com/office/word/2018/wordml" xmlns:w16du="http://schemas.microsoft.com/office/word/2023/wordml/word16du" xmlns:w16sdtdh="http://schemas.microsoft.com/office/word/2020/wordml/sdtdatahash" xmlns:w16se="http://schemas.microsoft.com/office/word/2015/wordml/symex" xmlns:wpg="http://schemas.microsoft.com/office/word/2010/wordprocessingGroup" xmlns:wpi="http://schemas.microsoft.com/office/word/2010/wordprocessingInk" xmlns:wne="http://schemas.microsoft.com/office/word/2006/wordml" xmlns:wps="http://schemas.microsoft.com/office/word/2010/wordprocessingShape" mc:Ignorable="w14 w15 w16se w16cid w16 w16cex w16sdtdh w16du wp14">
   <w:p>
     <w:pPr>
       <w:pStyle w:val="Footer"/>
@@ -2325,7 +2639,16 @@
         <w:sz w:val="20"/>
         <w:szCs w:val="20"/>
       </w:rPr>
-      <w:t xml:space="preserve"> {{ </w:t>
+      <w:t xml:space="preserve"> </w:t>
+    </w:r>
+    <w:proofErr w:type="gramStart"/>
+    <w:r>
+      <w:rPr>
+        <w:rFonts w:ascii="Palatino Linotype" w:hAnsi="Palatino Linotype"/>
+        <w:sz w:val="20"/>
+        <w:szCs w:val="20"/>
+      </w:rPr>
+      <w:t xml:space="preserve">{{ </w:t>
     </w:r>
     <w:proofErr w:type="spellStart"/>
     <w:r>
@@ -2334,7 +2657,16 @@
         <w:sz w:val="20"/>
         <w:szCs w:val="20"/>
       </w:rPr>
-      <w:t>case_number</w:t>
+      <w:t>case</w:t>
+    </w:r>
+    <w:proofErr w:type="gramEnd"/>
+    <w:r>
+      <w:rPr>
+        <w:rFonts w:ascii="Palatino Linotype" w:hAnsi="Palatino Linotype"/>
+        <w:sz w:val="20"/>
+        <w:szCs w:val="20"/>
+      </w:rPr>
+      <w:t>_number</w:t>
     </w:r>
     <w:proofErr w:type="spellEnd"/>
     <w:r>
@@ -2452,7 +2784,7 @@
 </file>
 
 <file path=word/footnotes.xml><?xml version="1.0" encoding="utf-8"?>
-<w:footnotes xmlns:wpc="http://schemas.microsoft.com/office/word/2010/wordprocessingCanvas" xmlns:cx="http://schemas.microsoft.com/office/drawing/2014/chartex" xmlns:cx1="http://schemas.microsoft.com/office/drawing/2015/9/8/chartex" xmlns:cx2="http://schemas.microsoft.com/office/drawing/2015/10/21/chartex" xmlns:cx3="http://schemas.microsoft.com/office/drawing/2016/5/9/chartex" xmlns:cx4="http://schemas.microsoft.com/office/drawing/2016/5/10/chartex" xmlns:cx5="http://schemas.microsoft.com/office/drawing/2016/5/11/chartex" xmlns:cx6="http://schemas.microsoft.com/office/drawing/2016/5/12/chartex" xmlns:cx7="http://schemas.microsoft.com/office/drawing/2016/5/13/chartex" xmlns:cx8="http://schemas.microsoft.com/office/drawing/2016/5/14/chartex" xmlns:mc="http://schemas.openxmlformats.org/markup-compatibility/2006" xmlns:aink="http://schemas.microsoft.com/office/drawing/2016/ink" xmlns:am3d="http://schemas.microsoft.com/office/drawing/2017/model3d" xmlns:o="urn:schemas-microsoft-com:office:office" xmlns:oel="http://schemas.microsoft.com/office/2019/extlst" xmlns:r="http://schemas.openxmlformats.org/officeDocument/2006/relationships" xmlns:m="http://schemas.openxmlformats.org/officeDocument/2006/math" xmlns:v="urn:schemas-microsoft-com:vml" xmlns:wp14="http://schemas.microsoft.com/office/word/2010/wordprocessingDrawing" xmlns:wp="http://schemas.openxmlformats.org/drawingml/2006/wordprocessingDrawing" xmlns:w10="urn:schemas-microsoft-com:office:word" xmlns:w="http://schemas.openxmlformats.org/wordprocessingml/2006/main" xmlns:w14="http://schemas.microsoft.com/office/word/2010/wordml" xmlns:w15="http://schemas.microsoft.com/office/word/2012/wordml" xmlns:w16cex="http://schemas.microsoft.com/office/word/2018/wordml/cex" xmlns:w16cid="http://schemas.microsoft.com/office/word/2016/wordml/cid" xmlns:w16="http://schemas.microsoft.com/office/word/2018/wordml" xmlns:w16sdtdh="http://schemas.microsoft.com/office/word/2020/wordml/sdtdatahash" xmlns:w16se="http://schemas.microsoft.com/office/word/2015/wordml/symex" xmlns:wpg="http://schemas.microsoft.com/office/word/2010/wordprocessingGroup" xmlns:wpi="http://schemas.microsoft.com/office/word/2010/wordprocessingInk" xmlns:wne="http://schemas.microsoft.com/office/word/2006/wordml" xmlns:wps="http://schemas.microsoft.com/office/word/2010/wordprocessingShape" mc:Ignorable="w14 w15 w16se w16cid w16 w16cex w16sdtdh wp14">
+<w:footnotes xmlns:wpc="http://schemas.microsoft.com/office/word/2010/wordprocessingCanvas" xmlns:cx="http://schemas.microsoft.com/office/drawing/2014/chartex" xmlns:cx1="http://schemas.microsoft.com/office/drawing/2015/9/8/chartex" xmlns:cx2="http://schemas.microsoft.com/office/drawing/2015/10/21/chartex" xmlns:cx3="http://schemas.microsoft.com/office/drawing/2016/5/9/chartex" xmlns:cx4="http://schemas.microsoft.com/office/drawing/2016/5/10/chartex" xmlns:cx5="http://schemas.microsoft.com/office/drawing/2016/5/11/chartex" xmlns:cx6="http://schemas.microsoft.com/office/drawing/2016/5/12/chartex" xmlns:cx7="http://schemas.microsoft.com/office/drawing/2016/5/13/chartex" xmlns:cx8="http://schemas.microsoft.com/office/drawing/2016/5/14/chartex" xmlns:mc="http://schemas.openxmlformats.org/markup-compatibility/2006" xmlns:aink="http://schemas.microsoft.com/office/drawing/2016/ink" xmlns:am3d="http://schemas.microsoft.com/office/drawing/2017/model3d" xmlns:o="urn:schemas-microsoft-com:office:office" xmlns:oel="http://schemas.microsoft.com/office/2019/extlst" xmlns:r="http://schemas.openxmlformats.org/officeDocument/2006/relationships" xmlns:m="http://schemas.openxmlformats.org/officeDocument/2006/math" xmlns:v="urn:schemas-microsoft-com:vml" xmlns:wp14="http://schemas.microsoft.com/office/word/2010/wordprocessingDrawing" xmlns:wp="http://schemas.openxmlformats.org/drawingml/2006/wordprocessingDrawing" xmlns:w10="urn:schemas-microsoft-com:office:word" xmlns:w="http://schemas.openxmlformats.org/wordprocessingml/2006/main" xmlns:w14="http://schemas.microsoft.com/office/word/2010/wordml" xmlns:w15="http://schemas.microsoft.com/office/word/2012/wordml" xmlns:w16cex="http://schemas.microsoft.com/office/word/2018/wordml/cex" xmlns:w16cid="http://schemas.microsoft.com/office/word/2016/wordml/cid" xmlns:w16="http://schemas.microsoft.com/office/word/2018/wordml" xmlns:w16du="http://schemas.microsoft.com/office/word/2023/wordml/word16du" xmlns:w16sdtdh="http://schemas.microsoft.com/office/word/2020/wordml/sdtdatahash" xmlns:w16se="http://schemas.microsoft.com/office/word/2015/wordml/symex" xmlns:wpg="http://schemas.microsoft.com/office/word/2010/wordprocessingGroup" xmlns:wpi="http://schemas.microsoft.com/office/word/2010/wordprocessingInk" xmlns:wne="http://schemas.microsoft.com/office/word/2006/wordml" xmlns:wps="http://schemas.microsoft.com/office/word/2010/wordprocessingShape" mc:Ignorable="w14 w15 w16se w16cid w16 w16cex w16sdtdh w16du wp14">
   <w:footnote w:type="separator" w:id="-1">
     <w:p>
       <w:r>
@@ -2471,7 +2803,7 @@
 </file>
 
 <file path=word/header1.xml><?xml version="1.0" encoding="utf-8"?>
-<w:hdr xmlns:wpc="http://schemas.microsoft.com/office/word/2010/wordprocessingCanvas" xmlns:cx="http://schemas.microsoft.com/office/drawing/2014/chartex" xmlns:cx1="http://schemas.microsoft.com/office/drawing/2015/9/8/chartex" xmlns:cx2="http://schemas.microsoft.com/office/drawing/2015/10/21/chartex" xmlns:cx3="http://schemas.microsoft.com/office/drawing/2016/5/9/chartex" xmlns:cx4="http://schemas.microsoft.com/office/drawing/2016/5/10/chartex" xmlns:cx5="http://schemas.microsoft.com/office/drawing/2016/5/11/chartex" xmlns:cx6="http://schemas.microsoft.com/office/drawing/2016/5/12/chartex" xmlns:cx7="http://schemas.microsoft.com/office/drawing/2016/5/13/chartex" xmlns:cx8="http://schemas.microsoft.com/office/drawing/2016/5/14/chartex" xmlns:mc="http://schemas.openxmlformats.org/markup-compatibility/2006" xmlns:aink="http://schemas.microsoft.com/office/drawing/2016/ink" xmlns:am3d="http://schemas.microsoft.com/office/drawing/2017/model3d" xmlns:o="urn:schemas-microsoft-com:office:office" xmlns:oel="http://schemas.microsoft.com/office/2019/extlst" xmlns:r="http://schemas.openxmlformats.org/officeDocument/2006/relationships" xmlns:m="http://schemas.openxmlformats.org/officeDocument/2006/math" xmlns:v="urn:schemas-microsoft-com:vml" xmlns:wp14="http://schemas.microsoft.com/office/word/2010/wordprocessingDrawing" xmlns:wp="http://schemas.openxmlformats.org/drawingml/2006/wordprocessingDrawing" xmlns:w10="urn:schemas-microsoft-com:office:word" xmlns:w="http://schemas.openxmlformats.org/wordprocessingml/2006/main" xmlns:w14="http://schemas.microsoft.com/office/word/2010/wordml" xmlns:w15="http://schemas.microsoft.com/office/word/2012/wordml" xmlns:w16cex="http://schemas.microsoft.com/office/word/2018/wordml/cex" xmlns:w16cid="http://schemas.microsoft.com/office/word/2016/wordml/cid" xmlns:w16="http://schemas.microsoft.com/office/word/2018/wordml" xmlns:w16sdtdh="http://schemas.microsoft.com/office/word/2020/wordml/sdtdatahash" xmlns:w16se="http://schemas.microsoft.com/office/word/2015/wordml/symex" xmlns:wpg="http://schemas.microsoft.com/office/word/2010/wordprocessingGroup" xmlns:wpi="http://schemas.microsoft.com/office/word/2010/wordprocessingInk" xmlns:wne="http://schemas.microsoft.com/office/word/2006/wordml" xmlns:wps="http://schemas.microsoft.com/office/word/2010/wordprocessingShape" mc:Ignorable="w14 w15 w16se w16cid w16 w16cex w16sdtdh wp14">
+<w:hdr xmlns:wpc="http://schemas.microsoft.com/office/word/2010/wordprocessingCanvas" xmlns:cx="http://schemas.microsoft.com/office/drawing/2014/chartex" xmlns:cx1="http://schemas.microsoft.com/office/drawing/2015/9/8/chartex" xmlns:cx2="http://schemas.microsoft.com/office/drawing/2015/10/21/chartex" xmlns:cx3="http://schemas.microsoft.com/office/drawing/2016/5/9/chartex" xmlns:cx4="http://schemas.microsoft.com/office/drawing/2016/5/10/chartex" xmlns:cx5="http://schemas.microsoft.com/office/drawing/2016/5/11/chartex" xmlns:cx6="http://schemas.microsoft.com/office/drawing/2016/5/12/chartex" xmlns:cx7="http://schemas.microsoft.com/office/drawing/2016/5/13/chartex" xmlns:cx8="http://schemas.microsoft.com/office/drawing/2016/5/14/chartex" xmlns:mc="http://schemas.openxmlformats.org/markup-compatibility/2006" xmlns:aink="http://schemas.microsoft.com/office/drawing/2016/ink" xmlns:am3d="http://schemas.microsoft.com/office/drawing/2017/model3d" xmlns:o="urn:schemas-microsoft-com:office:office" xmlns:oel="http://schemas.microsoft.com/office/2019/extlst" xmlns:r="http://schemas.openxmlformats.org/officeDocument/2006/relationships" xmlns:m="http://schemas.openxmlformats.org/officeDocument/2006/math" xmlns:v="urn:schemas-microsoft-com:vml" xmlns:wp14="http://schemas.microsoft.com/office/word/2010/wordprocessingDrawing" xmlns:wp="http://schemas.openxmlformats.org/drawingml/2006/wordprocessingDrawing" xmlns:w10="urn:schemas-microsoft-com:office:word" xmlns:w="http://schemas.openxmlformats.org/wordprocessingml/2006/main" xmlns:w14="http://schemas.microsoft.com/office/word/2010/wordml" xmlns:w15="http://schemas.microsoft.com/office/word/2012/wordml" xmlns:w16cex="http://schemas.microsoft.com/office/word/2018/wordml/cex" xmlns:w16cid="http://schemas.microsoft.com/office/word/2016/wordml/cid" xmlns:w16="http://schemas.microsoft.com/office/word/2018/wordml" xmlns:w16du="http://schemas.microsoft.com/office/word/2023/wordml/word16du" xmlns:w16sdtdh="http://schemas.microsoft.com/office/word/2020/wordml/sdtdatahash" xmlns:w16se="http://schemas.microsoft.com/office/word/2015/wordml/symex" xmlns:wpg="http://schemas.microsoft.com/office/word/2010/wordprocessingGroup" xmlns:wpi="http://schemas.microsoft.com/office/word/2010/wordprocessingInk" xmlns:wne="http://schemas.microsoft.com/office/word/2006/wordml" xmlns:wps="http://schemas.microsoft.com/office/word/2010/wordprocessingShape" mc:Ignorable="w14 w15 w16se w16cid w16 w16cex w16sdtdh w16du wp14">
   <w:p>
     <w:pPr>
       <w:pStyle w:val="Header"/>
@@ -2495,7 +2827,7 @@
 </file>
 
 <file path=word/numbering.xml><?xml version="1.0" encoding="utf-8"?>
-<w:numbering xmlns:wpc="http://schemas.microsoft.com/office/word/2010/wordprocessingCanvas" xmlns:cx="http://schemas.microsoft.com/office/drawing/2014/chartex" xmlns:cx1="http://schemas.microsoft.com/office/drawing/2015/9/8/chartex" xmlns:cx2="http://schemas.microsoft.com/office/drawing/2015/10/21/chartex" xmlns:cx3="http://schemas.microsoft.com/office/drawing/2016/5/9/chartex" xmlns:cx4="http://schemas.microsoft.com/office/drawing/2016/5/10/chartex" xmlns:cx5="http://schemas.microsoft.com/office/drawing/2016/5/11/chartex" xmlns:cx6="http://schemas.microsoft.com/office/drawing/2016/5/12/chartex" xmlns:cx7="http://schemas.microsoft.com/office/drawing/2016/5/13/chartex" xmlns:cx8="http://schemas.microsoft.com/office/drawing/2016/5/14/chartex" xmlns:mc="http://schemas.openxmlformats.org/markup-compatibility/2006" xmlns:aink="http://schemas.microsoft.com/office/drawing/2016/ink" xmlns:am3d="http://schemas.microsoft.com/office/drawing/2017/model3d" xmlns:o="urn:schemas-microsoft-com:office:office" xmlns:oel="http://schemas.microsoft.com/office/2019/extlst" xmlns:r="http://schemas.openxmlformats.org/officeDocument/2006/relationships" xmlns:m="http://schemas.openxmlformats.org/officeDocument/2006/math" xmlns:v="urn:schemas-microsoft-com:vml" xmlns:wp14="http://schemas.microsoft.com/office/word/2010/wordprocessingDrawing" xmlns:wp="http://schemas.openxmlformats.org/drawingml/2006/wordprocessingDrawing" xmlns:w10="urn:schemas-microsoft-com:office:word" xmlns:w="http://schemas.openxmlformats.org/wordprocessingml/2006/main" xmlns:w14="http://schemas.microsoft.com/office/word/2010/wordml" xmlns:w15="http://schemas.microsoft.com/office/word/2012/wordml" xmlns:w16cex="http://schemas.microsoft.com/office/word/2018/wordml/cex" xmlns:w16cid="http://schemas.microsoft.com/office/word/2016/wordml/cid" xmlns:w16="http://schemas.microsoft.com/office/word/2018/wordml" xmlns:w16sdtdh="http://schemas.microsoft.com/office/word/2020/wordml/sdtdatahash" xmlns:w16se="http://schemas.microsoft.com/office/word/2015/wordml/symex" xmlns:wpg="http://schemas.microsoft.com/office/word/2010/wordprocessingGroup" xmlns:wpi="http://schemas.microsoft.com/office/word/2010/wordprocessingInk" xmlns:wne="http://schemas.microsoft.com/office/word/2006/wordml" xmlns:wps="http://schemas.microsoft.com/office/word/2010/wordprocessingShape" mc:Ignorable="w14 w15 w16se w16cid w16 w16cex w16sdtdh wp14">
+<w:numbering xmlns:wpc="http://schemas.microsoft.com/office/word/2010/wordprocessingCanvas" xmlns:cx="http://schemas.microsoft.com/office/drawing/2014/chartex" xmlns:cx1="http://schemas.microsoft.com/office/drawing/2015/9/8/chartex" xmlns:cx2="http://schemas.microsoft.com/office/drawing/2015/10/21/chartex" xmlns:cx3="http://schemas.microsoft.com/office/drawing/2016/5/9/chartex" xmlns:cx4="http://schemas.microsoft.com/office/drawing/2016/5/10/chartex" xmlns:cx5="http://schemas.microsoft.com/office/drawing/2016/5/11/chartex" xmlns:cx6="http://schemas.microsoft.com/office/drawing/2016/5/12/chartex" xmlns:cx7="http://schemas.microsoft.com/office/drawing/2016/5/13/chartex" xmlns:cx8="http://schemas.microsoft.com/office/drawing/2016/5/14/chartex" xmlns:mc="http://schemas.openxmlformats.org/markup-compatibility/2006" xmlns:aink="http://schemas.microsoft.com/office/drawing/2016/ink" xmlns:am3d="http://schemas.microsoft.com/office/drawing/2017/model3d" xmlns:o="urn:schemas-microsoft-com:office:office" xmlns:oel="http://schemas.microsoft.com/office/2019/extlst" xmlns:r="http://schemas.openxmlformats.org/officeDocument/2006/relationships" xmlns:m="http://schemas.openxmlformats.org/officeDocument/2006/math" xmlns:v="urn:schemas-microsoft-com:vml" xmlns:wp14="http://schemas.microsoft.com/office/word/2010/wordprocessingDrawing" xmlns:wp="http://schemas.openxmlformats.org/drawingml/2006/wordprocessingDrawing" xmlns:w10="urn:schemas-microsoft-com:office:word" xmlns:w="http://schemas.openxmlformats.org/wordprocessingml/2006/main" xmlns:w14="http://schemas.microsoft.com/office/word/2010/wordml" xmlns:w15="http://schemas.microsoft.com/office/word/2012/wordml" xmlns:w16cex="http://schemas.microsoft.com/office/word/2018/wordml/cex" xmlns:w16cid="http://schemas.microsoft.com/office/word/2016/wordml/cid" xmlns:w16="http://schemas.microsoft.com/office/word/2018/wordml" xmlns:w16du="http://schemas.microsoft.com/office/word/2023/wordml/word16du" xmlns:w16sdtdh="http://schemas.microsoft.com/office/word/2020/wordml/sdtdatahash" xmlns:w16se="http://schemas.microsoft.com/office/word/2015/wordml/symex" xmlns:wpg="http://schemas.microsoft.com/office/word/2010/wordprocessingGroup" xmlns:wpi="http://schemas.microsoft.com/office/word/2010/wordprocessingInk" xmlns:wne="http://schemas.microsoft.com/office/word/2006/wordml" xmlns:wps="http://schemas.microsoft.com/office/word/2010/wordprocessingShape" mc:Ignorable="w14 w15 w16se w16cid w16 w16cex w16sdtdh w16du wp14">
   <w:abstractNum w:abstractNumId="0" w15:restartNumberingAfterBreak="0">
     <w:nsid w:val="08B2501C"/>
     <w:multiLevelType w:val="hybridMultilevel"/>
@@ -3543,7 +3875,7 @@
 </file>
 
 <file path=word/styles.xml><?xml version="1.0" encoding="utf-8"?>
-<w:styles xmlns:mc="http://schemas.openxmlformats.org/markup-compatibility/2006" xmlns:r="http://schemas.openxmlformats.org/officeDocument/2006/relationships" xmlns:w="http://schemas.openxmlformats.org/wordprocessingml/2006/main" xmlns:w14="http://schemas.microsoft.com/office/word/2010/wordml" xmlns:w15="http://schemas.microsoft.com/office/word/2012/wordml" xmlns:w16cex="http://schemas.microsoft.com/office/word/2018/wordml/cex" xmlns:w16cid="http://schemas.microsoft.com/office/word/2016/wordml/cid" xmlns:w16="http://schemas.microsoft.com/office/word/2018/wordml" xmlns:w16sdtdh="http://schemas.microsoft.com/office/word/2020/wordml/sdtdatahash" xmlns:w16se="http://schemas.microsoft.com/office/word/2015/wordml/symex" mc:Ignorable="w14 w15 w16se w16cid w16 w16cex w16sdtdh">
+<w:styles xmlns:mc="http://schemas.openxmlformats.org/markup-compatibility/2006" xmlns:r="http://schemas.openxmlformats.org/officeDocument/2006/relationships" xmlns:w="http://schemas.openxmlformats.org/wordprocessingml/2006/main" xmlns:w14="http://schemas.microsoft.com/office/word/2010/wordml" xmlns:w15="http://schemas.microsoft.com/office/word/2012/wordml" xmlns:w16cex="http://schemas.microsoft.com/office/word/2018/wordml/cex" xmlns:w16cid="http://schemas.microsoft.com/office/word/2016/wordml/cid" xmlns:w16="http://schemas.microsoft.com/office/word/2018/wordml" xmlns:w16du="http://schemas.microsoft.com/office/word/2023/wordml/word16du" xmlns:w16sdtdh="http://schemas.microsoft.com/office/word/2020/wordml/sdtdatahash" xmlns:w16se="http://schemas.microsoft.com/office/word/2015/wordml/symex" mc:Ignorable="w14 w15 w16se w16cid w16 w16cex w16sdtdh w16du">
   <w:docDefaults>
     <w:rPrDefault>
       <w:rPr>

</xml_diff>

<commit_message>
Updated Competency entry for inpatient and outpatient.
</commit_message>
<xml_diff>
--- a/resources/Templates/Competency_Evaluation_Template.docx
+++ b/resources/Templates/Competency_Evaluation_Template.docx
@@ -1338,7 +1338,6 @@
         <w:tab/>
         <w:t xml:space="preserve">The Court further finds that there is a substantial possibility that Defendant will become competent to stand trial within the time allotted if provided a course of treatment. It is, therefore, ordered that Defendant undergo </w:t>
       </w:r>
-      <w:proofErr w:type="gramStart"/>
       <w:r>
         <w:rPr>
           <w:rFonts w:ascii="Palatino Linotype" w:hAnsi="Palatino Linotype"/>
@@ -1354,16 +1353,7 @@
           <w:b/>
           <w:bCs/>
         </w:rPr>
-        <w:t>treatment</w:t>
-      </w:r>
-      <w:proofErr w:type="gramEnd"/>
-      <w:r>
-        <w:rPr>
-          <w:rFonts w:ascii="Palatino Linotype" w:hAnsi="Palatino Linotype"/>
-          <w:b/>
-          <w:bCs/>
-        </w:rPr>
-        <w:t>_type</w:t>
+        <w:t>treatment_type</w:t>
       </w:r>
       <w:proofErr w:type="spellEnd"/>
       <w:r>
@@ -1378,7 +1368,81 @@
         <w:rPr>
           <w:rFonts w:ascii="Palatino Linotype" w:hAnsi="Palatino Linotype"/>
         </w:rPr>
-        <w:t xml:space="preserve">treatment through the Twin Valley Behavioral Healthcare Outpatient Competency Restoration Program pursuant to R.C. 2945.38(B)(1)(a)(v)(II) because Defendant has been charged with a misdemeanor that is not an offense of violence. It is further ordered that </w:t>
+        <w:t xml:space="preserve">treatment through the </w:t>
+      </w:r>
+      <w:r>
+        <w:rPr>
+          <w:rFonts w:ascii="Palatino Linotype" w:hAnsi="Palatino Linotype"/>
+        </w:rPr>
+        <w:t xml:space="preserve">{% if </w:t>
+      </w:r>
+      <w:proofErr w:type="spellStart"/>
+      <w:r>
+        <w:rPr>
+          <w:rFonts w:ascii="Palatino Linotype" w:hAnsi="Palatino Linotype"/>
+        </w:rPr>
+        <w:t>treatment_type</w:t>
+      </w:r>
+      <w:proofErr w:type="spellEnd"/>
+      <w:r>
+        <w:rPr>
+          <w:rFonts w:ascii="Palatino Linotype" w:hAnsi="Palatino Linotype"/>
+        </w:rPr>
+        <w:t xml:space="preserve"> == ‘inpatient’ %}</w:t>
+      </w:r>
+      <w:r>
+        <w:rPr>
+          <w:rFonts w:ascii="Palatino Linotype" w:hAnsi="Palatino Linotype"/>
+        </w:rPr>
+        <w:t>Twin Valley Behavioral Healthcare</w:t>
+      </w:r>
+      <w:r>
+        <w:rPr>
+          <w:rFonts w:ascii="Palatino Linotype" w:hAnsi="Palatino Linotype"/>
+        </w:rPr>
+        <w:t xml:space="preserve"> </w:t>
+      </w:r>
+      <w:r>
+        <w:rPr>
+          <w:rFonts w:ascii="Palatino Linotype" w:hAnsi="Palatino Linotype"/>
+        </w:rPr>
+        <w:t>because Defendant has been charged with a misdemeanor that is an offense of violence</w:t>
+      </w:r>
+      <w:r>
+        <w:rPr>
+          <w:rFonts w:ascii="Palatino Linotype" w:hAnsi="Palatino Linotype"/>
+        </w:rPr>
+        <w:t xml:space="preserve"> or has failed to comply with the terms of outpatient restoration</w:t>
+      </w:r>
+      <w:r>
+        <w:rPr>
+          <w:rFonts w:ascii="Palatino Linotype" w:hAnsi="Palatino Linotype"/>
+        </w:rPr>
+        <w:t>{% else %}Netcare Access</w:t>
+      </w:r>
+      <w:r>
+        <w:rPr>
+          <w:rFonts w:ascii="Palatino Linotype" w:hAnsi="Palatino Linotype"/>
+        </w:rPr>
+        <w:t xml:space="preserve"> </w:t>
+      </w:r>
+      <w:r>
+        <w:rPr>
+          <w:rFonts w:ascii="Palatino Linotype" w:hAnsi="Palatino Linotype"/>
+        </w:rPr>
+        <w:t>pursuant to R.C. 2945.38(B)(1)(a)(v)(II) because Defendant has been charged with a misdemeanor that is not an offense of violence</w:t>
+      </w:r>
+      <w:r>
+        <w:rPr>
+          <w:rFonts w:ascii="Palatino Linotype" w:hAnsi="Palatino Linotype"/>
+        </w:rPr>
+        <w:t>{% endif %}</w:t>
+      </w:r>
+      <w:r>
+        <w:rPr>
+          <w:rFonts w:ascii="Palatino Linotype" w:hAnsi="Palatino Linotype"/>
+        </w:rPr>
+        <w:t xml:space="preserve">. It is further ordered that </w:t>
       </w:r>
       <w:r>
         <w:rPr>
@@ -1672,6 +1736,7 @@
         <w:rPr>
           <w:rFonts w:ascii="Palatino Linotype" w:hAnsi="Palatino Linotype"/>
         </w:rPr>
+        <w:lastRenderedPageBreak/>
         <w:tab/>
         <w:t xml:space="preserve">This case is hereby dismissed. </w:t>
       </w:r>
@@ -1770,7 +1835,6 @@
         <w:rPr>
           <w:rFonts w:ascii="Palatino Linotype" w:hAnsi="Palatino Linotype"/>
         </w:rPr>
-        <w:lastRenderedPageBreak/>
         <w:t>competency_decision</w:t>
       </w:r>
       <w:proofErr w:type="spellEnd"/>
@@ -1860,7 +1924,19 @@
         <w:rPr>
           <w:rFonts w:ascii="Palatino Linotype" w:hAnsi="Palatino Linotype"/>
         </w:rPr>
-        <w:t xml:space="preserve"> having found Defendant incompetent to proceed, ordered Defendant to undergo restoration treatment through Twin Valley Behavioral Healthcare.</w:t>
+        <w:t xml:space="preserve"> having found Defendant incompetent to proceed, ordered Defendant to undergo restoration treatment through Twin Valley Behavioral Healthcare</w:t>
+      </w:r>
+      <w:r>
+        <w:rPr>
+          <w:rFonts w:ascii="Palatino Linotype" w:hAnsi="Palatino Linotype"/>
+        </w:rPr>
+        <w:t>/Netcare Access</w:t>
+      </w:r>
+      <w:r>
+        <w:rPr>
+          <w:rFonts w:ascii="Palatino Linotype" w:hAnsi="Palatino Linotype"/>
+        </w:rPr>
+        <w:t>.</w:t>
       </w:r>
     </w:p>
     <w:p>
@@ -1891,7 +1967,31 @@
           <w:rFonts w:ascii="Palatino Linotype" w:hAnsi="Palatino Linotype"/>
         </w:rPr>
         <w:tab/>
-        <w:t>A subsequent report has been received from Twin Valley Behavioral Healthcare regarding the Defendant’s competency to stand trial and filed under seal. On consideration of the report and other evidence before the Court, the Court finds that Defendant remains not capable of understanding the nature and objective of the proceedings against them and is not capable of presently assisting in their defense.</w:t>
+        <w:t xml:space="preserve">A subsequent report has been received from </w:t>
+      </w:r>
+      <w:r>
+        <w:rPr>
+          <w:rFonts w:ascii="Palatino Linotype" w:hAnsi="Palatino Linotype"/>
+        </w:rPr>
+        <w:t>Twin Valley Behavioral Healthcare</w:t>
+      </w:r>
+      <w:r>
+        <w:rPr>
+          <w:rFonts w:ascii="Palatino Linotype" w:hAnsi="Palatino Linotype"/>
+        </w:rPr>
+        <w:t>/Netcare Access</w:t>
+      </w:r>
+      <w:r>
+        <w:rPr>
+          <w:rFonts w:ascii="Palatino Linotype" w:hAnsi="Palatino Linotype"/>
+        </w:rPr>
+        <w:t xml:space="preserve"> </w:t>
+      </w:r>
+      <w:r>
+        <w:rPr>
+          <w:rFonts w:ascii="Palatino Linotype" w:hAnsi="Palatino Linotype"/>
+        </w:rPr>
+        <w:t>regarding the Defendant’s competency to stand trial and filed under seal. On consideration of the report and other evidence before the Court, the Court finds that Defendant remains not capable of understanding the nature and objective of the proceedings against them and is not capable of presently assisting in their defense.</w:t>
       </w:r>
     </w:p>
     <w:p>

</xml_diff>

<commit_message>
Fixed spacing on Competency Template.
</commit_message>
<xml_diff>
--- a/resources/Templates/Competency_Evaluation_Template.docx
+++ b/resources/Templates/Competency_Evaluation_Template.docx
@@ -430,23 +430,31 @@
         <w:jc w:val="both"/>
         <w:rPr>
           <w:rFonts w:ascii="Palatino Linotype" w:hAnsi="Palatino Linotype"/>
-        </w:rPr>
-      </w:pPr>
-      <w:r>
-        <w:rPr>
-          <w:rFonts w:ascii="Palatino Linotype" w:hAnsi="Palatino Linotype"/>
+          <w:sz w:val="22"/>
+          <w:szCs w:val="22"/>
+        </w:rPr>
+      </w:pPr>
+      <w:r>
+        <w:rPr>
+          <w:rFonts w:ascii="Palatino Linotype" w:hAnsi="Palatino Linotype"/>
+          <w:sz w:val="22"/>
+          <w:szCs w:val="22"/>
         </w:rPr>
         <w:tab/>
       </w:r>
       <w:r>
         <w:rPr>
           <w:rFonts w:ascii="Palatino Linotype" w:hAnsi="Palatino Linotype"/>
+          <w:sz w:val="22"/>
+          <w:szCs w:val="22"/>
         </w:rPr>
         <w:tab/>
       </w:r>
       <w:r>
         <w:rPr>
           <w:rFonts w:ascii="Palatino Linotype" w:hAnsi="Palatino Linotype"/>
+          <w:sz w:val="22"/>
+          <w:szCs w:val="22"/>
         </w:rPr>
         <w:t xml:space="preserve">{% if </w:t>
       </w:r>
@@ -454,6 +462,8 @@
       <w:r>
         <w:rPr>
           <w:rFonts w:ascii="Palatino Linotype" w:hAnsi="Palatino Linotype"/>
+          <w:sz w:val="22"/>
+          <w:szCs w:val="22"/>
         </w:rPr>
         <w:t>competency_decision</w:t>
       </w:r>
@@ -461,6 +471,8 @@
       <w:r>
         <w:rPr>
           <w:rFonts w:ascii="Palatino Linotype" w:hAnsi="Palatino Linotype"/>
+          <w:sz w:val="22"/>
+          <w:szCs w:val="22"/>
         </w:rPr>
         <w:t xml:space="preserve"> == ‘Found Competent’ </w:t>
       </w:r>
@@ -468,12 +480,16 @@
       <w:r>
         <w:rPr>
           <w:rFonts w:ascii="Palatino Linotype" w:hAnsi="Palatino Linotype"/>
+          <w:sz w:val="22"/>
+          <w:szCs w:val="22"/>
         </w:rPr>
         <w:t>%}</w:t>
       </w:r>
       <w:r>
         <w:rPr>
           <w:rFonts w:ascii="Palatino Linotype" w:hAnsi="Palatino Linotype"/>
+          <w:sz w:val="22"/>
+          <w:szCs w:val="22"/>
         </w:rPr>
         <w:t>Pursuant</w:t>
       </w:r>
@@ -481,54 +497,72 @@
       <w:r>
         <w:rPr>
           <w:rFonts w:ascii="Palatino Linotype" w:hAnsi="Palatino Linotype"/>
+          <w:sz w:val="22"/>
+          <w:szCs w:val="22"/>
         </w:rPr>
         <w:t xml:space="preserve"> to R.C. 2945.38, the Court finds that</w:t>
       </w:r>
       <w:r>
         <w:rPr>
           <w:rFonts w:ascii="Palatino Linotype" w:hAnsi="Palatino Linotype"/>
+          <w:sz w:val="22"/>
+          <w:szCs w:val="22"/>
         </w:rPr>
         <w:t xml:space="preserve"> the</w:t>
       </w:r>
       <w:r>
         <w:rPr>
           <w:rFonts w:ascii="Palatino Linotype" w:hAnsi="Palatino Linotype"/>
+          <w:sz w:val="22"/>
+          <w:szCs w:val="22"/>
         </w:rPr>
         <w:t xml:space="preserve"> Defendant in the above-styled case is presently competent to stand trial. Defendant is presently capable of understanding the nature and objective of the proceedings against </w:t>
       </w:r>
       <w:r>
         <w:rPr>
           <w:rFonts w:ascii="Palatino Linotype" w:hAnsi="Palatino Linotype"/>
+          <w:sz w:val="22"/>
+          <w:szCs w:val="22"/>
         </w:rPr>
         <w:t>them</w:t>
       </w:r>
       <w:r>
         <w:rPr>
           <w:rFonts w:ascii="Palatino Linotype" w:hAnsi="Palatino Linotype"/>
+          <w:sz w:val="22"/>
+          <w:szCs w:val="22"/>
         </w:rPr>
         <w:t xml:space="preserve"> and of presently assisting in </w:t>
       </w:r>
       <w:r>
         <w:rPr>
           <w:rFonts w:ascii="Palatino Linotype" w:hAnsi="Palatino Linotype"/>
+          <w:sz w:val="22"/>
+          <w:szCs w:val="22"/>
         </w:rPr>
         <w:t>their</w:t>
       </w:r>
       <w:r>
         <w:rPr>
           <w:rFonts w:ascii="Palatino Linotype" w:hAnsi="Palatino Linotype"/>
+          <w:sz w:val="22"/>
+          <w:szCs w:val="22"/>
         </w:rPr>
         <w:t xml:space="preserve"> defense. This finding is based upon the written report prepared and filed under seal by the examiner in accordance with R.C. 2945.371</w:t>
       </w:r>
       <w:r>
         <w:rPr>
           <w:rFonts w:ascii="Palatino Linotype" w:hAnsi="Palatino Linotype"/>
+          <w:sz w:val="22"/>
+          <w:szCs w:val="22"/>
         </w:rPr>
         <w:t>(H)(3)</w:t>
       </w:r>
       <w:r>
         <w:rPr>
           <w:rFonts w:ascii="Palatino Linotype" w:hAnsi="Palatino Linotype"/>
+          <w:sz w:val="22"/>
+          <w:szCs w:val="22"/>
         </w:rPr>
         <w:t>. The parties have stipulated to the contents of the report, stipulated the report be admitted into evidence, and stipulated that Defendant is competent to stand trial.</w:t>
       </w:r>
@@ -542,6 +576,8 @@
         <w:jc w:val="both"/>
         <w:rPr>
           <w:rFonts w:ascii="Palatino Linotype" w:hAnsi="Palatino Linotype"/>
+          <w:sz w:val="22"/>
+          <w:szCs w:val="22"/>
         </w:rPr>
       </w:pPr>
     </w:p>
@@ -554,23 +590,31 @@
         <w:jc w:val="both"/>
         <w:rPr>
           <w:rFonts w:ascii="Palatino Linotype" w:hAnsi="Palatino Linotype"/>
-        </w:rPr>
-      </w:pPr>
-      <w:r>
-        <w:rPr>
-          <w:rFonts w:ascii="Palatino Linotype" w:hAnsi="Palatino Linotype"/>
+          <w:sz w:val="22"/>
+          <w:szCs w:val="22"/>
+        </w:rPr>
+      </w:pPr>
+      <w:r>
+        <w:rPr>
+          <w:rFonts w:ascii="Palatino Linotype" w:hAnsi="Palatino Linotype"/>
+          <w:sz w:val="22"/>
+          <w:szCs w:val="22"/>
         </w:rPr>
         <w:tab/>
       </w:r>
       <w:r>
         <w:rPr>
           <w:rFonts w:ascii="Palatino Linotype" w:hAnsi="Palatino Linotype"/>
+          <w:sz w:val="22"/>
+          <w:szCs w:val="22"/>
         </w:rPr>
         <w:tab/>
       </w:r>
       <w:r>
         <w:rPr>
           <w:rFonts w:ascii="Palatino Linotype" w:hAnsi="Palatino Linotype"/>
+          <w:sz w:val="22"/>
+          <w:szCs w:val="22"/>
         </w:rPr>
         <w:t xml:space="preserve">It is therefore ordered that </w:t>
       </w:r>
@@ -578,6 +622,8 @@
       <w:r>
         <w:rPr>
           <w:rFonts w:ascii="Palatino Linotype" w:hAnsi="Palatino Linotype"/>
+          <w:sz w:val="22"/>
+          <w:szCs w:val="22"/>
         </w:rPr>
         <w:t>Defendant</w:t>
       </w:r>
@@ -585,6 +631,8 @@
       <w:r>
         <w:rPr>
           <w:rFonts w:ascii="Palatino Linotype" w:hAnsi="Palatino Linotype"/>
+          <w:sz w:val="22"/>
+          <w:szCs w:val="22"/>
         </w:rPr>
         <w:t xml:space="preserve"> shall be proceeded against as provided by law.</w:t>
       </w:r>
@@ -598,6 +646,8 @@
         <w:jc w:val="both"/>
         <w:rPr>
           <w:rFonts w:ascii="Palatino Linotype" w:hAnsi="Palatino Linotype"/>
+          <w:sz w:val="22"/>
+          <w:szCs w:val="22"/>
         </w:rPr>
       </w:pPr>
     </w:p>
@@ -610,17 +660,23 @@
         <w:jc w:val="both"/>
         <w:rPr>
           <w:rFonts w:ascii="Palatino Linotype" w:hAnsi="Palatino Linotype"/>
-        </w:rPr>
-      </w:pPr>
-      <w:r>
-        <w:rPr>
-          <w:rFonts w:ascii="Palatino Linotype" w:hAnsi="Palatino Linotype"/>
+          <w:sz w:val="22"/>
+          <w:szCs w:val="22"/>
+        </w:rPr>
+      </w:pPr>
+      <w:r>
+        <w:rPr>
+          <w:rFonts w:ascii="Palatino Linotype" w:hAnsi="Palatino Linotype"/>
+          <w:sz w:val="22"/>
+          <w:szCs w:val="22"/>
         </w:rPr>
         <w:tab/>
       </w:r>
       <w:r>
         <w:rPr>
           <w:rFonts w:ascii="Palatino Linotype" w:hAnsi="Palatino Linotype"/>
+          <w:sz w:val="22"/>
+          <w:szCs w:val="22"/>
         </w:rPr>
         <w:tab/>
         <w:t xml:space="preserve">This case is hereby scheduled for a </w:t>
@@ -630,6 +686,8 @@
           <w:rFonts w:ascii="Palatino Linotype" w:hAnsi="Palatino Linotype"/>
           <w:b/>
           <w:bCs/>
+          <w:sz w:val="22"/>
+          <w:szCs w:val="22"/>
         </w:rPr>
         <w:t xml:space="preserve">Final Pretrial on </w:t>
       </w:r>
@@ -638,6 +696,8 @@
           <w:rFonts w:ascii="Palatino Linotype" w:hAnsi="Palatino Linotype"/>
           <w:b/>
           <w:bCs/>
+          <w:sz w:val="22"/>
+          <w:szCs w:val="22"/>
         </w:rPr>
         <w:t xml:space="preserve">{{ </w:t>
       </w:r>
@@ -647,6 +707,8 @@
           <w:rFonts w:ascii="Palatino Linotype" w:hAnsi="Palatino Linotype"/>
           <w:b/>
           <w:bCs/>
+          <w:sz w:val="22"/>
+          <w:szCs w:val="22"/>
         </w:rPr>
         <w:t>final_pretrial.date</w:t>
       </w:r>
@@ -656,6 +718,8 @@
           <w:rFonts w:ascii="Palatino Linotype" w:hAnsi="Palatino Linotype"/>
           <w:b/>
           <w:bCs/>
+          <w:sz w:val="22"/>
+          <w:szCs w:val="22"/>
         </w:rPr>
         <w:t xml:space="preserve"> }}</w:t>
       </w:r>
@@ -664,12 +728,16 @@
           <w:rFonts w:ascii="Palatino Linotype" w:hAnsi="Palatino Linotype"/>
           <w:b/>
           <w:bCs/>
+          <w:sz w:val="22"/>
+          <w:szCs w:val="22"/>
         </w:rPr>
         <w:t>,</w:t>
       </w:r>
       <w:r>
         <w:rPr>
           <w:rFonts w:ascii="Palatino Linotype" w:hAnsi="Palatino Linotype"/>
+          <w:sz w:val="22"/>
+          <w:szCs w:val="22"/>
         </w:rPr>
         <w:t xml:space="preserve"> at </w:t>
       </w:r>
@@ -678,6 +746,8 @@
           <w:rFonts w:ascii="Palatino Linotype" w:hAnsi="Palatino Linotype"/>
           <w:b/>
           <w:bCs/>
+          <w:sz w:val="22"/>
+          <w:szCs w:val="22"/>
         </w:rPr>
         <w:t xml:space="preserve">{{ </w:t>
       </w:r>
@@ -687,6 +757,8 @@
           <w:rFonts w:ascii="Palatino Linotype" w:hAnsi="Palatino Linotype"/>
           <w:b/>
           <w:bCs/>
+          <w:sz w:val="22"/>
+          <w:szCs w:val="22"/>
         </w:rPr>
         <w:t>final_pretrial.time</w:t>
       </w:r>
@@ -696,6 +768,8 @@
           <w:rFonts w:ascii="Palatino Linotype" w:hAnsi="Palatino Linotype"/>
           <w:b/>
           <w:bCs/>
+          <w:sz w:val="22"/>
+          <w:szCs w:val="22"/>
         </w:rPr>
         <w:t xml:space="preserve"> }}</w:t>
       </w:r>
@@ -704,12 +778,16 @@
           <w:rFonts w:ascii="Palatino Linotype" w:hAnsi="Palatino Linotype"/>
           <w:b/>
           <w:bCs/>
+          <w:sz w:val="22"/>
+          <w:szCs w:val="22"/>
         </w:rPr>
         <w:t xml:space="preserve">, </w:t>
       </w:r>
       <w:r>
         <w:rPr>
           <w:rFonts w:ascii="Palatino Linotype" w:hAnsi="Palatino Linotype"/>
+          <w:sz w:val="22"/>
+          <w:szCs w:val="22"/>
         </w:rPr>
         <w:t xml:space="preserve">and a </w:t>
       </w:r>
@@ -718,12 +796,16 @@
           <w:rFonts w:ascii="Palatino Linotype" w:hAnsi="Palatino Linotype"/>
           <w:b/>
           <w:bCs/>
+          <w:sz w:val="22"/>
+          <w:szCs w:val="22"/>
         </w:rPr>
         <w:t>Jury</w:t>
       </w:r>
       <w:r>
         <w:rPr>
           <w:rFonts w:ascii="Palatino Linotype" w:hAnsi="Palatino Linotype"/>
+          <w:sz w:val="22"/>
+          <w:szCs w:val="22"/>
         </w:rPr>
         <w:t xml:space="preserve"> </w:t>
       </w:r>
@@ -732,6 +814,8 @@
           <w:rFonts w:ascii="Palatino Linotype" w:hAnsi="Palatino Linotype"/>
           <w:b/>
           <w:bCs/>
+          <w:sz w:val="22"/>
+          <w:szCs w:val="22"/>
         </w:rPr>
         <w:t xml:space="preserve">Trial on </w:t>
       </w:r>
@@ -740,6 +824,8 @@
           <w:rFonts w:ascii="Palatino Linotype" w:hAnsi="Palatino Linotype"/>
           <w:b/>
           <w:bCs/>
+          <w:sz w:val="22"/>
+          <w:szCs w:val="22"/>
         </w:rPr>
         <w:t xml:space="preserve">{{ </w:t>
       </w:r>
@@ -749,6 +835,8 @@
           <w:rFonts w:ascii="Palatino Linotype" w:hAnsi="Palatino Linotype"/>
           <w:b/>
           <w:bCs/>
+          <w:sz w:val="22"/>
+          <w:szCs w:val="22"/>
         </w:rPr>
         <w:t>jury_trial.date</w:t>
       </w:r>
@@ -758,12 +846,16 @@
           <w:rFonts w:ascii="Palatino Linotype" w:hAnsi="Palatino Linotype"/>
           <w:b/>
           <w:bCs/>
+          <w:sz w:val="22"/>
+          <w:szCs w:val="22"/>
         </w:rPr>
         <w:t xml:space="preserve"> }}</w:t>
       </w:r>
       <w:r>
         <w:rPr>
           <w:rFonts w:ascii="Palatino Linotype" w:hAnsi="Palatino Linotype"/>
+          <w:sz w:val="22"/>
+          <w:szCs w:val="22"/>
         </w:rPr>
         <w:t xml:space="preserve"> at </w:t>
       </w:r>
@@ -772,12 +864,16 @@
           <w:rFonts w:ascii="Palatino Linotype" w:hAnsi="Palatino Linotype"/>
           <w:b/>
           <w:bCs/>
+          <w:sz w:val="22"/>
+          <w:szCs w:val="22"/>
         </w:rPr>
         <w:t>8:15 AM</w:t>
       </w:r>
       <w:r>
         <w:rPr>
           <w:rFonts w:ascii="Palatino Linotype" w:hAnsi="Palatino Linotype"/>
+          <w:sz w:val="22"/>
+          <w:szCs w:val="22"/>
         </w:rPr>
         <w:t>, in</w:t>
       </w:r>
@@ -786,6 +882,8 @@
           <w:rFonts w:ascii="Palatino Linotype" w:hAnsi="Palatino Linotype"/>
           <w:b/>
           <w:bCs/>
+          <w:sz w:val="22"/>
+          <w:szCs w:val="22"/>
         </w:rPr>
         <w:t xml:space="preserve"> {{ </w:t>
       </w:r>
@@ -795,6 +893,8 @@
           <w:rFonts w:ascii="Palatino Linotype" w:hAnsi="Palatino Linotype"/>
           <w:b/>
           <w:bCs/>
+          <w:sz w:val="22"/>
+          <w:szCs w:val="22"/>
         </w:rPr>
         <w:t>jury_trial.location</w:t>
       </w:r>
@@ -804,18 +904,24 @@
           <w:rFonts w:ascii="Palatino Linotype" w:hAnsi="Palatino Linotype"/>
           <w:b/>
           <w:bCs/>
+          <w:sz w:val="22"/>
+          <w:szCs w:val="22"/>
         </w:rPr>
         <w:t xml:space="preserve"> }}</w:t>
       </w:r>
       <w:r>
         <w:rPr>
           <w:rFonts w:ascii="Palatino Linotype" w:hAnsi="Palatino Linotype"/>
+          <w:sz w:val="22"/>
+          <w:szCs w:val="22"/>
         </w:rPr>
         <w:tab/>
       </w:r>
       <w:r>
         <w:rPr>
           <w:rFonts w:ascii="Palatino Linotype" w:hAnsi="Palatino Linotype"/>
+          <w:sz w:val="22"/>
+          <w:szCs w:val="22"/>
         </w:rPr>
         <w:t xml:space="preserve">{% </w:t>
       </w:r>
@@ -823,6 +929,8 @@
       <w:r>
         <w:rPr>
           <w:rFonts w:ascii="Palatino Linotype" w:hAnsi="Palatino Linotype"/>
+          <w:sz w:val="22"/>
+          <w:szCs w:val="22"/>
         </w:rPr>
         <w:t>elif</w:t>
       </w:r>
@@ -830,6 +938,8 @@
       <w:r>
         <w:rPr>
           <w:rFonts w:ascii="Palatino Linotype" w:hAnsi="Palatino Linotype"/>
+          <w:sz w:val="22"/>
+          <w:szCs w:val="22"/>
         </w:rPr>
         <w:t xml:space="preserve"> </w:t>
       </w:r>
@@ -837,6 +947,8 @@
       <w:r>
         <w:rPr>
           <w:rFonts w:ascii="Palatino Linotype" w:hAnsi="Palatino Linotype"/>
+          <w:sz w:val="22"/>
+          <w:szCs w:val="22"/>
         </w:rPr>
         <w:t>competency_decision</w:t>
       </w:r>
@@ -844,12 +956,16 @@
       <w:r>
         <w:rPr>
           <w:rFonts w:ascii="Palatino Linotype" w:hAnsi="Palatino Linotype"/>
+          <w:sz w:val="22"/>
+          <w:szCs w:val="22"/>
         </w:rPr>
         <w:t xml:space="preserve"> == ‘Found Competent - Not Insane’ %}</w:t>
       </w:r>
       <w:r>
         <w:rPr>
           <w:rFonts w:ascii="Palatino Linotype" w:hAnsi="Palatino Linotype"/>
+          <w:sz w:val="22"/>
+          <w:szCs w:val="22"/>
         </w:rPr>
         <w:t xml:space="preserve"> Pursuant to R.C. 2945.371(H)(4), the Court finds that the Defendant in the above-styled case did understand the wrongfulness of their actions at the time of the offense and can stand trial. This finding is based upon the written report prepared and </w:t>
       </w:r>
@@ -857,6 +973,8 @@
       <w:r>
         <w:rPr>
           <w:rFonts w:ascii="Palatino Linotype" w:hAnsi="Palatino Linotype"/>
+          <w:sz w:val="22"/>
+          <w:szCs w:val="22"/>
         </w:rPr>
         <w:t>file</w:t>
       </w:r>
@@ -864,18 +982,24 @@
       <w:r>
         <w:rPr>
           <w:rFonts w:ascii="Palatino Linotype" w:hAnsi="Palatino Linotype"/>
+          <w:sz w:val="22"/>
+          <w:szCs w:val="22"/>
         </w:rPr>
         <w:t xml:space="preserve"> under seal by the examiner in accordance with R.C. 2945.371(H)(4). The parties have stipulated to the contents of the report, stipulated the report be admitted into evidence, and stipulated that Defendant understood the wrongfulness of their actions at the time </w:t>
       </w:r>
       <w:r>
         <w:rPr>
           <w:rFonts w:ascii="Palatino Linotype" w:hAnsi="Palatino Linotype"/>
+          <w:sz w:val="22"/>
+          <w:szCs w:val="22"/>
         </w:rPr>
         <w:t>o</w:t>
       </w:r>
       <w:r>
         <w:rPr>
           <w:rFonts w:ascii="Palatino Linotype" w:hAnsi="Palatino Linotype"/>
+          <w:sz w:val="22"/>
+          <w:szCs w:val="22"/>
         </w:rPr>
         <w:t>f the offense and can stand trial.</w:t>
       </w:r>
@@ -889,6 +1013,8 @@
         <w:jc w:val="both"/>
         <w:rPr>
           <w:rFonts w:ascii="Palatino Linotype" w:hAnsi="Palatino Linotype"/>
+          <w:sz w:val="22"/>
+          <w:szCs w:val="22"/>
         </w:rPr>
       </w:pPr>
     </w:p>
@@ -901,23 +1027,31 @@
         <w:jc w:val="both"/>
         <w:rPr>
           <w:rFonts w:ascii="Palatino Linotype" w:hAnsi="Palatino Linotype"/>
-        </w:rPr>
-      </w:pPr>
-      <w:r>
-        <w:rPr>
-          <w:rFonts w:ascii="Palatino Linotype" w:hAnsi="Palatino Linotype"/>
+          <w:sz w:val="22"/>
+          <w:szCs w:val="22"/>
+        </w:rPr>
+      </w:pPr>
+      <w:r>
+        <w:rPr>
+          <w:rFonts w:ascii="Palatino Linotype" w:hAnsi="Palatino Linotype"/>
+          <w:sz w:val="22"/>
+          <w:szCs w:val="22"/>
         </w:rPr>
         <w:tab/>
       </w:r>
       <w:r>
         <w:rPr>
           <w:rFonts w:ascii="Palatino Linotype" w:hAnsi="Palatino Linotype"/>
+          <w:sz w:val="22"/>
+          <w:szCs w:val="22"/>
         </w:rPr>
         <w:tab/>
       </w:r>
       <w:r>
         <w:rPr>
           <w:rFonts w:ascii="Palatino Linotype" w:hAnsi="Palatino Linotype"/>
+          <w:sz w:val="22"/>
+          <w:szCs w:val="22"/>
         </w:rPr>
         <w:t xml:space="preserve">It is therefore ordered that </w:t>
       </w:r>
@@ -925,6 +1059,8 @@
       <w:r>
         <w:rPr>
           <w:rFonts w:ascii="Palatino Linotype" w:hAnsi="Palatino Linotype"/>
+          <w:sz w:val="22"/>
+          <w:szCs w:val="22"/>
         </w:rPr>
         <w:t>Defendant</w:t>
       </w:r>
@@ -932,6 +1068,8 @@
       <w:r>
         <w:rPr>
           <w:rFonts w:ascii="Palatino Linotype" w:hAnsi="Palatino Linotype"/>
+          <w:sz w:val="22"/>
+          <w:szCs w:val="22"/>
         </w:rPr>
         <w:t xml:space="preserve"> shall be proceeded against as provided by law.</w:t>
       </w:r>
@@ -945,6 +1083,8 @@
         <w:jc w:val="both"/>
         <w:rPr>
           <w:rFonts w:ascii="Palatino Linotype" w:hAnsi="Palatino Linotype"/>
+          <w:sz w:val="22"/>
+          <w:szCs w:val="22"/>
         </w:rPr>
       </w:pPr>
     </w:p>
@@ -958,17 +1098,23 @@
         <w:jc w:val="both"/>
         <w:rPr>
           <w:rFonts w:ascii="Palatino Linotype" w:hAnsi="Palatino Linotype"/>
-        </w:rPr>
-      </w:pPr>
-      <w:r>
-        <w:rPr>
-          <w:rFonts w:ascii="Palatino Linotype" w:hAnsi="Palatino Linotype"/>
+          <w:sz w:val="22"/>
+          <w:szCs w:val="22"/>
+        </w:rPr>
+      </w:pPr>
+      <w:r>
+        <w:rPr>
+          <w:rFonts w:ascii="Palatino Linotype" w:hAnsi="Palatino Linotype"/>
+          <w:sz w:val="22"/>
+          <w:szCs w:val="22"/>
         </w:rPr>
         <w:tab/>
       </w:r>
       <w:r>
         <w:rPr>
           <w:rFonts w:ascii="Palatino Linotype" w:hAnsi="Palatino Linotype"/>
+          <w:sz w:val="22"/>
+          <w:szCs w:val="22"/>
         </w:rPr>
         <w:tab/>
         <w:t xml:space="preserve">This case is hereby scheduled for a </w:t>
@@ -978,6 +1124,8 @@
           <w:rFonts w:ascii="Palatino Linotype" w:hAnsi="Palatino Linotype"/>
           <w:b/>
           <w:bCs/>
+          <w:sz w:val="22"/>
+          <w:szCs w:val="22"/>
         </w:rPr>
         <w:t xml:space="preserve">Final Pretrial on {{ </w:t>
       </w:r>
@@ -987,6 +1135,8 @@
           <w:rFonts w:ascii="Palatino Linotype" w:hAnsi="Palatino Linotype"/>
           <w:b/>
           <w:bCs/>
+          <w:sz w:val="22"/>
+          <w:szCs w:val="22"/>
         </w:rPr>
         <w:t>final_pretrial.date</w:t>
       </w:r>
@@ -996,12 +1146,16 @@
           <w:rFonts w:ascii="Palatino Linotype" w:hAnsi="Palatino Linotype"/>
           <w:b/>
           <w:bCs/>
+          <w:sz w:val="22"/>
+          <w:szCs w:val="22"/>
         </w:rPr>
         <w:t xml:space="preserve"> }},</w:t>
       </w:r>
       <w:r>
         <w:rPr>
           <w:rFonts w:ascii="Palatino Linotype" w:hAnsi="Palatino Linotype"/>
+          <w:sz w:val="22"/>
+          <w:szCs w:val="22"/>
         </w:rPr>
         <w:t xml:space="preserve"> at </w:t>
       </w:r>
@@ -1010,6 +1164,8 @@
           <w:rFonts w:ascii="Palatino Linotype" w:hAnsi="Palatino Linotype"/>
           <w:b/>
           <w:bCs/>
+          <w:sz w:val="22"/>
+          <w:szCs w:val="22"/>
         </w:rPr>
         <w:t xml:space="preserve">{{ </w:t>
       </w:r>
@@ -1019,6 +1175,8 @@
           <w:rFonts w:ascii="Palatino Linotype" w:hAnsi="Palatino Linotype"/>
           <w:b/>
           <w:bCs/>
+          <w:sz w:val="22"/>
+          <w:szCs w:val="22"/>
         </w:rPr>
         <w:t>final_pretrial.time</w:t>
       </w:r>
@@ -1028,12 +1186,16 @@
           <w:rFonts w:ascii="Palatino Linotype" w:hAnsi="Palatino Linotype"/>
           <w:b/>
           <w:bCs/>
+          <w:sz w:val="22"/>
+          <w:szCs w:val="22"/>
         </w:rPr>
         <w:t xml:space="preserve"> }}, </w:t>
       </w:r>
       <w:r>
         <w:rPr>
           <w:rFonts w:ascii="Palatino Linotype" w:hAnsi="Palatino Linotype"/>
+          <w:sz w:val="22"/>
+          <w:szCs w:val="22"/>
         </w:rPr>
         <w:t xml:space="preserve">and a </w:t>
       </w:r>
@@ -1042,12 +1204,16 @@
           <w:rFonts w:ascii="Palatino Linotype" w:hAnsi="Palatino Linotype"/>
           <w:b/>
           <w:bCs/>
+          <w:sz w:val="22"/>
+          <w:szCs w:val="22"/>
         </w:rPr>
         <w:t>Jury</w:t>
       </w:r>
       <w:r>
         <w:rPr>
           <w:rFonts w:ascii="Palatino Linotype" w:hAnsi="Palatino Linotype"/>
+          <w:sz w:val="22"/>
+          <w:szCs w:val="22"/>
         </w:rPr>
         <w:t xml:space="preserve"> </w:t>
       </w:r>
@@ -1056,6 +1222,8 @@
           <w:rFonts w:ascii="Palatino Linotype" w:hAnsi="Palatino Linotype"/>
           <w:b/>
           <w:bCs/>
+          <w:sz w:val="22"/>
+          <w:szCs w:val="22"/>
         </w:rPr>
         <w:t xml:space="preserve">Trial on {{ </w:t>
       </w:r>
@@ -1065,6 +1233,8 @@
           <w:rFonts w:ascii="Palatino Linotype" w:hAnsi="Palatino Linotype"/>
           <w:b/>
           <w:bCs/>
+          <w:sz w:val="22"/>
+          <w:szCs w:val="22"/>
         </w:rPr>
         <w:t>jury_trial.date</w:t>
       </w:r>
@@ -1074,12 +1244,16 @@
           <w:rFonts w:ascii="Palatino Linotype" w:hAnsi="Palatino Linotype"/>
           <w:b/>
           <w:bCs/>
+          <w:sz w:val="22"/>
+          <w:szCs w:val="22"/>
         </w:rPr>
         <w:t xml:space="preserve"> }}</w:t>
       </w:r>
       <w:r>
         <w:rPr>
           <w:rFonts w:ascii="Palatino Linotype" w:hAnsi="Palatino Linotype"/>
+          <w:sz w:val="22"/>
+          <w:szCs w:val="22"/>
         </w:rPr>
         <w:t xml:space="preserve"> at </w:t>
       </w:r>
@@ -1088,12 +1262,16 @@
           <w:rFonts w:ascii="Palatino Linotype" w:hAnsi="Palatino Linotype"/>
           <w:b/>
           <w:bCs/>
+          <w:sz w:val="22"/>
+          <w:szCs w:val="22"/>
         </w:rPr>
         <w:t>8:15 AM</w:t>
       </w:r>
       <w:r>
         <w:rPr>
           <w:rFonts w:ascii="Palatino Linotype" w:hAnsi="Palatino Linotype"/>
+          <w:sz w:val="22"/>
+          <w:szCs w:val="22"/>
         </w:rPr>
         <w:t xml:space="preserve">, in </w:t>
       </w:r>
@@ -1102,6 +1280,8 @@
           <w:rFonts w:ascii="Palatino Linotype" w:hAnsi="Palatino Linotype"/>
           <w:b/>
           <w:bCs/>
+          <w:sz w:val="22"/>
+          <w:szCs w:val="22"/>
         </w:rPr>
         <w:t xml:space="preserve">{{ </w:t>
       </w:r>
@@ -1111,6 +1291,8 @@
           <w:rFonts w:ascii="Palatino Linotype" w:hAnsi="Palatino Linotype"/>
           <w:b/>
           <w:bCs/>
+          <w:sz w:val="22"/>
+          <w:szCs w:val="22"/>
         </w:rPr>
         <w:t>jury_trial.location</w:t>
       </w:r>
@@ -1120,6 +1302,8 @@
           <w:rFonts w:ascii="Palatino Linotype" w:hAnsi="Palatino Linotype"/>
           <w:b/>
           <w:bCs/>
+          <w:sz w:val="22"/>
+          <w:szCs w:val="22"/>
         </w:rPr>
         <w:t xml:space="preserve"> }}</w:t>
       </w:r>
@@ -1128,12 +1312,16 @@
           <w:rFonts w:ascii="Palatino Linotype" w:hAnsi="Palatino Linotype"/>
           <w:b/>
           <w:bCs/>
+          <w:sz w:val="22"/>
+          <w:szCs w:val="22"/>
         </w:rPr>
         <w:t>.</w:t>
       </w:r>
       <w:r>
         <w:rPr>
           <w:rFonts w:ascii="Palatino Linotype" w:hAnsi="Palatino Linotype"/>
+          <w:sz w:val="22"/>
+          <w:szCs w:val="22"/>
         </w:rPr>
         <w:t xml:space="preserve">{% </w:t>
       </w:r>
@@ -1141,6 +1329,8 @@
       <w:r>
         <w:rPr>
           <w:rFonts w:ascii="Palatino Linotype" w:hAnsi="Palatino Linotype"/>
+          <w:sz w:val="22"/>
+          <w:szCs w:val="22"/>
         </w:rPr>
         <w:t>elif</w:t>
       </w:r>
@@ -1148,6 +1338,8 @@
       <w:r>
         <w:rPr>
           <w:rFonts w:ascii="Palatino Linotype" w:hAnsi="Palatino Linotype"/>
+          <w:sz w:val="22"/>
+          <w:szCs w:val="22"/>
         </w:rPr>
         <w:t xml:space="preserve"> </w:t>
       </w:r>
@@ -1155,6 +1347,8 @@
       <w:r>
         <w:rPr>
           <w:rFonts w:ascii="Palatino Linotype" w:hAnsi="Palatino Linotype"/>
+          <w:sz w:val="22"/>
+          <w:szCs w:val="22"/>
         </w:rPr>
         <w:t>competency_decision</w:t>
       </w:r>
@@ -1162,12 +1356,16 @@
       <w:r>
         <w:rPr>
           <w:rFonts w:ascii="Palatino Linotype" w:hAnsi="Palatino Linotype"/>
+          <w:sz w:val="22"/>
+          <w:szCs w:val="22"/>
         </w:rPr>
         <w:t xml:space="preserve"> == ‘Not Competent - Restorable’ %}</w:t>
       </w:r>
       <w:r>
         <w:rPr>
           <w:rFonts w:ascii="Palatino Linotype" w:hAnsi="Palatino Linotype"/>
+          <w:sz w:val="22"/>
+          <w:szCs w:val="22"/>
         </w:rPr>
         <w:t>Pursuant to R.C. 2945.38, the Court finds that the Defendant in the above-styled case is presently incompetent to stand trial. Defendant’s present mental condition renders them incapable of understanding the nature and objective of the proceedings against them or of presently assisting in their defense.</w:t>
       </w:r>
@@ -1182,13 +1380,16 @@
         <w:jc w:val="both"/>
         <w:rPr>
           <w:rFonts w:ascii="Palatino Linotype" w:hAnsi="Palatino Linotype"/>
-        </w:rPr>
-      </w:pPr>
-      <w:r>
-        <w:rPr>
-          <w:rFonts w:ascii="Palatino Linotype" w:hAnsi="Palatino Linotype"/>
-        </w:rPr>
-        <w:lastRenderedPageBreak/>
+          <w:sz w:val="22"/>
+          <w:szCs w:val="22"/>
+        </w:rPr>
+      </w:pPr>
+      <w:r>
+        <w:rPr>
+          <w:rFonts w:ascii="Palatino Linotype" w:hAnsi="Palatino Linotype"/>
+          <w:sz w:val="22"/>
+          <w:szCs w:val="22"/>
+        </w:rPr>
         <w:t xml:space="preserve"> </w:t>
       </w:r>
     </w:p>
@@ -1202,14 +1403,27 @@
         <w:jc w:val="both"/>
         <w:rPr>
           <w:rFonts w:ascii="Palatino Linotype" w:hAnsi="Palatino Linotype"/>
-        </w:rPr>
-      </w:pPr>
-      <w:r>
-        <w:rPr>
-          <w:rFonts w:ascii="Palatino Linotype" w:hAnsi="Palatino Linotype"/>
+          <w:sz w:val="22"/>
+          <w:szCs w:val="22"/>
+        </w:rPr>
+      </w:pPr>
+      <w:r>
+        <w:rPr>
+          <w:rFonts w:ascii="Palatino Linotype" w:hAnsi="Palatino Linotype"/>
+          <w:sz w:val="22"/>
+          <w:szCs w:val="22"/>
         </w:rPr>
         <w:tab/>
-        <w:t xml:space="preserve">In determining the place of commitment, the Court considered the extent to which Defendant is a danger to themselves and to others, the need for security, the availability of housing and supportive services, including outpatient mental health services in the community, and the type of crime involved. The Court also considered the recommendation made in the report from Forum Ohio, which indicated that </w:t>
+        <w:t xml:space="preserve">In determining the place of commitment, the Court considered the extent to which Defendant is a danger to themselves and to others, the need for security, the availability of housing and supportive </w:t>
+      </w:r>
+      <w:r>
+        <w:rPr>
+          <w:rFonts w:ascii="Palatino Linotype" w:hAnsi="Palatino Linotype"/>
+          <w:sz w:val="22"/>
+          <w:szCs w:val="22"/>
+        </w:rPr>
+        <w:lastRenderedPageBreak/>
+        <w:t xml:space="preserve">services, including outpatient mental health services in the community, and the type of crime involved. The Court also considered the recommendation made in the report from Forum Ohio, which indicated that </w:t>
       </w:r>
       <w:proofErr w:type="gramStart"/>
       <w:r>
@@ -1217,6 +1431,8 @@
           <w:rFonts w:ascii="Palatino Linotype" w:hAnsi="Palatino Linotype"/>
           <w:b/>
           <w:bCs/>
+          <w:sz w:val="22"/>
+          <w:szCs w:val="22"/>
         </w:rPr>
         <w:t xml:space="preserve">{{ </w:t>
       </w:r>
@@ -1226,6 +1442,8 @@
           <w:rFonts w:ascii="Palatino Linotype" w:hAnsi="Palatino Linotype"/>
           <w:b/>
           <w:bCs/>
+          <w:sz w:val="22"/>
+          <w:szCs w:val="22"/>
         </w:rPr>
         <w:t>treatment</w:t>
       </w:r>
@@ -1235,6 +1453,8 @@
           <w:rFonts w:ascii="Palatino Linotype" w:hAnsi="Palatino Linotype"/>
           <w:b/>
           <w:bCs/>
+          <w:sz w:val="22"/>
+          <w:szCs w:val="22"/>
         </w:rPr>
         <w:t>_type</w:t>
       </w:r>
@@ -1244,18 +1464,24 @@
           <w:rFonts w:ascii="Palatino Linotype" w:hAnsi="Palatino Linotype"/>
           <w:b/>
           <w:bCs/>
+          <w:sz w:val="22"/>
+          <w:szCs w:val="22"/>
         </w:rPr>
         <w:t xml:space="preserve"> }}</w:t>
       </w:r>
       <w:r>
         <w:rPr>
           <w:rFonts w:ascii="Palatino Linotype" w:hAnsi="Palatino Linotype"/>
+          <w:sz w:val="22"/>
+          <w:szCs w:val="22"/>
         </w:rPr>
         <w:t xml:space="preserve"> treatment was the least restrictive option that is consistent with treatment goals. As applicable, </w:t>
       </w:r>
       <w:r>
         <w:rPr>
           <w:rFonts w:ascii="Palatino Linotype" w:hAnsi="Palatino Linotype"/>
+          <w:sz w:val="22"/>
+          <w:szCs w:val="22"/>
         </w:rPr>
         <w:t xml:space="preserve">{% if </w:t>
       </w:r>
@@ -1263,6 +1489,8 @@
       <w:r>
         <w:rPr>
           <w:rFonts w:ascii="Palatino Linotype" w:hAnsi="Palatino Linotype"/>
+          <w:sz w:val="22"/>
+          <w:szCs w:val="22"/>
         </w:rPr>
         <w:t>treatment_type</w:t>
       </w:r>
@@ -1270,6 +1498,8 @@
       <w:r>
         <w:rPr>
           <w:rFonts w:ascii="Palatino Linotype" w:hAnsi="Palatino Linotype"/>
+          <w:sz w:val="22"/>
+          <w:szCs w:val="22"/>
         </w:rPr>
         <w:t xml:space="preserve"> == ‘inpatient’ </w:t>
       </w:r>
@@ -1277,12 +1507,16 @@
       <w:r>
         <w:rPr>
           <w:rFonts w:ascii="Palatino Linotype" w:hAnsi="Palatino Linotype"/>
+          <w:sz w:val="22"/>
+          <w:szCs w:val="22"/>
         </w:rPr>
         <w:t>%}</w:t>
       </w:r>
       <w:r>
         <w:rPr>
           <w:rFonts w:ascii="Palatino Linotype" w:hAnsi="Palatino Linotype"/>
+          <w:sz w:val="22"/>
+          <w:szCs w:val="22"/>
         </w:rPr>
         <w:t>Twin</w:t>
       </w:r>
@@ -1290,18 +1524,24 @@
       <w:r>
         <w:rPr>
           <w:rFonts w:ascii="Palatino Linotype" w:hAnsi="Palatino Linotype"/>
+          <w:sz w:val="22"/>
+          <w:szCs w:val="22"/>
         </w:rPr>
         <w:t xml:space="preserve"> Valley Behavioral Healthcare</w:t>
       </w:r>
       <w:r>
         <w:rPr>
           <w:rFonts w:ascii="Palatino Linotype" w:hAnsi="Palatino Linotype"/>
+          <w:sz w:val="22"/>
+          <w:szCs w:val="22"/>
         </w:rPr>
         <w:t>{% else %}Netcare Access{% endif %}</w:t>
       </w:r>
       <w:r>
         <w:rPr>
           <w:rFonts w:ascii="Palatino Linotype" w:hAnsi="Palatino Linotype"/>
+          <w:sz w:val="22"/>
+          <w:szCs w:val="22"/>
         </w:rPr>
         <w:t xml:space="preserve"> shall administer, in accordance with accepted medical standards, all treatment and medication necessary. Pursuant to R.C. 2945.38(C), Defendant shall not be required to undergo treatment under this order for longer than 60 days.</w:t>
       </w:r>
@@ -1316,6 +1556,8 @@
         <w:jc w:val="both"/>
         <w:rPr>
           <w:rFonts w:ascii="Palatino Linotype" w:hAnsi="Palatino Linotype"/>
+          <w:sz w:val="22"/>
+          <w:szCs w:val="22"/>
         </w:rPr>
       </w:pPr>
     </w:p>
@@ -1329,11 +1571,15 @@
         <w:jc w:val="both"/>
         <w:rPr>
           <w:rFonts w:ascii="Palatino Linotype" w:hAnsi="Palatino Linotype"/>
-        </w:rPr>
-      </w:pPr>
-      <w:r>
-        <w:rPr>
-          <w:rFonts w:ascii="Palatino Linotype" w:hAnsi="Palatino Linotype"/>
+          <w:sz w:val="22"/>
+          <w:szCs w:val="22"/>
+        </w:rPr>
+      </w:pPr>
+      <w:r>
+        <w:rPr>
+          <w:rFonts w:ascii="Palatino Linotype" w:hAnsi="Palatino Linotype"/>
+          <w:sz w:val="22"/>
+          <w:szCs w:val="22"/>
         </w:rPr>
         <w:tab/>
         <w:t xml:space="preserve">The Court further finds that there is a substantial possibility that Defendant will become competent to stand trial within the time allotted if provided a course of treatment. It is, therefore, ordered that Defendant undergo </w:t>
@@ -1343,6 +1589,8 @@
           <w:rFonts w:ascii="Palatino Linotype" w:hAnsi="Palatino Linotype"/>
           <w:b/>
           <w:bCs/>
+          <w:sz w:val="22"/>
+          <w:szCs w:val="22"/>
         </w:rPr>
         <w:t xml:space="preserve">{{ </w:t>
       </w:r>
@@ -1352,6 +1600,8 @@
           <w:rFonts w:ascii="Palatino Linotype" w:hAnsi="Palatino Linotype"/>
           <w:b/>
           <w:bCs/>
+          <w:sz w:val="22"/>
+          <w:szCs w:val="22"/>
         </w:rPr>
         <w:t>treatment_type</w:t>
       </w:r>
@@ -1361,18 +1611,24 @@
           <w:rFonts w:ascii="Palatino Linotype" w:hAnsi="Palatino Linotype"/>
           <w:b/>
           <w:bCs/>
+          <w:sz w:val="22"/>
+          <w:szCs w:val="22"/>
         </w:rPr>
         <w:t xml:space="preserve"> }} </w:t>
       </w:r>
       <w:r>
         <w:rPr>
           <w:rFonts w:ascii="Palatino Linotype" w:hAnsi="Palatino Linotype"/>
+          <w:sz w:val="22"/>
+          <w:szCs w:val="22"/>
         </w:rPr>
         <w:t xml:space="preserve">treatment through the </w:t>
       </w:r>
       <w:r>
         <w:rPr>
           <w:rFonts w:ascii="Palatino Linotype" w:hAnsi="Palatino Linotype"/>
+          <w:sz w:val="22"/>
+          <w:szCs w:val="22"/>
         </w:rPr>
         <w:t xml:space="preserve">{% if </w:t>
       </w:r>
@@ -1380,6 +1636,8 @@
       <w:r>
         <w:rPr>
           <w:rFonts w:ascii="Palatino Linotype" w:hAnsi="Palatino Linotype"/>
+          <w:sz w:val="22"/>
+          <w:szCs w:val="22"/>
         </w:rPr>
         <w:t>treatment_type</w:t>
       </w:r>
@@ -1387,112 +1645,92 @@
       <w:r>
         <w:rPr>
           <w:rFonts w:ascii="Palatino Linotype" w:hAnsi="Palatino Linotype"/>
-        </w:rPr>
-        <w:t xml:space="preserve"> == ‘inpatient’ %}</w:t>
-      </w:r>
-      <w:r>
-        <w:rPr>
-          <w:rFonts w:ascii="Palatino Linotype" w:hAnsi="Palatino Linotype"/>
-        </w:rPr>
-        <w:t>Twin Valley Behavioral Healthcare</w:t>
-      </w:r>
-      <w:r>
-        <w:rPr>
-          <w:rFonts w:ascii="Palatino Linotype" w:hAnsi="Palatino Linotype"/>
+          <w:sz w:val="22"/>
+          <w:szCs w:val="22"/>
+        </w:rPr>
+        <w:t xml:space="preserve"> == ‘inpatient’ %}Twin Valley Behavioral Healthcare</w:t>
+      </w:r>
+      <w:r>
+        <w:rPr>
+          <w:rFonts w:ascii="Palatino Linotype" w:hAnsi="Palatino Linotype"/>
+          <w:sz w:val="22"/>
+          <w:szCs w:val="22"/>
+        </w:rPr>
+        <w:t xml:space="preserve"> because Defendant has been charged with a misdemeanor that is an offense of violence or has failed to comply with the terms of outpatient restoration</w:t>
+      </w:r>
+      <w:r>
+        <w:rPr>
+          <w:rFonts w:ascii="Palatino Linotype" w:hAnsi="Palatino Linotype"/>
+          <w:sz w:val="22"/>
+          <w:szCs w:val="22"/>
+        </w:rPr>
+        <w:t>{% else %}Netcare Access pursuant to R.C. 2945.38(B)(1)(a)(v)(II) because Defendant has been charged with a misdemeanor that is not an offense of violence{% endif %}</w:t>
+      </w:r>
+      <w:r>
+        <w:rPr>
+          <w:rFonts w:ascii="Palatino Linotype" w:hAnsi="Palatino Linotype"/>
+          <w:sz w:val="22"/>
+          <w:szCs w:val="22"/>
+        </w:rPr>
+        <w:t xml:space="preserve">. It is further ordered that </w:t>
+      </w:r>
+      <w:r>
+        <w:rPr>
+          <w:rFonts w:ascii="Palatino Linotype" w:hAnsi="Palatino Linotype"/>
+          <w:sz w:val="22"/>
+          <w:szCs w:val="22"/>
+        </w:rPr>
+        <w:t xml:space="preserve">{% if </w:t>
+      </w:r>
+      <w:proofErr w:type="spellStart"/>
+      <w:r>
+        <w:rPr>
+          <w:rFonts w:ascii="Palatino Linotype" w:hAnsi="Palatino Linotype"/>
+          <w:sz w:val="22"/>
+          <w:szCs w:val="22"/>
+        </w:rPr>
+        <w:t>treatment_type</w:t>
+      </w:r>
+      <w:proofErr w:type="spellEnd"/>
+      <w:r>
+        <w:rPr>
+          <w:rFonts w:ascii="Palatino Linotype" w:hAnsi="Palatino Linotype"/>
+          <w:sz w:val="22"/>
+          <w:szCs w:val="22"/>
+        </w:rPr>
+        <w:t xml:space="preserve"> == ‘inpatient’ </w:t>
+      </w:r>
+      <w:proofErr w:type="gramStart"/>
+      <w:r>
+        <w:rPr>
+          <w:rFonts w:ascii="Palatino Linotype" w:hAnsi="Palatino Linotype"/>
+          <w:sz w:val="22"/>
+          <w:szCs w:val="22"/>
+        </w:rPr>
+        <w:t>%}Twin</w:t>
+      </w:r>
+      <w:proofErr w:type="gramEnd"/>
+      <w:r>
+        <w:rPr>
+          <w:rFonts w:ascii="Palatino Linotype" w:hAnsi="Palatino Linotype"/>
+          <w:sz w:val="22"/>
+          <w:szCs w:val="22"/>
+        </w:rPr>
+        <w:t xml:space="preserve"> Valley Behavioral Healthcare{% else %}Netcare Access{% endif %}</w:t>
+      </w:r>
+      <w:r>
+        <w:rPr>
+          <w:rFonts w:ascii="Palatino Linotype" w:hAnsi="Palatino Linotype"/>
+          <w:sz w:val="22"/>
+          <w:szCs w:val="22"/>
         </w:rPr>
         <w:t xml:space="preserve"> </w:t>
       </w:r>
       <w:r>
         <w:rPr>
           <w:rFonts w:ascii="Palatino Linotype" w:hAnsi="Palatino Linotype"/>
-        </w:rPr>
-        <w:t>because Defendant has been charged with a misdemeanor that is an offense of violence</w:t>
-      </w:r>
-      <w:r>
-        <w:rPr>
-          <w:rFonts w:ascii="Palatino Linotype" w:hAnsi="Palatino Linotype"/>
-        </w:rPr>
-        <w:t xml:space="preserve"> or has failed to comply with the terms of outpatient restoration</w:t>
-      </w:r>
-      <w:r>
-        <w:rPr>
-          <w:rFonts w:ascii="Palatino Linotype" w:hAnsi="Palatino Linotype"/>
-        </w:rPr>
-        <w:t>{% else %}Netcare Access</w:t>
-      </w:r>
-      <w:r>
-        <w:rPr>
-          <w:rFonts w:ascii="Palatino Linotype" w:hAnsi="Palatino Linotype"/>
-        </w:rPr>
-        <w:t xml:space="preserve"> </w:t>
-      </w:r>
-      <w:r>
-        <w:rPr>
-          <w:rFonts w:ascii="Palatino Linotype" w:hAnsi="Palatino Linotype"/>
-        </w:rPr>
-        <w:t>pursuant to R.C. 2945.38(B)(1)(a)(v)(II) because Defendant has been charged with a misdemeanor that is not an offense of violence</w:t>
-      </w:r>
-      <w:r>
-        <w:rPr>
-          <w:rFonts w:ascii="Palatino Linotype" w:hAnsi="Palatino Linotype"/>
-        </w:rPr>
-        <w:t>{% endif %}</w:t>
-      </w:r>
-      <w:r>
-        <w:rPr>
-          <w:rFonts w:ascii="Palatino Linotype" w:hAnsi="Palatino Linotype"/>
-        </w:rPr>
-        <w:t xml:space="preserve">. It is further ordered that </w:t>
-      </w:r>
-      <w:r>
-        <w:rPr>
-          <w:rFonts w:ascii="Palatino Linotype" w:hAnsi="Palatino Linotype"/>
-        </w:rPr>
-        <w:t xml:space="preserve">{% if </w:t>
-      </w:r>
-      <w:proofErr w:type="spellStart"/>
-      <w:r>
-        <w:rPr>
-          <w:rFonts w:ascii="Palatino Linotype" w:hAnsi="Palatino Linotype"/>
-        </w:rPr>
-        <w:t>treatment_type</w:t>
-      </w:r>
-      <w:proofErr w:type="spellEnd"/>
-      <w:r>
-        <w:rPr>
-          <w:rFonts w:ascii="Palatino Linotype" w:hAnsi="Palatino Linotype"/>
-        </w:rPr>
-        <w:t xml:space="preserve"> == ‘inpatient’ </w:t>
-      </w:r>
-      <w:proofErr w:type="gramStart"/>
-      <w:r>
-        <w:rPr>
-          <w:rFonts w:ascii="Palatino Linotype" w:hAnsi="Palatino Linotype"/>
-        </w:rPr>
-        <w:t>%}</w:t>
-      </w:r>
-      <w:r>
-        <w:rPr>
-          <w:rFonts w:ascii="Palatino Linotype" w:hAnsi="Palatino Linotype"/>
-        </w:rPr>
-        <w:t>Twin</w:t>
-      </w:r>
-      <w:proofErr w:type="gramEnd"/>
-      <w:r>
-        <w:rPr>
-          <w:rFonts w:ascii="Palatino Linotype" w:hAnsi="Palatino Linotype"/>
-        </w:rPr>
-        <w:t xml:space="preserve"> Valley Behavioral Healthcare</w:t>
-      </w:r>
-      <w:r>
-        <w:rPr>
-          <w:rFonts w:ascii="Palatino Linotype" w:hAnsi="Palatino Linotype"/>
-        </w:rPr>
-        <w:t>{% else %}Netcare Access{% endif %}</w:t>
-      </w:r>
-      <w:r>
-        <w:rPr>
-          <w:rFonts w:ascii="Palatino Linotype" w:hAnsi="Palatino Linotype"/>
+          <w:sz w:val="22"/>
+          <w:szCs w:val="22"/>
         </w:rPr>
         <w:t>file a written report with this Court pursuant to R.C. 2945.38(F) at one of the filing times, whichever is sooner:</w:t>
       </w:r>
@@ -1507,6 +1745,8 @@
         <w:jc w:val="both"/>
         <w:rPr>
           <w:rFonts w:ascii="Palatino Linotype" w:hAnsi="Palatino Linotype"/>
+          <w:sz w:val="22"/>
+          <w:szCs w:val="22"/>
         </w:rPr>
       </w:pPr>
     </w:p>
@@ -1524,11 +1764,15 @@
         <w:jc w:val="both"/>
         <w:rPr>
           <w:rFonts w:ascii="Palatino Linotype" w:hAnsi="Palatino Linotype"/>
-        </w:rPr>
-      </w:pPr>
-      <w:r>
-        <w:rPr>
-          <w:rFonts w:ascii="Palatino Linotype" w:hAnsi="Palatino Linotype"/>
+          <w:sz w:val="22"/>
+          <w:szCs w:val="22"/>
+        </w:rPr>
+      </w:pPr>
+      <w:r>
+        <w:rPr>
+          <w:rFonts w:ascii="Palatino Linotype" w:hAnsi="Palatino Linotype"/>
+          <w:sz w:val="22"/>
+          <w:szCs w:val="22"/>
         </w:rPr>
         <w:t xml:space="preserve">Whenever it is believed that </w:t>
       </w:r>
@@ -1536,6 +1780,8 @@
       <w:r>
         <w:rPr>
           <w:rFonts w:ascii="Palatino Linotype" w:hAnsi="Palatino Linotype"/>
+          <w:sz w:val="22"/>
+          <w:szCs w:val="22"/>
         </w:rPr>
         <w:t>Defendant</w:t>
       </w:r>
@@ -1543,6 +1789,8 @@
       <w:r>
         <w:rPr>
           <w:rFonts w:ascii="Palatino Linotype" w:hAnsi="Palatino Linotype"/>
+          <w:sz w:val="22"/>
+          <w:szCs w:val="22"/>
         </w:rPr>
         <w:t xml:space="preserve"> is competent to stand trial.</w:t>
       </w:r>
@@ -1561,11 +1809,15 @@
         <w:jc w:val="both"/>
         <w:rPr>
           <w:rFonts w:ascii="Palatino Linotype" w:hAnsi="Palatino Linotype"/>
-        </w:rPr>
-      </w:pPr>
-      <w:r>
-        <w:rPr>
-          <w:rFonts w:ascii="Palatino Linotype" w:hAnsi="Palatino Linotype"/>
+          <w:sz w:val="22"/>
+          <w:szCs w:val="22"/>
+        </w:rPr>
+      </w:pPr>
+      <w:r>
+        <w:rPr>
+          <w:rFonts w:ascii="Palatino Linotype" w:hAnsi="Palatino Linotype"/>
+          <w:sz w:val="22"/>
+          <w:szCs w:val="22"/>
         </w:rPr>
         <w:t>Whenever it is believed that there is not a substantial probability that Defendant will become competent to stand trial, or</w:t>
       </w:r>
@@ -1584,17 +1836,23 @@
         <w:jc w:val="both"/>
         <w:rPr>
           <w:rFonts w:ascii="Palatino Linotype" w:hAnsi="Palatino Linotype"/>
-        </w:rPr>
-      </w:pPr>
-      <w:r>
-        <w:rPr>
-          <w:rFonts w:ascii="Palatino Linotype" w:hAnsi="Palatino Linotype"/>
+          <w:sz w:val="22"/>
+          <w:szCs w:val="22"/>
+        </w:rPr>
+      </w:pPr>
+      <w:r>
+        <w:rPr>
+          <w:rFonts w:ascii="Palatino Linotype" w:hAnsi="Palatino Linotype"/>
+          <w:sz w:val="22"/>
+          <w:szCs w:val="22"/>
         </w:rPr>
         <w:t>Ten days before expiration of the maximum time during which this order may be in effect.</w:t>
       </w:r>
       <w:r>
         <w:rPr>
           <w:rFonts w:ascii="Palatino Linotype" w:hAnsi="Palatino Linotype"/>
+          <w:sz w:val="22"/>
+          <w:szCs w:val="22"/>
         </w:rPr>
         <w:t xml:space="preserve"> {% </w:t>
       </w:r>
@@ -1602,6 +1860,8 @@
       <w:r>
         <w:rPr>
           <w:rFonts w:ascii="Palatino Linotype" w:hAnsi="Palatino Linotype"/>
+          <w:sz w:val="22"/>
+          <w:szCs w:val="22"/>
         </w:rPr>
         <w:t>elif</w:t>
       </w:r>
@@ -1609,6 +1869,8 @@
       <w:r>
         <w:rPr>
           <w:rFonts w:ascii="Palatino Linotype" w:hAnsi="Palatino Linotype"/>
+          <w:sz w:val="22"/>
+          <w:szCs w:val="22"/>
         </w:rPr>
         <w:t xml:space="preserve"> </w:t>
       </w:r>
@@ -1616,6 +1878,8 @@
       <w:r>
         <w:rPr>
           <w:rFonts w:ascii="Palatino Linotype" w:hAnsi="Palatino Linotype"/>
+          <w:sz w:val="22"/>
+          <w:szCs w:val="22"/>
         </w:rPr>
         <w:t>competency_decision</w:t>
       </w:r>
@@ -1623,30 +1887,40 @@
       <w:r>
         <w:rPr>
           <w:rFonts w:ascii="Palatino Linotype" w:hAnsi="Palatino Linotype"/>
+          <w:sz w:val="22"/>
+          <w:szCs w:val="22"/>
         </w:rPr>
         <w:t xml:space="preserve"> == ‘Not Competent </w:t>
       </w:r>
       <w:r>
         <w:rPr>
           <w:rFonts w:ascii="Palatino Linotype" w:hAnsi="Palatino Linotype"/>
+          <w:sz w:val="22"/>
+          <w:szCs w:val="22"/>
         </w:rPr>
         <w:t>-</w:t>
       </w:r>
       <w:r>
         <w:rPr>
           <w:rFonts w:ascii="Palatino Linotype" w:hAnsi="Palatino Linotype"/>
+          <w:sz w:val="22"/>
+          <w:szCs w:val="22"/>
         </w:rPr>
         <w:t xml:space="preserve"> </w:t>
       </w:r>
       <w:r>
         <w:rPr>
           <w:rFonts w:ascii="Palatino Linotype" w:hAnsi="Palatino Linotype"/>
+          <w:sz w:val="22"/>
+          <w:szCs w:val="22"/>
         </w:rPr>
         <w:t xml:space="preserve">Not </w:t>
       </w:r>
       <w:r>
         <w:rPr>
           <w:rFonts w:ascii="Palatino Linotype" w:hAnsi="Palatino Linotype"/>
+          <w:sz w:val="22"/>
+          <w:szCs w:val="22"/>
         </w:rPr>
         <w:t>Restorable’ %}</w:t>
       </w:r>
@@ -1660,17 +1934,23 @@
         <w:jc w:val="both"/>
         <w:rPr>
           <w:rFonts w:ascii="Palatino Linotype" w:hAnsi="Palatino Linotype"/>
-        </w:rPr>
-      </w:pPr>
-      <w:r>
-        <w:rPr>
-          <w:rFonts w:ascii="Palatino Linotype" w:hAnsi="Palatino Linotype"/>
+          <w:sz w:val="22"/>
+          <w:szCs w:val="22"/>
+        </w:rPr>
+      </w:pPr>
+      <w:r>
+        <w:rPr>
+          <w:rFonts w:ascii="Palatino Linotype" w:hAnsi="Palatino Linotype"/>
+          <w:sz w:val="22"/>
+          <w:szCs w:val="22"/>
         </w:rPr>
         <w:tab/>
       </w:r>
       <w:r>
         <w:rPr>
           <w:rFonts w:ascii="Palatino Linotype" w:hAnsi="Palatino Linotype"/>
+          <w:sz w:val="22"/>
+          <w:szCs w:val="22"/>
         </w:rPr>
         <w:t>Pursuant to R.C. 2945.38, the Court finds that the Defendant in the above-styled case is presently incompetent to stand trial. Defendant’s present mental condition renders them incapable of understanding the nature and objective of the proceedings against them or of presently assisting in their defense. This finding is based upon the written report prepared and filed under seal by the examiner in accordance with R.C. 2945.37 and admitted into evidence at the hearing on the competence of Defendant conducted pursuant to R.C. 2945.37 and/or the parties’ stipulation that the Court adhere to the finding in the report.</w:t>
       </w:r>
@@ -1684,6 +1964,8 @@
         <w:jc w:val="both"/>
         <w:rPr>
           <w:rFonts w:ascii="Palatino Linotype" w:hAnsi="Palatino Linotype"/>
+          <w:sz w:val="22"/>
+          <w:szCs w:val="22"/>
         </w:rPr>
       </w:pPr>
     </w:p>
@@ -1695,11 +1977,15 @@
         <w:jc w:val="both"/>
         <w:rPr>
           <w:rFonts w:ascii="Palatino Linotype" w:hAnsi="Palatino Linotype"/>
-        </w:rPr>
-      </w:pPr>
-      <w:r>
-        <w:rPr>
-          <w:rFonts w:ascii="Palatino Linotype" w:hAnsi="Palatino Linotype"/>
+          <w:sz w:val="22"/>
+          <w:szCs w:val="22"/>
+        </w:rPr>
+      </w:pPr>
+      <w:r>
+        <w:rPr>
+          <w:rFonts w:ascii="Palatino Linotype" w:hAnsi="Palatino Linotype"/>
+          <w:sz w:val="22"/>
+          <w:szCs w:val="22"/>
         </w:rPr>
         <w:tab/>
         <w:t>The Court further finds that there is not a substantial probability that Defendant will become competent to stand trial within the time allotted by law, even if provided a course of treatment.</w:t>
@@ -1713,11 +1999,15 @@
         <w:jc w:val="both"/>
         <w:rPr>
           <w:rFonts w:ascii="Palatino Linotype" w:hAnsi="Palatino Linotype"/>
-        </w:rPr>
-      </w:pPr>
-      <w:r>
-        <w:rPr>
-          <w:rFonts w:ascii="Palatino Linotype" w:hAnsi="Palatino Linotype"/>
+          <w:sz w:val="22"/>
+          <w:szCs w:val="22"/>
+        </w:rPr>
+      </w:pPr>
+      <w:r>
+        <w:rPr>
+          <w:rFonts w:ascii="Palatino Linotype" w:hAnsi="Palatino Linotype"/>
+          <w:sz w:val="22"/>
+          <w:szCs w:val="22"/>
         </w:rPr>
         <w:t xml:space="preserve"> </w:t>
       </w:r>
@@ -1730,19 +2020,24 @@
         <w:jc w:val="both"/>
         <w:rPr>
           <w:rFonts w:ascii="Palatino Linotype" w:hAnsi="Palatino Linotype"/>
-        </w:rPr>
-      </w:pPr>
-      <w:r>
-        <w:rPr>
-          <w:rFonts w:ascii="Palatino Linotype" w:hAnsi="Palatino Linotype"/>
-        </w:rPr>
-        <w:lastRenderedPageBreak/>
+          <w:sz w:val="22"/>
+          <w:szCs w:val="22"/>
+        </w:rPr>
+      </w:pPr>
+      <w:r>
+        <w:rPr>
+          <w:rFonts w:ascii="Palatino Linotype" w:hAnsi="Palatino Linotype"/>
+          <w:sz w:val="22"/>
+          <w:szCs w:val="22"/>
+        </w:rPr>
         <w:tab/>
         <w:t xml:space="preserve">This case is hereby dismissed. </w:t>
       </w:r>
       <w:r>
         <w:rPr>
           <w:rFonts w:ascii="Palatino Linotype" w:hAnsi="Palatino Linotype"/>
+          <w:sz w:val="22"/>
+          <w:szCs w:val="22"/>
         </w:rPr>
         <w:t xml:space="preserve">{% if </w:t>
       </w:r>
@@ -1750,6 +2045,8 @@
       <w:r>
         <w:rPr>
           <w:rFonts w:ascii="Palatino Linotype" w:hAnsi="Palatino Linotype"/>
+          <w:sz w:val="22"/>
+          <w:szCs w:val="22"/>
         </w:rPr>
         <w:t>defendant_in_jail</w:t>
       </w:r>
@@ -1757,6 +2054,8 @@
       <w:r>
         <w:rPr>
           <w:rFonts w:ascii="Palatino Linotype" w:hAnsi="Palatino Linotype"/>
+          <w:sz w:val="22"/>
+          <w:szCs w:val="22"/>
         </w:rPr>
         <w:t xml:space="preserve"> == ‘Yes’ </w:t>
       </w:r>
@@ -1764,6 +2063,8 @@
       <w:r>
         <w:rPr>
           <w:rFonts w:ascii="Palatino Linotype" w:hAnsi="Palatino Linotype"/>
+          <w:sz w:val="22"/>
+          <w:szCs w:val="22"/>
         </w:rPr>
         <w:t>%}</w:t>
       </w:r>
@@ -1772,6 +2073,8 @@
           <w:rFonts w:ascii="Palatino Linotype" w:hAnsi="Palatino Linotype"/>
           <w:b/>
           <w:bCs/>
+          <w:sz w:val="22"/>
+          <w:szCs w:val="22"/>
         </w:rPr>
         <w:t>The</w:t>
       </w:r>
@@ -1781,104 +2084,128 @@
           <w:rFonts w:ascii="Palatino Linotype" w:hAnsi="Palatino Linotype"/>
           <w:b/>
           <w:bCs/>
+          <w:sz w:val="22"/>
+          <w:szCs w:val="22"/>
         </w:rPr>
         <w:t xml:space="preserve"> Delaware County Jail is hereby ordered to discharge the defendant forthwith.</w:t>
       </w:r>
       <w:r>
         <w:rPr>
           <w:rFonts w:ascii="Palatino Linotype" w:hAnsi="Palatino Linotype"/>
+          <w:sz w:val="22"/>
+          <w:szCs w:val="22"/>
+        </w:rPr>
+        <w:t xml:space="preserve"> {% endif </w:t>
+      </w:r>
+      <w:proofErr w:type="gramStart"/>
+      <w:r>
+        <w:rPr>
+          <w:rFonts w:ascii="Palatino Linotype" w:hAnsi="Palatino Linotype"/>
+          <w:sz w:val="22"/>
+          <w:szCs w:val="22"/>
+        </w:rPr>
+        <w:t>%}</w:t>
+      </w:r>
+      <w:r>
+        <w:rPr>
+          <w:rFonts w:ascii="Palatino Linotype" w:hAnsi="Palatino Linotype"/>
+          <w:sz w:val="22"/>
+          <w:szCs w:val="22"/>
+        </w:rPr>
+        <w:t>{</w:t>
+      </w:r>
+      <w:proofErr w:type="gramEnd"/>
+      <w:r>
+        <w:rPr>
+          <w:rFonts w:ascii="Palatino Linotype" w:hAnsi="Palatino Linotype"/>
+          <w:sz w:val="22"/>
+          <w:szCs w:val="22"/>
+        </w:rPr>
+        <w:t xml:space="preserve">% </w:t>
+      </w:r>
+      <w:proofErr w:type="spellStart"/>
+      <w:r>
+        <w:rPr>
+          <w:rFonts w:ascii="Palatino Linotype" w:hAnsi="Palatino Linotype"/>
+          <w:sz w:val="22"/>
+          <w:szCs w:val="22"/>
+        </w:rPr>
+        <w:t>elif</w:t>
+      </w:r>
+      <w:proofErr w:type="spellEnd"/>
+      <w:r>
+        <w:rPr>
+          <w:rFonts w:ascii="Palatino Linotype" w:hAnsi="Palatino Linotype"/>
+          <w:sz w:val="22"/>
+          <w:szCs w:val="22"/>
         </w:rPr>
         <w:t xml:space="preserve"> </w:t>
       </w:r>
-      <w:r>
-        <w:rPr>
-          <w:rFonts w:ascii="Palatino Linotype" w:hAnsi="Palatino Linotype"/>
-        </w:rPr>
-        <w:t xml:space="preserve">{% endif </w:t>
-      </w:r>
-      <w:proofErr w:type="gramStart"/>
-      <w:r>
-        <w:rPr>
-          <w:rFonts w:ascii="Palatino Linotype" w:hAnsi="Palatino Linotype"/>
-        </w:rPr>
-        <w:t>%}</w:t>
-      </w:r>
-      <w:r>
-        <w:rPr>
-          <w:rFonts w:ascii="Palatino Linotype" w:hAnsi="Palatino Linotype"/>
-        </w:rPr>
-        <w:t>{</w:t>
-      </w:r>
-      <w:proofErr w:type="gramEnd"/>
-      <w:r>
-        <w:rPr>
-          <w:rFonts w:ascii="Palatino Linotype" w:hAnsi="Palatino Linotype"/>
-        </w:rPr>
-        <w:t xml:space="preserve">% </w:t>
-      </w:r>
       <w:proofErr w:type="spellStart"/>
       <w:r>
         <w:rPr>
           <w:rFonts w:ascii="Palatino Linotype" w:hAnsi="Palatino Linotype"/>
-        </w:rPr>
-        <w:t>elif</w:t>
+          <w:sz w:val="22"/>
+          <w:szCs w:val="22"/>
+        </w:rPr>
+        <w:t>competency_decision</w:t>
       </w:r>
       <w:proofErr w:type="spellEnd"/>
       <w:r>
         <w:rPr>
           <w:rFonts w:ascii="Palatino Linotype" w:hAnsi="Palatino Linotype"/>
-        </w:rPr>
-        <w:t xml:space="preserve"> </w:t>
+          <w:sz w:val="22"/>
+          <w:szCs w:val="22"/>
+        </w:rPr>
+        <w:t xml:space="preserve"> == ‘Not Restored t</w:t>
+      </w:r>
+      <w:r>
+        <w:rPr>
+          <w:rFonts w:ascii="Palatino Linotype" w:hAnsi="Palatino Linotype"/>
+          <w:sz w:val="22"/>
+          <w:szCs w:val="22"/>
+        </w:rPr>
+        <w:t>o Competency - Dismiss’ %}</w:t>
+      </w:r>
+      <w:r>
+        <w:rPr>
+          <w:rFonts w:ascii="Palatino Linotype" w:hAnsi="Palatino Linotype"/>
+          <w:sz w:val="22"/>
+          <w:szCs w:val="22"/>
+        </w:rPr>
+        <w:t xml:space="preserve">This matter came on for hearing on </w:t>
+      </w:r>
+      <w:r>
+        <w:rPr>
+          <w:rFonts w:ascii="Palatino Linotype" w:hAnsi="Palatino Linotype"/>
+          <w:sz w:val="22"/>
+          <w:szCs w:val="22"/>
+        </w:rPr>
+        <w:t xml:space="preserve">{{ </w:t>
       </w:r>
       <w:proofErr w:type="spellStart"/>
       <w:r>
         <w:rPr>
           <w:rFonts w:ascii="Palatino Linotype" w:hAnsi="Palatino Linotype"/>
-        </w:rPr>
-        <w:t>competency_decision</w:t>
+          <w:sz w:val="22"/>
+          <w:szCs w:val="22"/>
+        </w:rPr>
+        <w:t>plea_trial_date</w:t>
       </w:r>
       <w:proofErr w:type="spellEnd"/>
       <w:r>
         <w:rPr>
           <w:rFonts w:ascii="Palatino Linotype" w:hAnsi="Palatino Linotype"/>
-        </w:rPr>
-        <w:t xml:space="preserve"> == ‘Not Restored t</w:t>
-      </w:r>
-      <w:r>
-        <w:rPr>
-          <w:rFonts w:ascii="Palatino Linotype" w:hAnsi="Palatino Linotype"/>
-        </w:rPr>
-        <w:t>o Competency - Dismiss’ %}</w:t>
-      </w:r>
-      <w:r>
-        <w:rPr>
-          <w:rFonts w:ascii="Palatino Linotype" w:hAnsi="Palatino Linotype"/>
-        </w:rPr>
-        <w:t xml:space="preserve">This matter came on for hearing on </w:t>
-      </w:r>
-      <w:r>
-        <w:rPr>
-          <w:rFonts w:ascii="Palatino Linotype" w:hAnsi="Palatino Linotype"/>
-        </w:rPr>
-        <w:t xml:space="preserve">{{ </w:t>
-      </w:r>
-      <w:proofErr w:type="spellStart"/>
-      <w:r>
-        <w:rPr>
-          <w:rFonts w:ascii="Palatino Linotype" w:hAnsi="Palatino Linotype"/>
-        </w:rPr>
-        <w:t>plea_trial_date</w:t>
-      </w:r>
-      <w:proofErr w:type="spellEnd"/>
-      <w:r>
-        <w:rPr>
-          <w:rFonts w:ascii="Palatino Linotype" w:hAnsi="Palatino Linotype"/>
+          <w:sz w:val="22"/>
+          <w:szCs w:val="22"/>
         </w:rPr>
         <w:t xml:space="preserve"> }}</w:t>
       </w:r>
       <w:r>
         <w:rPr>
           <w:rFonts w:ascii="Palatino Linotype" w:hAnsi="Palatino Linotype"/>
+          <w:sz w:val="22"/>
+          <w:szCs w:val="22"/>
         </w:rPr>
         <w:t>, Defendant being present before the Court and represented by counsel and the State of Ohio being represented by the prosecuting attorney.</w:t>
       </w:r>
@@ -1891,6 +2218,8 @@
         <w:jc w:val="both"/>
         <w:rPr>
           <w:rFonts w:ascii="Palatino Linotype" w:hAnsi="Palatino Linotype"/>
+          <w:sz w:val="22"/>
+          <w:szCs w:val="22"/>
         </w:rPr>
       </w:pPr>
     </w:p>
@@ -1903,19 +2232,34 @@
         <w:jc w:val="both"/>
         <w:rPr>
           <w:rFonts w:ascii="Palatino Linotype" w:hAnsi="Palatino Linotype"/>
-        </w:rPr>
-      </w:pPr>
-      <w:r>
-        <w:rPr>
-          <w:rFonts w:ascii="Palatino Linotype" w:hAnsi="Palatino Linotype"/>
+          <w:sz w:val="22"/>
+          <w:szCs w:val="22"/>
+        </w:rPr>
+      </w:pPr>
+      <w:r>
+        <w:rPr>
+          <w:rFonts w:ascii="Palatino Linotype" w:hAnsi="Palatino Linotype"/>
+          <w:sz w:val="22"/>
+          <w:szCs w:val="22"/>
         </w:rPr>
         <w:tab/>
-        <w:t xml:space="preserve">The question of Defendant’s competence to stand trial having been previously raised, Defendant was referred to Forum Ohio for evaluation pursuant to R.C. 2945.371. The written report of this examination has been filed under seal with the Court and copies of the same provided to the prosecuting attorney and defense counsel. The </w:t>
+        <w:t xml:space="preserve">The question of Defendant’s competence to stand trial having been previously raised, Defendant was referred to Forum Ohio for evaluation pursuant to R.C. 2945.371. The written report of this examination has been filed under seal with the Court and copies of the same provided to the prosecuting </w:t>
+      </w:r>
+      <w:r>
+        <w:rPr>
+          <w:rFonts w:ascii="Palatino Linotype" w:hAnsi="Palatino Linotype"/>
+          <w:sz w:val="22"/>
+          <w:szCs w:val="22"/>
+        </w:rPr>
+        <w:lastRenderedPageBreak/>
+        <w:t xml:space="preserve">attorney and defense counsel. The </w:t>
       </w:r>
       <w:proofErr w:type="gramStart"/>
       <w:r>
         <w:rPr>
           <w:rFonts w:ascii="Palatino Linotype" w:hAnsi="Palatino Linotype"/>
+          <w:sz w:val="22"/>
+          <w:szCs w:val="22"/>
         </w:rPr>
         <w:t>Court</w:t>
       </w:r>
@@ -1923,18 +2267,24 @@
       <w:r>
         <w:rPr>
           <w:rFonts w:ascii="Palatino Linotype" w:hAnsi="Palatino Linotype"/>
+          <w:sz w:val="22"/>
+          <w:szCs w:val="22"/>
         </w:rPr>
         <w:t xml:space="preserve"> having found Defendant incompetent to proceed, ordered Defendant to undergo restoration treatment through Twin Valley Behavioral Healthcare</w:t>
       </w:r>
       <w:r>
         <w:rPr>
           <w:rFonts w:ascii="Palatino Linotype" w:hAnsi="Palatino Linotype"/>
+          <w:sz w:val="22"/>
+          <w:szCs w:val="22"/>
         </w:rPr>
         <w:t>/Netcare Access</w:t>
       </w:r>
       <w:r>
         <w:rPr>
           <w:rFonts w:ascii="Palatino Linotype" w:hAnsi="Palatino Linotype"/>
+          <w:sz w:val="22"/>
+          <w:szCs w:val="22"/>
         </w:rPr>
         <w:t>.</w:t>
       </w:r>
@@ -1948,6 +2298,8 @@
         <w:jc w:val="both"/>
         <w:rPr>
           <w:rFonts w:ascii="Palatino Linotype" w:hAnsi="Palatino Linotype"/>
+          <w:sz w:val="22"/>
+          <w:szCs w:val="22"/>
         </w:rPr>
       </w:pPr>
     </w:p>
@@ -1960,11 +2312,15 @@
         <w:jc w:val="both"/>
         <w:rPr>
           <w:rFonts w:ascii="Palatino Linotype" w:hAnsi="Palatino Linotype"/>
-        </w:rPr>
-      </w:pPr>
-      <w:r>
-        <w:rPr>
-          <w:rFonts w:ascii="Palatino Linotype" w:hAnsi="Palatino Linotype"/>
+          <w:sz w:val="22"/>
+          <w:szCs w:val="22"/>
+        </w:rPr>
+      </w:pPr>
+      <w:r>
+        <w:rPr>
+          <w:rFonts w:ascii="Palatino Linotype" w:hAnsi="Palatino Linotype"/>
+          <w:sz w:val="22"/>
+          <w:szCs w:val="22"/>
         </w:rPr>
         <w:tab/>
         <w:t xml:space="preserve">A subsequent report has been received from </w:t>
@@ -1972,24 +2328,16 @@
       <w:r>
         <w:rPr>
           <w:rFonts w:ascii="Palatino Linotype" w:hAnsi="Palatino Linotype"/>
-        </w:rPr>
-        <w:t>Twin Valley Behavioral Healthcare</w:t>
-      </w:r>
-      <w:r>
-        <w:rPr>
-          <w:rFonts w:ascii="Palatino Linotype" w:hAnsi="Palatino Linotype"/>
-        </w:rPr>
-        <w:t>/Netcare Access</w:t>
-      </w:r>
-      <w:r>
-        <w:rPr>
-          <w:rFonts w:ascii="Palatino Linotype" w:hAnsi="Palatino Linotype"/>
-        </w:rPr>
-        <w:t xml:space="preserve"> </w:t>
-      </w:r>
-      <w:r>
-        <w:rPr>
-          <w:rFonts w:ascii="Palatino Linotype" w:hAnsi="Palatino Linotype"/>
+          <w:sz w:val="22"/>
+          <w:szCs w:val="22"/>
+        </w:rPr>
+        <w:t xml:space="preserve">Twin Valley Behavioral Healthcare/Netcare Access </w:t>
+      </w:r>
+      <w:r>
+        <w:rPr>
+          <w:rFonts w:ascii="Palatino Linotype" w:hAnsi="Palatino Linotype"/>
+          <w:sz w:val="22"/>
+          <w:szCs w:val="22"/>
         </w:rPr>
         <w:t>regarding the Defendant’s competency to stand trial and filed under seal. On consideration of the report and other evidence before the Court, the Court finds that Defendant remains not capable of understanding the nature and objective of the proceedings against them and is not capable of presently assisting in their defense.</w:t>
       </w:r>
@@ -2003,6 +2351,8 @@
         <w:jc w:val="both"/>
         <w:rPr>
           <w:rFonts w:ascii="Palatino Linotype" w:hAnsi="Palatino Linotype"/>
+          <w:sz w:val="22"/>
+          <w:szCs w:val="22"/>
         </w:rPr>
       </w:pPr>
     </w:p>
@@ -2015,11 +2365,15 @@
         <w:jc w:val="both"/>
         <w:rPr>
           <w:rFonts w:ascii="Palatino Linotype" w:hAnsi="Palatino Linotype"/>
-        </w:rPr>
-      </w:pPr>
-      <w:r>
-        <w:rPr>
-          <w:rFonts w:ascii="Palatino Linotype" w:hAnsi="Palatino Linotype"/>
+          <w:sz w:val="22"/>
+          <w:szCs w:val="22"/>
+        </w:rPr>
+      </w:pPr>
+      <w:r>
+        <w:rPr>
+          <w:rFonts w:ascii="Palatino Linotype" w:hAnsi="Palatino Linotype"/>
+          <w:sz w:val="22"/>
+          <w:szCs w:val="22"/>
         </w:rPr>
         <w:tab/>
         <w:t>Furthermore, the Court now finds there is not a substantial probability that Defendant will become competent to stand trial within the time allotted by law. Pursuant to R.C. 2945.38, it is ordered that this case is dismissed.</w:t>
@@ -2027,12 +2381,16 @@
       <w:r>
         <w:rPr>
           <w:rFonts w:ascii="Palatino Linotype" w:hAnsi="Palatino Linotype"/>
+          <w:sz w:val="22"/>
+          <w:szCs w:val="22"/>
         </w:rPr>
         <w:t xml:space="preserve"> </w:t>
       </w:r>
       <w:r>
         <w:rPr>
           <w:rFonts w:ascii="Palatino Linotype" w:hAnsi="Palatino Linotype"/>
+          <w:sz w:val="22"/>
+          <w:szCs w:val="22"/>
         </w:rPr>
         <w:t xml:space="preserve">{% if </w:t>
       </w:r>
@@ -2040,6 +2398,8 @@
       <w:r>
         <w:rPr>
           <w:rFonts w:ascii="Palatino Linotype" w:hAnsi="Palatino Linotype"/>
+          <w:sz w:val="22"/>
+          <w:szCs w:val="22"/>
         </w:rPr>
         <w:t>defendant_in_jail</w:t>
       </w:r>
@@ -2047,6 +2407,8 @@
       <w:r>
         <w:rPr>
           <w:rFonts w:ascii="Palatino Linotype" w:hAnsi="Palatino Linotype"/>
+          <w:sz w:val="22"/>
+          <w:szCs w:val="22"/>
         </w:rPr>
         <w:t xml:space="preserve"> == ‘Yes’ </w:t>
       </w:r>
@@ -2054,6 +2416,8 @@
       <w:r>
         <w:rPr>
           <w:rFonts w:ascii="Palatino Linotype" w:hAnsi="Palatino Linotype"/>
+          <w:sz w:val="22"/>
+          <w:szCs w:val="22"/>
         </w:rPr>
         <w:t>%}</w:t>
       </w:r>
@@ -2062,6 +2426,8 @@
           <w:rFonts w:ascii="Palatino Linotype" w:hAnsi="Palatino Linotype"/>
           <w:b/>
           <w:bCs/>
+          <w:sz w:val="22"/>
+          <w:szCs w:val="22"/>
         </w:rPr>
         <w:t>The</w:t>
       </w:r>
@@ -2071,31 +2437,33 @@
           <w:rFonts w:ascii="Palatino Linotype" w:hAnsi="Palatino Linotype"/>
           <w:b/>
           <w:bCs/>
+          <w:sz w:val="22"/>
+          <w:szCs w:val="22"/>
         </w:rPr>
         <w:t xml:space="preserve"> Delaware County Jail is hereby ordered to discharge the defendant forthwith.</w:t>
       </w:r>
       <w:r>
         <w:rPr>
           <w:rFonts w:ascii="Palatino Linotype" w:hAnsi="Palatino Linotype"/>
-        </w:rPr>
-        <w:t xml:space="preserve"> </w:t>
-      </w:r>
-      <w:r>
-        <w:rPr>
-          <w:rFonts w:ascii="Palatino Linotype" w:hAnsi="Palatino Linotype"/>
-        </w:rPr>
-        <w:t xml:space="preserve">{% endif </w:t>
+          <w:sz w:val="22"/>
+          <w:szCs w:val="22"/>
+        </w:rPr>
+        <w:t xml:space="preserve"> {% endif </w:t>
       </w:r>
       <w:proofErr w:type="gramStart"/>
       <w:r>
         <w:rPr>
           <w:rFonts w:ascii="Palatino Linotype" w:hAnsi="Palatino Linotype"/>
+          <w:sz w:val="22"/>
+          <w:szCs w:val="22"/>
         </w:rPr>
         <w:t>%}</w:t>
       </w:r>
       <w:r>
         <w:rPr>
           <w:rFonts w:ascii="Palatino Linotype" w:hAnsi="Palatino Linotype"/>
+          <w:sz w:val="22"/>
+          <w:szCs w:val="22"/>
         </w:rPr>
         <w:t>{</w:t>
       </w:r>
@@ -2103,6 +2471,8 @@
       <w:r>
         <w:rPr>
           <w:rFonts w:ascii="Palatino Linotype" w:hAnsi="Palatino Linotype"/>
+          <w:sz w:val="22"/>
+          <w:szCs w:val="22"/>
         </w:rPr>
         <w:t>% endif %}</w:t>
       </w:r>

</xml_diff>